<commit_message>
started android studio section
</commit_message>
<xml_diff>
--- a/Jarno_Lahti_opinnäytetyö.docx
+++ b/Jarno_Lahti_opinnäytetyö.docx
@@ -2927,6 +2927,17 @@
     </w:p>
     <w:p>
       <w:pPr>
+        <w:pStyle w:val="leipteksti"/>
+      </w:pPr>
+      <w:r>
+        <w:t xml:space="preserve">Android Studio on virallinen ohjelmointiympäristö Android applikaatioille ja se perustuu IntelliJ IDEA Java ohjelmointiympäristöön. Se tarjoaa kehittäjälle työkaluja, kuten </w:t>
+      </w:r>
+      <w:r>
+        <w:t>Gradleen perustuvan koontijärjestelmän[1].</w:t>
+      </w:r>
+    </w:p>
+    <w:p>
+      <w:pPr>
         <w:pStyle w:val="Heading2"/>
       </w:pPr>
       <w:bookmarkStart w:id="5" w:name="_Toc439335267"/>
@@ -2958,67 +2969,68 @@
         <w:t>Libgdx mahdollistaa sen, että kehittäjä voi kirjoittaa koodia ja</w:t>
       </w:r>
       <w:r>
+        <w:t xml:space="preserve"> se kääntyy kaikille yllä mainituille alustoille</w:t>
+      </w:r>
+      <w:r>
+        <w:t xml:space="preserve"> ilman minkäänlaisia muutoksia koodiin. Tämä mahdollistaa nopean pelin kehityksen, koska kehittäjä voi käytännössä ohjelmoida j</w:t>
+      </w:r>
+      <w:r>
+        <w:t>a testata peliä täysin työpöytä</w:t>
+      </w:r>
+      <w:r>
+        <w:t>ympäristössä.</w:t>
+      </w:r>
+      <w:r>
+        <w:t xml:space="preserve"> Libgdx käyttää Javaa ohjelmointikielenä ja se</w:t>
+      </w:r>
+      <w:r>
+        <w:t xml:space="preserve"> antaa kehittäjälle </w:t>
+      </w:r>
+      <w:r>
         <w:t xml:space="preserve"> </w:t>
       </w:r>
       <w:r>
-        <w:t>se kääntyy kaikille yllä mainituille alustoille</w:t>
-      </w:r>
-      <w:r>
-        <w:t xml:space="preserve"> ilman minkäänlaisia muutoksia koodiin. Tämä mahdollistaa nopean pelin kehityksen, koska kehittäjä voi käytännössä ohjelmoida j</w:t>
-      </w:r>
-      <w:r>
-        <w:t>a testata peliä täysin työpöytä</w:t>
-      </w:r>
-      <w:r>
-        <w:t>ympäristössä.</w:t>
-      </w:r>
-      <w:r>
-        <w:t xml:space="preserve"> Libgdx käyttää Javaa ohjelmointikielenä ja se</w:t>
-      </w:r>
-      <w:r>
-        <w:t xml:space="preserve"> antaa kehittäjälle </w:t>
+        <w:t xml:space="preserve">käyttöön </w:t>
+      </w:r>
+      <w:r>
+        <w:t>koko J</w:t>
+      </w:r>
+      <w:r>
+        <w:t>avan tarjoama</w:t>
+      </w:r>
+      <w:r>
+        <w:t>n</w:t>
+      </w:r>
+      <w:r>
+        <w:t xml:space="preserve"> ekosysteemi</w:t>
+      </w:r>
+      <w:r>
+        <w:t>n</w:t>
+      </w:r>
+      <w:r>
+        <w:t>, mikä</w:t>
+      </w:r>
+      <w:r>
+        <w:t xml:space="preserve"> m</w:t>
+      </w:r>
+      <w:r>
+        <w:t>ahdollistaa kehittäjän olla</w:t>
+      </w:r>
+      <w:r>
+        <w:t xml:space="preserve"> luova.</w:t>
+      </w:r>
+      <w:r>
+        <w:t xml:space="preserve"> Libgdx tähtää siihen, että se ei olisi pelimoottori, vaan lähempänä viit</w:t>
+      </w:r>
+      <w:r>
+        <w:t>ekehystä.  Se</w:t>
       </w:r>
       <w:r>
         <w:t xml:space="preserve"> </w:t>
       </w:r>
       <w:r>
-        <w:t xml:space="preserve">käyttöön </w:t>
-      </w:r>
-      <w:r>
-        <w:t>koko J</w:t>
-      </w:r>
-      <w:r>
-        <w:t>avan tarjoama</w:t>
-      </w:r>
-      <w:r>
-        <w:t>n</w:t>
-      </w:r>
-      <w:r>
-        <w:t xml:space="preserve"> ekosysteemi</w:t>
-      </w:r>
-      <w:r>
-        <w:t>n</w:t>
-      </w:r>
-      <w:r>
-        <w:t>, mikä</w:t>
-      </w:r>
-      <w:r>
-        <w:t xml:space="preserve"> m</w:t>
-      </w:r>
-      <w:r>
-        <w:t>ahdollistaa kehittäjän olla</w:t>
-      </w:r>
-      <w:r>
-        <w:t xml:space="preserve"> luova.</w:t>
-      </w:r>
-      <w:r>
-        <w:t xml:space="preserve"> Libgdx tähtää siihen, että se ei olisi pelimoottori, vaan lähempänä viit</w:t>
-      </w:r>
-      <w:r>
-        <w:t>ekehystä.  Se</w:t>
-      </w:r>
-      <w:r>
-        <w:t xml:space="preserve"> antaa ke</w:t>
+        <w:lastRenderedPageBreak/>
+        <w:t>antaa ke</w:t>
       </w:r>
       <w:r>
         <w:t>hittäjälle vahvat työkalut, joista</w:t>
@@ -3039,7 +3051,10 @@
         <w:t xml:space="preserve"> haluaa pelin tai applikaationsa kirjoittaa.</w:t>
       </w:r>
       <w:r>
-        <w:t>[1</w:t>
+        <w:t>[</w:t>
+      </w:r>
+      <w:r>
+        <w:t>2</w:t>
       </w:r>
       <w:r>
         <w:t>.</w:t>
@@ -3068,11 +3083,7 @@
         <w:t xml:space="preserve"> OpenGL:ää yhdistetyn OpenGL ES 2.0 ja 3.0 rajapinnan kautta</w:t>
       </w:r>
       <w:r>
-        <w:t xml:space="preserve">. Näiden alhaisen tason laitteiden päälle on </w:t>
-      </w:r>
-      <w:r>
-        <w:lastRenderedPageBreak/>
-        <w:t>rakennettu</w:t>
+        <w:t>. Näiden alhaisen tason laitteiden päälle on rakennettu</w:t>
       </w:r>
       <w:r>
         <w:t xml:space="preserve"> </w:t>
@@ -3102,7 +3113,10 @@
         <w:t xml:space="preserve"> onnistuu vaivatta. </w:t>
       </w:r>
       <w:r>
-        <w:t>[1</w:t>
+        <w:t>[</w:t>
+      </w:r>
+      <w:r>
+        <w:t>2</w:t>
       </w:r>
       <w:r>
         <w:t>.</w:t>
@@ -3128,7 +3142,13 @@
         <w:t>suoritetaan yleensä koodin käännösvaiheessa</w:t>
       </w:r>
       <w:r>
-        <w:t>, jolloin kehittäjän ei tästä tarvitse välittää [1].</w:t>
+        <w:t>, jolloin kehittäjän ei tästä tarvitse välittää [</w:t>
+      </w:r>
+      <w:r>
+        <w:t>2</w:t>
+      </w:r>
+      <w:r>
+        <w:t>].</w:t>
       </w:r>
       <w:r>
         <w:t xml:space="preserve"> </w:t>
@@ -3137,18 +3157,27 @@
         <w:t xml:space="preserve">Natiivilla koodilla tarkoitetaan koodia, joka on suunniteltu ajettavaksi </w:t>
       </w:r>
       <w:r>
-        <w:t>määrätynlaisella prosessorityypillä. Natiivia koodia ei siis pysty ajamaan muilla prosesso</w:t>
-      </w:r>
-      <w:r>
-        <w:t>reilla</w:t>
+        <w:t xml:space="preserve">määrätynlaisella prosessorityypillä. Natiivia koodia ei siis pysty ajamaan muilla </w:t>
       </w:r>
       <w:bookmarkStart w:id="6" w:name="_GoBack"/>
       <w:bookmarkEnd w:id="6"/>
       <w:r>
+        <w:t>prosesso</w:t>
+      </w:r>
+      <w:r>
+        <w:t>reilla</w:t>
+      </w:r>
+      <w:r>
         <w:t xml:space="preserve"> ellei sitä ole tarkoitettu emuloitavaksi</w:t>
       </w:r>
       <w:r>
-        <w:t xml:space="preserve"> [2].</w:t>
+        <w:t xml:space="preserve"> [</w:t>
+      </w:r>
+      <w:r>
+        <w:t>3</w:t>
+      </w:r>
+      <w:r>
+        <w:t>].</w:t>
       </w:r>
       <w:r>
         <w:t xml:space="preserve"> </w:t>
@@ -3163,6 +3192,7 @@
       </w:pPr>
       <w:bookmarkStart w:id="7" w:name="_Toc439335268"/>
       <w:r>
+        <w:lastRenderedPageBreak/>
         <w:t>Git-versionhallintajärjestelmä</w:t>
       </w:r>
       <w:bookmarkEnd w:id="7"/>
@@ -3276,6 +3306,66 @@
     <w:p>
       <w:pPr>
         <w:pStyle w:val="Numeroidutlhteet"/>
+        <w:rPr>
+          <w:lang w:val="en-US"/>
+        </w:rPr>
+      </w:pPr>
+      <w:r>
+        <w:rPr>
+          <w:lang w:val="en-US"/>
+        </w:rPr>
+        <w:t>Android developers. 2015. Android Studio O</w:t>
+      </w:r>
+      <w:r>
+        <w:rPr>
+          <w:lang w:val="en-US"/>
+        </w:rPr>
+        <w:t xml:space="preserve">verview. </w:t>
+      </w:r>
+      <w:proofErr w:type="spellStart"/>
+      <w:r>
+        <w:rPr>
+          <w:lang w:val="en-US"/>
+        </w:rPr>
+        <w:t>Verkkodokumentti</w:t>
+      </w:r>
+      <w:proofErr w:type="spellEnd"/>
+      <w:r>
+        <w:rPr>
+          <w:lang w:val="en-US"/>
+        </w:rPr>
+        <w:t xml:space="preserve">. </w:t>
+      </w:r>
+      <w:r>
+        <w:rPr>
+          <w:lang w:val="en-US"/>
+        </w:rPr>
+        <w:t>&lt;http://developer.android.com/tools/studio/index.html&gt;</w:t>
+      </w:r>
+      <w:r>
+        <w:rPr>
+          <w:lang w:val="en-US"/>
+        </w:rPr>
+        <w:t xml:space="preserve"> </w:t>
+      </w:r>
+      <w:proofErr w:type="spellStart"/>
+      <w:r>
+        <w:rPr>
+          <w:lang w:val="en-US"/>
+        </w:rPr>
+        <w:t>Luettu</w:t>
+      </w:r>
+      <w:proofErr w:type="spellEnd"/>
+      <w:r>
+        <w:rPr>
+          <w:lang w:val="en-US"/>
+        </w:rPr>
+        <w:t xml:space="preserve"> 2.1.2016.</w:t>
+      </w:r>
+    </w:p>
+    <w:p>
+      <w:pPr>
+        <w:pStyle w:val="Numeroidutlhteet"/>
       </w:pPr>
       <w:r>
         <w:t>Joshua Olson.</w:t>
@@ -3355,17 +3445,6 @@
       </w:r>
       <w:r>
         <w:t xml:space="preserve"> Luettu 2.1.2016.</w:t>
-      </w:r>
-    </w:p>
-    <w:p>
-      <w:pPr>
-        <w:pStyle w:val="leipteksti"/>
-      </w:pPr>
-      <w:r>
-        <w:t xml:space="preserve"> </w:t>
-      </w:r>
-      <w:r>
-        <w:t>(Käytä jompaakumpaa yllä olevista lähteiden luettelointitavoista.)</w:t>
       </w:r>
     </w:p>
     <w:p/>
@@ -3905,14 +3984,27 @@
           </w:rPr>
           <w:t xml:space="preserve"> (</w:t>
         </w:r>
-        <w:fldSimple w:instr=" SECTIONPAGES  \* Arabic  \* MERGEFORMAT ">
-          <w:r>
-            <w:rPr>
-              <w:noProof/>
-            </w:rPr>
-            <w:t>1</w:t>
-          </w:r>
-        </w:fldSimple>
+        <w:r>
+          <w:fldChar w:fldCharType="begin"/>
+        </w:r>
+        <w:r>
+          <w:instrText xml:space="preserve"> SECTIONPAGES  \* Arabic  \* MERGEFORMAT </w:instrText>
+        </w:r>
+        <w:r>
+          <w:fldChar w:fldCharType="separate"/>
+        </w:r>
+        <w:r>
+          <w:rPr>
+            <w:noProof/>
+          </w:rPr>
+          <w:t>1</w:t>
+        </w:r>
+        <w:r>
+          <w:rPr>
+            <w:noProof/>
+          </w:rPr>
+          <w:fldChar w:fldCharType="end"/>
+        </w:r>
         <w:r>
           <w:rPr>
             <w:noProof/>
@@ -4082,7 +4174,7 @@
           <w:rPr>
             <w:noProof/>
           </w:rPr>
-          <w:t>2</w:t>
+          <w:t>1</w:t>
         </w:r>
         <w:r>
           <w:rPr>
@@ -4163,14 +4255,27 @@
           </w:rPr>
           <w:t xml:space="preserve"> (</w:t>
         </w:r>
-        <w:fldSimple w:instr=" SECTIONPAGES  \* Arabic  \* MERGEFORMAT ">
-          <w:r>
-            <w:rPr>
-              <w:noProof/>
-            </w:rPr>
-            <w:t>1</w:t>
-          </w:r>
-        </w:fldSimple>
+        <w:r>
+          <w:fldChar w:fldCharType="begin"/>
+        </w:r>
+        <w:r>
+          <w:instrText xml:space="preserve"> SECTIONPAGES  \* Arabic  \* MERGEFORMAT </w:instrText>
+        </w:r>
+        <w:r>
+          <w:fldChar w:fldCharType="separate"/>
+        </w:r>
+        <w:r>
+          <w:rPr>
+            <w:noProof/>
+          </w:rPr>
+          <w:t>1</w:t>
+        </w:r>
+        <w:r>
+          <w:rPr>
+            <w:noProof/>
+          </w:rPr>
+          <w:fldChar w:fldCharType="end"/>
+        </w:r>
         <w:r>
           <w:rPr>
             <w:noProof/>
@@ -4486,7 +4591,7 @@
   <w:abstractNum w:abstractNumId="3">
     <w:nsid w:val="18B16FFE"/>
     <w:multiLevelType w:val="hybridMultilevel"/>
-    <w:tmpl w:val="931E8F6E"/>
+    <w:tmpl w:val="C70EF6DC"/>
     <w:lvl w:ilvl="0" w:tplc="B97440D6">
       <w:start w:val="1"/>
       <w:numFmt w:val="decimal"/>
@@ -7519,7 +7624,7 @@
 </file>
 
 <file path=customXml/itemProps1.xml><?xml version="1.0" encoding="utf-8"?>
-<ds:datastoreItem xmlns:ds="http://schemas.openxmlformats.org/officeDocument/2006/customXml" ds:itemID="{8076611A-AE2F-4333-9E3D-24B37C0D58C3}">
+<ds:datastoreItem xmlns:ds="http://schemas.openxmlformats.org/officeDocument/2006/customXml" ds:itemID="{C01D874F-9F7E-4AB8-94A8-F9F6DA5AA976}">
   <ds:schemaRefs>
     <ds:schemaRef ds:uri="http://schemas.openxmlformats.org/officeDocument/2006/bibliography"/>
   </ds:schemaRefs>

</xml_diff>

<commit_message>
android studio part done
</commit_message>
<xml_diff>
--- a/Jarno_Lahti_opinnäytetyö.docx
+++ b/Jarno_Lahti_opinnäytetyö.docx
@@ -2765,34 +2765,20 @@
       <w:pPr>
         <w:pStyle w:val="Lyhenneluettelonkohta"/>
       </w:pPr>
-      <w:proofErr w:type="gramStart"/>
-      <w:r>
-        <w:rPr>
-          <w:lang w:val="en-US"/>
-        </w:rPr>
-        <w:t>ORM</w:t>
-      </w:r>
-      <w:r>
-        <w:rPr>
-          <w:lang w:val="en-US"/>
-        </w:rPr>
+      <w:r>
+        <w:t>APK</w:t>
+      </w:r>
+      <w:r>
         <w:tab/>
       </w:r>
       <w:r>
-        <w:rPr>
-          <w:lang w:val="en-US"/>
-        </w:rPr>
-        <w:t>Object-relational mapping.</w:t>
-      </w:r>
-      <w:proofErr w:type="gramEnd"/>
-      <w:r>
-        <w:rPr>
-          <w:lang w:val="en-US"/>
-        </w:rPr>
-        <w:t xml:space="preserve"> </w:t>
-      </w:r>
-      <w:r>
-        <w:t>Oliomallin mukaisen esityksen kuvaus relaatiomallin mukaiseksi esitykseksi.</w:t>
+        <w:t>Android application package</w:t>
+      </w:r>
+      <w:r>
+        <w:t xml:space="preserve">. </w:t>
+      </w:r>
+      <w:r>
+        <w:t>Tiedostomuoto jota Android käyttöjärjestelmä käyttää applikaatioiden jakamiseen ja asentamiseen</w:t>
       </w:r>
     </w:p>
     <w:p>
@@ -2898,286 +2884,406 @@
         </w:rPr>
         <w:t>Mobiilipelien historiaa</w:t>
       </w:r>
+      <w:bookmarkStart w:id="3" w:name="_GoBack"/>
       <w:bookmarkEnd w:id="2"/>
+      <w:bookmarkEnd w:id="3"/>
+    </w:p>
+    <w:p>
+      <w:pPr>
+        <w:pStyle w:val="Heading1"/>
+      </w:pPr>
+      <w:bookmarkStart w:id="4" w:name="_Toc439335265"/>
+      <w:r>
+        <w:t>Insinöörityössä käytetyt työkalut</w:t>
+      </w:r>
+      <w:bookmarkEnd w:id="4"/>
+    </w:p>
+    <w:p>
+      <w:pPr>
+        <w:pStyle w:val="Heading2"/>
+      </w:pPr>
+      <w:bookmarkStart w:id="5" w:name="_Toc439335266"/>
+      <w:r>
+        <w:t>Android studio</w:t>
+      </w:r>
+      <w:bookmarkEnd w:id="5"/>
     </w:p>
     <w:p>
       <w:pPr>
         <w:pStyle w:val="leipteksti"/>
       </w:pPr>
-    </w:p>
-    <w:p>
-      <w:pPr>
-        <w:pStyle w:val="Heading1"/>
-      </w:pPr>
-      <w:bookmarkStart w:id="3" w:name="_Toc439335265"/>
-      <w:r>
-        <w:t>Insinöörityössä käytetyt työkalut</w:t>
-      </w:r>
-      <w:bookmarkEnd w:id="3"/>
+      <w:r>
+        <w:t xml:space="preserve">Android Studio on virallinen ohjelmointiympäristö Android </w:t>
+      </w:r>
+      <w:r>
+        <w:t>-</w:t>
+      </w:r>
+      <w:r>
+        <w:t xml:space="preserve">applikaatioille ja se perustuu IntelliJ IDEA Java </w:t>
+      </w:r>
+      <w:r>
+        <w:t>-</w:t>
+      </w:r>
+      <w:r>
+        <w:t>ohjelmointiympäristöön. Se tarjoaa kehittäjälle</w:t>
+      </w:r>
+      <w:r>
+        <w:t xml:space="preserve"> useita</w:t>
+      </w:r>
+      <w:r>
+        <w:t xml:space="preserve"> työkaluja, kuten </w:t>
+      </w:r>
+      <w:r>
+        <w:t>esimerkiksi:</w:t>
+      </w:r>
+    </w:p>
+    <w:p>
+      <w:pPr>
+        <w:pStyle w:val="leipteksti"/>
+        <w:numPr>
+          <w:ilvl w:val="0"/>
+          <w:numId w:val="10"/>
+        </w:numPr>
+      </w:pPr>
+      <w:r>
+        <w:t>Gradleen perustuvan koontijärjestelmän</w:t>
+      </w:r>
+    </w:p>
+    <w:p>
+      <w:pPr>
+        <w:pStyle w:val="leipteksti"/>
+        <w:numPr>
+          <w:ilvl w:val="0"/>
+          <w:numId w:val="10"/>
+        </w:numPr>
+      </w:pPr>
+      <w:r>
+        <w:t>Koontivariaatioita ja m</w:t>
+      </w:r>
+      <w:r>
+        <w:t>oni-APK tiedosto generaation</w:t>
+      </w:r>
+    </w:p>
+    <w:p>
+      <w:pPr>
+        <w:pStyle w:val="leipteksti"/>
+        <w:numPr>
+          <w:ilvl w:val="0"/>
+          <w:numId w:val="10"/>
+        </w:numPr>
+      </w:pPr>
+      <w:r>
+        <w:t>Valmiita koodipohjia</w:t>
+      </w:r>
+      <w:r>
+        <w:t>, jotka auttavat yleisten toimintojen tekemisessä</w:t>
+      </w:r>
+    </w:p>
+    <w:p>
+      <w:pPr>
+        <w:pStyle w:val="leipteksti"/>
+        <w:numPr>
+          <w:ilvl w:val="0"/>
+          <w:numId w:val="10"/>
+        </w:numPr>
+      </w:pPr>
+      <w:r>
+        <w:t>Sommittelueditorin, jossa on tuettuna raahaa ja pudota –teemaeditointi</w:t>
+      </w:r>
+    </w:p>
+    <w:p>
+      <w:pPr>
+        <w:pStyle w:val="leipteksti"/>
+        <w:numPr>
+          <w:ilvl w:val="0"/>
+          <w:numId w:val="10"/>
+        </w:numPr>
+      </w:pPr>
+      <w:r>
+        <w:t>Lint –työkaluja joiden avulla voidaan napata suorituskykyyn, käytettävyyteen, yhteensopivuuteen ja muihin ongelmiin liittyviä virheitä</w:t>
+      </w:r>
+    </w:p>
+    <w:p>
+      <w:pPr>
+        <w:pStyle w:val="leipteksti"/>
+        <w:numPr>
+          <w:ilvl w:val="0"/>
+          <w:numId w:val="10"/>
+        </w:numPr>
+      </w:pPr>
+      <w:r>
+        <w:t>ProGuard ja applikaation signeeraus</w:t>
+      </w:r>
+    </w:p>
+    <w:p>
+      <w:pPr>
+        <w:pStyle w:val="leipteksti"/>
+        <w:numPr>
+          <w:ilvl w:val="0"/>
+          <w:numId w:val="10"/>
+        </w:numPr>
+      </w:pPr>
+      <w:r>
+        <w:t>Sisäänrakennettu tuki googlen pilvipalveluille</w:t>
+      </w:r>
+    </w:p>
+    <w:p>
+      <w:pPr>
+        <w:pStyle w:val="leipteksti"/>
+      </w:pPr>
+      <w:r>
+        <w:lastRenderedPageBreak/>
+        <w:t>Android studio tarjoaa myös mo</w:t>
+      </w:r>
+      <w:r>
+        <w:t xml:space="preserve">nia muita hyödyllisiä työkaluja. </w:t>
+      </w:r>
+      <w:r>
+        <w:t>[1</w:t>
+      </w:r>
+      <w:r>
+        <w:t>.</w:t>
+      </w:r>
+      <w:r>
+        <w:t>]</w:t>
+      </w:r>
     </w:p>
     <w:p>
       <w:pPr>
         <w:pStyle w:val="Heading2"/>
       </w:pPr>
-      <w:bookmarkStart w:id="4" w:name="_Toc439335266"/>
-      <w:r>
-        <w:t>Android studio</w:t>
-      </w:r>
-      <w:bookmarkEnd w:id="4"/>
+      <w:bookmarkStart w:id="6" w:name="_Toc439335267"/>
+      <w:r>
+        <w:t>LibGDX viitekehys</w:t>
+      </w:r>
+      <w:bookmarkEnd w:id="6"/>
     </w:p>
     <w:p>
       <w:pPr>
         <w:pStyle w:val="leipteksti"/>
       </w:pPr>
       <w:r>
-        <w:t xml:space="preserve">Android Studio on virallinen ohjelmointiympäristö Android applikaatioille ja se perustuu IntelliJ IDEA Java ohjelmointiympäristöön. Se tarjoaa kehittäjälle työkaluja, kuten </w:t>
-      </w:r>
-      <w:r>
-        <w:t>Gradleen perustuvan koontijärjestelmän[1].</w:t>
-      </w:r>
-    </w:p>
-    <w:p>
-      <w:pPr>
-        <w:pStyle w:val="Heading2"/>
-      </w:pPr>
-      <w:bookmarkStart w:id="5" w:name="_Toc439335267"/>
-      <w:r>
-        <w:t>LibGDX viitekehys</w:t>
-      </w:r>
-      <w:bookmarkEnd w:id="5"/>
+        <w:t>Libdgx on järjestelmäriippumaton peli</w:t>
+      </w:r>
+      <w:r>
+        <w:t>- ja applikaatio</w:t>
+      </w:r>
+      <w:r>
+        <w:t xml:space="preserve">viitekehys, joka </w:t>
+      </w:r>
+      <w:r>
+        <w:t>tukee Windows, Linux, Mac OS X, Android, Blackberry, iOS ja HTML5 alustoja</w:t>
+      </w:r>
+      <w:r>
+        <w:t xml:space="preserve">. </w:t>
+      </w:r>
+      <w:r>
+        <w:t>Libgdx mahdollistaa sen, että kehittäjä voi kirjoittaa koodia ja</w:t>
+      </w:r>
+      <w:r>
+        <w:t xml:space="preserve"> se kääntyy kaikille yllä mainituille alustoille</w:t>
+      </w:r>
+      <w:r>
+        <w:t xml:space="preserve"> ilman minkäänlaisia muutoksia koodiin. Tämä mahdollistaa nopean pelin kehityksen, koska kehittäjä voi käytännössä ohjelmoida j</w:t>
+      </w:r>
+      <w:r>
+        <w:t>a testata peliä täysin työpöytä</w:t>
+      </w:r>
+      <w:r>
+        <w:t>ympäristössä.</w:t>
+      </w:r>
+      <w:r>
+        <w:t xml:space="preserve"> Libgdx käyttää Javaa ohjelmointikielenä ja se</w:t>
+      </w:r>
+      <w:r>
+        <w:t xml:space="preserve"> antaa kehittäjälle </w:t>
+      </w:r>
+      <w:r>
+        <w:t xml:space="preserve"> </w:t>
+      </w:r>
+      <w:r>
+        <w:t xml:space="preserve">käyttöön </w:t>
+      </w:r>
+      <w:r>
+        <w:t>koko J</w:t>
+      </w:r>
+      <w:r>
+        <w:t>avan tarjoama</w:t>
+      </w:r>
+      <w:r>
+        <w:t>n</w:t>
+      </w:r>
+      <w:r>
+        <w:t xml:space="preserve"> ekosysteemi</w:t>
+      </w:r>
+      <w:r>
+        <w:t>n</w:t>
+      </w:r>
+      <w:r>
+        <w:t>, mikä</w:t>
+      </w:r>
+      <w:r>
+        <w:t xml:space="preserve"> m</w:t>
+      </w:r>
+      <w:r>
+        <w:t>ahdollistaa kehittäjän olla</w:t>
+      </w:r>
+      <w:r>
+        <w:t xml:space="preserve"> luova.</w:t>
+      </w:r>
+      <w:r>
+        <w:t xml:space="preserve"> Libgdx tähtää siihen, että se ei olisi pelimoottori, vaan lähempänä viit</w:t>
+      </w:r>
+      <w:r>
+        <w:t>ekehystä.  Se</w:t>
+      </w:r>
+      <w:r>
+        <w:t xml:space="preserve"> antaa ke</w:t>
+      </w:r>
+      <w:r>
+        <w:t>hittäjälle vahvat työkalut, joista</w:t>
+      </w:r>
+      <w:r>
+        <w:t xml:space="preserve"> valita ja </w:t>
+      </w:r>
+      <w:r>
+        <w:t>antaa</w:t>
+      </w:r>
+      <w:r>
+        <w:t xml:space="preserve"> kehittäjä</w:t>
+      </w:r>
+      <w:r>
+        <w:t>n itse päättää, miten</w:t>
+      </w:r>
+      <w:r>
+        <w:t xml:space="preserve"> haluaa pelin tai applikaationsa kirjoittaa.</w:t>
+      </w:r>
+      <w:r>
+        <w:t xml:space="preserve"> </w:t>
+      </w:r>
+      <w:r>
+        <w:t>[</w:t>
+      </w:r>
+      <w:r>
+        <w:t>2</w:t>
+      </w:r>
+      <w:r>
+        <w:t>.</w:t>
+      </w:r>
+      <w:r>
+        <w:t>]</w:t>
+      </w:r>
     </w:p>
     <w:p>
       <w:pPr>
         <w:pStyle w:val="leipteksti"/>
       </w:pPr>
       <w:r>
-        <w:t>Libdgx on järjestelmäriippumaton peli</w:t>
-      </w:r>
-      <w:r>
-        <w:t>- ja applikaatio</w:t>
-      </w:r>
-      <w:r>
-        <w:t xml:space="preserve">viitekehys, joka </w:t>
-      </w:r>
-      <w:r>
-        <w:t>tukee Windows, Linux, Mac OS X, Android, Blackberry, iOS ja HTML5 alustoja</w:t>
-      </w:r>
-      <w:r>
-        <w:t xml:space="preserve">. </w:t>
-      </w:r>
-      <w:r>
-        <w:t>Libgdx mahdollistaa sen, että kehittäjä voi kirjoittaa koodia ja</w:t>
-      </w:r>
-      <w:r>
-        <w:t xml:space="preserve"> se kääntyy kaikille yllä mainituille alustoille</w:t>
-      </w:r>
-      <w:r>
-        <w:t xml:space="preserve"> ilman minkäänlaisia muutoksia koodiin. Tämä mahdollistaa nopean pelin kehityksen, koska kehittäjä voi käytännössä ohjelmoida j</w:t>
-      </w:r>
-      <w:r>
-        <w:t>a testata peliä täysin työpöytä</w:t>
-      </w:r>
-      <w:r>
-        <w:t>ympäristössä.</w:t>
-      </w:r>
-      <w:r>
-        <w:t xml:space="preserve"> Libgdx käyttää Javaa ohjelmointikielenä ja se</w:t>
-      </w:r>
-      <w:r>
-        <w:t xml:space="preserve"> antaa kehittäjälle </w:t>
+        <w:t xml:space="preserve">Libgdx on </w:t>
+      </w:r>
+      <w:r>
+        <w:t>avoin viitekehys, sillä se antaa kehittäjän kä</w:t>
+      </w:r>
+      <w:r>
+        <w:t>yttää alhaisen tason toimintoja, kuten tiedostojärjestelmiä, s</w:t>
+      </w:r>
+      <w:r>
+        <w:t>yöttölaitteita, audiolaitteita sekä</w:t>
+      </w:r>
+      <w:r>
+        <w:t xml:space="preserve"> OpenGL:ää yhdistetyn OpenGL ES 2.0 ja 3.0 rajapinnan kautta</w:t>
+      </w:r>
+      <w:r>
+        <w:t>. Näiden alhaisen tason laitteiden päälle on rakennettu</w:t>
       </w:r>
       <w:r>
         <w:t xml:space="preserve"> </w:t>
       </w:r>
       <w:r>
-        <w:t xml:space="preserve">käyttöön </w:t>
-      </w:r>
-      <w:r>
-        <w:t>koko J</w:t>
-      </w:r>
-      <w:r>
-        <w:t>avan tarjoama</w:t>
+        <w:t>useita sovellusrajapintoja, joiden</w:t>
+      </w:r>
+      <w:r>
+        <w:t xml:space="preserve"> avulla yleiset toiminnot, kuten esimerkiksi </w:t>
+      </w:r>
+      <w:r>
+        <w:t>spritejen</w:t>
+      </w:r>
+      <w:r>
+        <w:t xml:space="preserve"> ja tekstin renderöinti, käyttöliittymien rakentaminen, musiikin toistaminen, erilaisten matemaattiste</w:t>
       </w:r>
       <w:r>
         <w:t>n</w:t>
       </w:r>
       <w:r>
-        <w:t xml:space="preserve"> ekosysteemi</w:t>
-      </w:r>
-      <w:r>
-        <w:t>n</w:t>
-      </w:r>
-      <w:r>
-        <w:t>, mikä</w:t>
-      </w:r>
-      <w:r>
-        <w:t xml:space="preserve"> m</w:t>
-      </w:r>
-      <w:r>
-        <w:t>ahdollistaa kehittäjän olla</w:t>
-      </w:r>
-      <w:r>
-        <w:t xml:space="preserve"> luova.</w:t>
-      </w:r>
-      <w:r>
-        <w:t xml:space="preserve"> Libgdx tähtää siihen, että se ei olisi pelimoottori, vaan lähempänä viit</w:t>
-      </w:r>
-      <w:r>
-        <w:t>ekehystä.  Se</w:t>
+        <w:t xml:space="preserve"> funktioiden suorittaminen ja eri tietotyyppien jäsentely</w:t>
+      </w:r>
+      <w:r>
+        <w:t>,</w:t>
+      </w:r>
+      <w:r>
+        <w:t xml:space="preserve"> onnistuu vaivatta. </w:t>
+      </w:r>
+      <w:r>
+        <w:t>[</w:t>
+      </w:r>
+      <w:r>
+        <w:t>2</w:t>
+      </w:r>
+      <w:r>
+        <w:t>.</w:t>
+      </w:r>
+      <w:r>
+        <w:t>]</w:t>
+      </w:r>
+    </w:p>
+    <w:p>
+      <w:pPr>
+        <w:pStyle w:val="leipteksti"/>
+      </w:pPr>
+      <w:r>
+        <w:t>Libgdx tekee tarvittaessa kaikki natiiviin koodiin liittyvät toiminnot itsenäisesti</w:t>
       </w:r>
       <w:r>
         <w:t xml:space="preserve"> </w:t>
       </w:r>
       <w:r>
-        <w:lastRenderedPageBreak/>
-        <w:t>antaa ke</w:t>
-      </w:r>
-      <w:r>
-        <w:t>hittäjälle vahvat työkalut, joista</w:t>
-      </w:r>
-      <w:r>
-        <w:t xml:space="preserve"> valita ja </w:t>
-      </w:r>
-      <w:r>
-        <w:t>antaa</w:t>
-      </w:r>
-      <w:r>
-        <w:t xml:space="preserve"> kehittäjä</w:t>
-      </w:r>
-      <w:r>
-        <w:t>n itse päättää, miten</w:t>
-      </w:r>
-      <w:r>
-        <w:t xml:space="preserve"> haluaa pelin tai applikaationsa kirjoittaa.</w:t>
-      </w:r>
-      <w:r>
-        <w:t>[</w:t>
+        <w:t xml:space="preserve">ja ne </w:t>
+      </w:r>
+      <w:r>
+        <w:t>suoritetaan yleensä koodin käännösvaiheessa</w:t>
+      </w:r>
+      <w:r>
+        <w:t>, jolloin kehittäjän ei tästä tarvitse välittää [</w:t>
       </w:r>
       <w:r>
         <w:t>2</w:t>
       </w:r>
       <w:r>
+        <w:t>].</w:t>
+      </w:r>
+      <w:r>
+        <w:t xml:space="preserve"> </w:t>
+      </w:r>
+      <w:r>
+        <w:t xml:space="preserve">Natiivilla koodilla tarkoitetaan koodia, joka on suunniteltu ajettavaksi </w:t>
+      </w:r>
+      <w:r>
+        <w:t>määrätynlaisella prosessorityypillä. Natiivia koodia ei siis pysty ajamaan muilla prosesso</w:t>
+      </w:r>
+      <w:r>
+        <w:t>reilla</w:t>
+      </w:r>
+      <w:r>
+        <w:t xml:space="preserve"> ellei sitä ole tarkoitettu emuloitavaksi</w:t>
+      </w:r>
+      <w:r>
         <w:t>.</w:t>
       </w:r>
       <w:r>
-        <w:t>]</w:t>
-      </w:r>
-    </w:p>
-    <w:p>
-      <w:pPr>
-        <w:pStyle w:val="leipteksti"/>
-      </w:pPr>
-      <w:r>
-        <w:t xml:space="preserve">Libgdx on </w:t>
-      </w:r>
-      <w:r>
-        <w:t>avoin viitekehys, sillä se antaa kehittäjän kä</w:t>
-      </w:r>
-      <w:r>
-        <w:t>yttää alhaisen tason toimintoja, kuten tiedostojärjestelmiä, s</w:t>
-      </w:r>
-      <w:r>
-        <w:t>yöttölaitteita, audiolaitteita sekä</w:t>
-      </w:r>
-      <w:r>
-        <w:t xml:space="preserve"> OpenGL:ää yhdistetyn OpenGL ES 2.0 ja 3.0 rajapinnan kautta</w:t>
-      </w:r>
-      <w:r>
-        <w:t>. Näiden alhaisen tason laitteiden päälle on rakennettu</w:t>
-      </w:r>
-      <w:r>
-        <w:t xml:space="preserve"> </w:t>
-      </w:r>
-      <w:r>
-        <w:t>useita sovellusrajapintoja, joiden</w:t>
-      </w:r>
-      <w:r>
-        <w:t xml:space="preserve"> avulla yleiset toiminnot, kuten esimerkiksi </w:t>
-      </w:r>
-      <w:r>
-        <w:t>spritejen</w:t>
-      </w:r>
-      <w:r>
-        <w:t xml:space="preserve"> ja tekstin renderöinti, käyttöliittymien rakentaminen, musiikin toistaminen, erilaisten matemaattiste</w:t>
-      </w:r>
-      <w:r>
-        <w:t>n</w:t>
-      </w:r>
-      <w:r>
-        <w:t xml:space="preserve"> funktioiden suorittaminen ja eri tietotyyppien jäsentely</w:t>
-      </w:r>
-      <w:r>
-        <w:t>,</w:t>
-      </w:r>
-      <w:r>
-        <w:t xml:space="preserve"> onnistuu vaivatta. </w:t>
-      </w:r>
-      <w:r>
-        <w:t>[</w:t>
-      </w:r>
-      <w:r>
-        <w:t>2</w:t>
-      </w:r>
-      <w:r>
-        <w:t>.</w:t>
-      </w:r>
-      <w:r>
-        <w:t>]</w:t>
-      </w:r>
-    </w:p>
-    <w:p>
-      <w:pPr>
-        <w:pStyle w:val="leipteksti"/>
-      </w:pPr>
-      <w:r>
-        <w:t>Libgdx tekee tarvittaessa kaikki natiiviin koodiin liittyvät toiminnot itsenäisesti</w:t>
-      </w:r>
-      <w:r>
-        <w:t xml:space="preserve"> </w:t>
-      </w:r>
-      <w:r>
-        <w:t xml:space="preserve">ja ne </w:t>
-      </w:r>
-      <w:r>
-        <w:t>suoritetaan yleensä koodin käännösvaiheessa</w:t>
-      </w:r>
-      <w:r>
-        <w:t>, jolloin kehittäjän ei tästä tarvitse välittää [</w:t>
-      </w:r>
-      <w:r>
-        <w:t>2</w:t>
-      </w:r>
-      <w:r>
-        <w:t>].</w:t>
-      </w:r>
-      <w:r>
-        <w:t xml:space="preserve"> </w:t>
-      </w:r>
-      <w:r>
-        <w:t xml:space="preserve">Natiivilla koodilla tarkoitetaan koodia, joka on suunniteltu ajettavaksi </w:t>
-      </w:r>
-      <w:r>
-        <w:t xml:space="preserve">määrätynlaisella prosessorityypillä. Natiivia koodia ei siis pysty ajamaan muilla </w:t>
-      </w:r>
-      <w:bookmarkStart w:id="6" w:name="_GoBack"/>
-      <w:bookmarkEnd w:id="6"/>
-      <w:r>
-        <w:t>prosesso</w:t>
-      </w:r>
-      <w:r>
-        <w:t>reilla</w:t>
-      </w:r>
-      <w:r>
-        <w:t xml:space="preserve"> ellei sitä ole tarkoitettu emuloitavaksi</w:t>
-      </w:r>
-      <w:r>
         <w:t xml:space="preserve"> [</w:t>
       </w:r>
       <w:r>
-        <w:t>3</w:t>
-      </w:r>
-      <w:r>
-        <w:t>].</w:t>
+        <w:t>3.]</w:t>
       </w:r>
       <w:r>
         <w:t xml:space="preserve"> </w:t>
@@ -3306,9 +3412,6 @@
     <w:p>
       <w:pPr>
         <w:pStyle w:val="Numeroidutlhteet"/>
-        <w:rPr>
-          <w:lang w:val="en-US"/>
-        </w:rPr>
       </w:pPr>
       <w:r>
         <w:rPr>
@@ -3322,45 +3425,8 @@
         </w:rPr>
         <w:t xml:space="preserve">verview. </w:t>
       </w:r>
-      <w:proofErr w:type="spellStart"/>
-      <w:r>
-        <w:rPr>
-          <w:lang w:val="en-US"/>
-        </w:rPr>
-        <w:t>Verkkodokumentti</w:t>
-      </w:r>
-      <w:proofErr w:type="spellEnd"/>
-      <w:r>
-        <w:rPr>
-          <w:lang w:val="en-US"/>
-        </w:rPr>
-        <w:t xml:space="preserve">. </w:t>
-      </w:r>
-      <w:r>
-        <w:rPr>
-          <w:lang w:val="en-US"/>
-        </w:rPr>
-        <w:t>&lt;http://developer.android.com/tools/studio/index.html&gt;</w:t>
-      </w:r>
-      <w:r>
-        <w:rPr>
-          <w:lang w:val="en-US"/>
-        </w:rPr>
-        <w:t xml:space="preserve"> </w:t>
-      </w:r>
-      <w:proofErr w:type="spellStart"/>
-      <w:r>
-        <w:rPr>
-          <w:lang w:val="en-US"/>
-        </w:rPr>
-        <w:t>Luettu</w:t>
-      </w:r>
-      <w:proofErr w:type="spellEnd"/>
-      <w:r>
-        <w:rPr>
-          <w:lang w:val="en-US"/>
-        </w:rPr>
-        <w:t xml:space="preserve"> 2.1.2016.</w:t>
+      <w:r>
+        <w:t>Verkkodokumentti. &lt;http://developer.android.com/tools/studio/index.html&gt; Luettu 2.1.2016.</w:t>
       </w:r>
     </w:p>
     <w:p>
@@ -3984,27 +4050,14 @@
           </w:rPr>
           <w:t xml:space="preserve"> (</w:t>
         </w:r>
-        <w:r>
-          <w:fldChar w:fldCharType="begin"/>
-        </w:r>
-        <w:r>
-          <w:instrText xml:space="preserve"> SECTIONPAGES  \* Arabic  \* MERGEFORMAT </w:instrText>
-        </w:r>
-        <w:r>
-          <w:fldChar w:fldCharType="separate"/>
-        </w:r>
-        <w:r>
-          <w:rPr>
-            <w:noProof/>
-          </w:rPr>
-          <w:t>1</w:t>
-        </w:r>
-        <w:r>
-          <w:rPr>
-            <w:noProof/>
-          </w:rPr>
-          <w:fldChar w:fldCharType="end"/>
-        </w:r>
+        <w:fldSimple w:instr=" SECTIONPAGES  \* Arabic  \* MERGEFORMAT ">
+          <w:r>
+            <w:rPr>
+              <w:noProof/>
+            </w:rPr>
+            <w:t>1</w:t>
+          </w:r>
+        </w:fldSimple>
         <w:r>
           <w:rPr>
             <w:noProof/>
@@ -4255,27 +4308,14 @@
           </w:rPr>
           <w:t xml:space="preserve"> (</w:t>
         </w:r>
-        <w:r>
-          <w:fldChar w:fldCharType="begin"/>
-        </w:r>
-        <w:r>
-          <w:instrText xml:space="preserve"> SECTIONPAGES  \* Arabic  \* MERGEFORMAT </w:instrText>
-        </w:r>
-        <w:r>
-          <w:fldChar w:fldCharType="separate"/>
-        </w:r>
-        <w:r>
-          <w:rPr>
-            <w:noProof/>
-          </w:rPr>
-          <w:t>1</w:t>
-        </w:r>
-        <w:r>
-          <w:rPr>
-            <w:noProof/>
-          </w:rPr>
-          <w:fldChar w:fldCharType="end"/>
-        </w:r>
+        <w:fldSimple w:instr=" SECTIONPAGES  \* Arabic  \* MERGEFORMAT ">
+          <w:r>
+            <w:rPr>
+              <w:noProof/>
+            </w:rPr>
+            <w:t>1</w:t>
+          </w:r>
+        </w:fldSimple>
         <w:r>
           <w:rPr>
             <w:noProof/>
@@ -4785,6 +4825,119 @@
     </w:lvl>
   </w:abstractNum>
   <w:abstractNum w:abstractNumId="5">
+    <w:nsid w:val="1D1910D6"/>
+    <w:multiLevelType w:val="hybridMultilevel"/>
+    <w:tmpl w:val="1A685910"/>
+    <w:lvl w:ilvl="0" w:tplc="04090001">
+      <w:start w:val="1"/>
+      <w:numFmt w:val="bullet"/>
+      <w:lvlText w:val=""/>
+      <w:lvlJc w:val="left"/>
+      <w:pPr>
+        <w:ind w:left="780" w:hanging="360"/>
+      </w:pPr>
+      <w:rPr>
+        <w:rFonts w:ascii="Symbol" w:hAnsi="Symbol" w:hint="default"/>
+      </w:rPr>
+    </w:lvl>
+    <w:lvl w:ilvl="1" w:tplc="04090003" w:tentative="1">
+      <w:start w:val="1"/>
+      <w:numFmt w:val="bullet"/>
+      <w:lvlText w:val="o"/>
+      <w:lvlJc w:val="left"/>
+      <w:pPr>
+        <w:ind w:left="1500" w:hanging="360"/>
+      </w:pPr>
+      <w:rPr>
+        <w:rFonts w:ascii="Courier New" w:hAnsi="Courier New" w:cs="Courier New" w:hint="default"/>
+      </w:rPr>
+    </w:lvl>
+    <w:lvl w:ilvl="2" w:tplc="04090005" w:tentative="1">
+      <w:start w:val="1"/>
+      <w:numFmt w:val="bullet"/>
+      <w:lvlText w:val=""/>
+      <w:lvlJc w:val="left"/>
+      <w:pPr>
+        <w:ind w:left="2220" w:hanging="360"/>
+      </w:pPr>
+      <w:rPr>
+        <w:rFonts w:ascii="Wingdings" w:hAnsi="Wingdings" w:hint="default"/>
+      </w:rPr>
+    </w:lvl>
+    <w:lvl w:ilvl="3" w:tplc="04090001" w:tentative="1">
+      <w:start w:val="1"/>
+      <w:numFmt w:val="bullet"/>
+      <w:lvlText w:val=""/>
+      <w:lvlJc w:val="left"/>
+      <w:pPr>
+        <w:ind w:left="2940" w:hanging="360"/>
+      </w:pPr>
+      <w:rPr>
+        <w:rFonts w:ascii="Symbol" w:hAnsi="Symbol" w:hint="default"/>
+      </w:rPr>
+    </w:lvl>
+    <w:lvl w:ilvl="4" w:tplc="04090003" w:tentative="1">
+      <w:start w:val="1"/>
+      <w:numFmt w:val="bullet"/>
+      <w:lvlText w:val="o"/>
+      <w:lvlJc w:val="left"/>
+      <w:pPr>
+        <w:ind w:left="3660" w:hanging="360"/>
+      </w:pPr>
+      <w:rPr>
+        <w:rFonts w:ascii="Courier New" w:hAnsi="Courier New" w:cs="Courier New" w:hint="default"/>
+      </w:rPr>
+    </w:lvl>
+    <w:lvl w:ilvl="5" w:tplc="04090005" w:tentative="1">
+      <w:start w:val="1"/>
+      <w:numFmt w:val="bullet"/>
+      <w:lvlText w:val=""/>
+      <w:lvlJc w:val="left"/>
+      <w:pPr>
+        <w:ind w:left="4380" w:hanging="360"/>
+      </w:pPr>
+      <w:rPr>
+        <w:rFonts w:ascii="Wingdings" w:hAnsi="Wingdings" w:hint="default"/>
+      </w:rPr>
+    </w:lvl>
+    <w:lvl w:ilvl="6" w:tplc="04090001" w:tentative="1">
+      <w:start w:val="1"/>
+      <w:numFmt w:val="bullet"/>
+      <w:lvlText w:val=""/>
+      <w:lvlJc w:val="left"/>
+      <w:pPr>
+        <w:ind w:left="5100" w:hanging="360"/>
+      </w:pPr>
+      <w:rPr>
+        <w:rFonts w:ascii="Symbol" w:hAnsi="Symbol" w:hint="default"/>
+      </w:rPr>
+    </w:lvl>
+    <w:lvl w:ilvl="7" w:tplc="04090003" w:tentative="1">
+      <w:start w:val="1"/>
+      <w:numFmt w:val="bullet"/>
+      <w:lvlText w:val="o"/>
+      <w:lvlJc w:val="left"/>
+      <w:pPr>
+        <w:ind w:left="5820" w:hanging="360"/>
+      </w:pPr>
+      <w:rPr>
+        <w:rFonts w:ascii="Courier New" w:hAnsi="Courier New" w:cs="Courier New" w:hint="default"/>
+      </w:rPr>
+    </w:lvl>
+    <w:lvl w:ilvl="8" w:tplc="04090005" w:tentative="1">
+      <w:start w:val="1"/>
+      <w:numFmt w:val="bullet"/>
+      <w:lvlText w:val=""/>
+      <w:lvlJc w:val="left"/>
+      <w:pPr>
+        <w:ind w:left="6540" w:hanging="360"/>
+      </w:pPr>
+      <w:rPr>
+        <w:rFonts w:ascii="Wingdings" w:hAnsi="Wingdings" w:hint="default"/>
+      </w:rPr>
+    </w:lvl>
+  </w:abstractNum>
+  <w:abstractNum w:abstractNumId="6">
     <w:nsid w:val="3AEC2DD5"/>
     <w:multiLevelType w:val="hybridMultilevel"/>
     <w:tmpl w:val="1DBE6F9E"/>
@@ -4874,7 +5027,7 @@
       </w:pPr>
     </w:lvl>
   </w:abstractNum>
-  <w:abstractNum w:abstractNumId="6">
+  <w:abstractNum w:abstractNumId="7">
     <w:nsid w:val="47542B83"/>
     <w:multiLevelType w:val="hybridMultilevel"/>
     <w:tmpl w:val="219CD39A"/>
@@ -4964,7 +5117,7 @@
       </w:pPr>
     </w:lvl>
   </w:abstractNum>
-  <w:abstractNum w:abstractNumId="7">
+  <w:abstractNum w:abstractNumId="8">
     <w:nsid w:val="6D5778AA"/>
     <w:multiLevelType w:val="hybridMultilevel"/>
     <w:tmpl w:val="C79EAB64"/>
@@ -5054,7 +5207,7 @@
       </w:pPr>
     </w:lvl>
   </w:abstractNum>
-  <w:abstractNum w:abstractNumId="8">
+  <w:abstractNum w:abstractNumId="9">
     <w:nsid w:val="72D114D5"/>
     <w:multiLevelType w:val="hybridMultilevel"/>
     <w:tmpl w:val="DF4C0A38"/>
@@ -5144,16 +5297,16 @@
     <w:abstractNumId w:val="1"/>
   </w:num>
   <w:num w:numId="2">
-    <w:abstractNumId w:val="6"/>
+    <w:abstractNumId w:val="7"/>
   </w:num>
   <w:num w:numId="3">
-    <w:abstractNumId w:val="7"/>
+    <w:abstractNumId w:val="8"/>
   </w:num>
   <w:num w:numId="4">
     <w:abstractNumId w:val="3"/>
   </w:num>
   <w:num w:numId="5">
-    <w:abstractNumId w:val="5"/>
+    <w:abstractNumId w:val="6"/>
   </w:num>
   <w:num w:numId="6">
     <w:abstractNumId w:val="0"/>
@@ -5162,10 +5315,13 @@
     <w:abstractNumId w:val="2"/>
   </w:num>
   <w:num w:numId="8">
-    <w:abstractNumId w:val="8"/>
+    <w:abstractNumId w:val="9"/>
   </w:num>
   <w:num w:numId="9">
     <w:abstractNumId w:val="4"/>
+  </w:num>
+  <w:num w:numId="10">
+    <w:abstractNumId w:val="5"/>
   </w:num>
 </w:numbering>
 </file>
@@ -7624,7 +7780,7 @@
 </file>
 
 <file path=customXml/itemProps1.xml><?xml version="1.0" encoding="utf-8"?>
-<ds:datastoreItem xmlns:ds="http://schemas.openxmlformats.org/officeDocument/2006/customXml" ds:itemID="{C01D874F-9F7E-4AB8-94A8-F9F6DA5AA976}">
+<ds:datastoreItem xmlns:ds="http://schemas.openxmlformats.org/officeDocument/2006/customXml" ds:itemID="{A1C6CA35-A5BD-46C7-A33C-42174E93B6B0}">
   <ds:schemaRefs>
     <ds:schemaRef ds:uri="http://schemas.openxmlformats.org/officeDocument/2006/bibliography"/>
   </ds:schemaRefs>

</xml_diff>

<commit_message>
added application framework section to libGDX part
</commit_message>
<xml_diff>
--- a/Jarno_Lahti_opinnäytetyö.docx
+++ b/Jarno_Lahti_opinnäytetyö.docx
@@ -2696,35 +2696,13 @@
     <w:p>
       <w:pPr>
         <w:pStyle w:val="Sisllysluettelonsivunumerotonkohta"/>
-        <w:rPr>
-          <w:lang w:val="en-US"/>
-        </w:rPr>
       </w:pPr>
       <w:r>
         <w:t xml:space="preserve">Liite 2. </w:t>
       </w:r>
-      <w:proofErr w:type="spellStart"/>
-      <w:r>
-        <w:rPr>
-          <w:lang w:val="en-US"/>
-        </w:rPr>
-        <w:t>Liitteen</w:t>
-      </w:r>
-      <w:proofErr w:type="spellEnd"/>
-      <w:r>
-        <w:rPr>
-          <w:lang w:val="en-US"/>
-        </w:rPr>
-        <w:t xml:space="preserve"> </w:t>
-      </w:r>
-      <w:proofErr w:type="spellStart"/>
-      <w:r>
-        <w:rPr>
-          <w:lang w:val="en-US"/>
-        </w:rPr>
-        <w:t>nimi</w:t>
-      </w:r>
-      <w:proofErr w:type="spellEnd"/>
+      <w:r>
+        <w:t>Liitteen nimi</w:t>
+      </w:r>
     </w:p>
     <w:p>
       <w:pPr>
@@ -2733,82 +2711,120 @@
         <w:rPr>
           <w:rFonts w:eastAsiaTheme="minorHAnsi" w:cstheme="minorHAnsi"/>
           <w:szCs w:val="22"/>
-          <w:lang w:val="en-US" w:eastAsia="en-US"/>
+          <w:lang w:eastAsia="en-US"/>
         </w:rPr>
       </w:pPr>
+      <w:r>
+        <w:br w:type="page"/>
+      </w:r>
+    </w:p>
+    <w:p>
+      <w:pPr>
+        <w:pStyle w:val="Lyhenneluettelonotsikko"/>
+      </w:pPr>
+      <w:r>
+        <w:rPr>
+          <w:rFonts w:cstheme="majorHAnsi"/>
+        </w:rPr>
+        <w:lastRenderedPageBreak/>
+        <w:t>Lyhenteet</w:t>
+      </w:r>
+    </w:p>
+    <w:p>
+      <w:pPr>
+        <w:pStyle w:val="Lyhenneluettelonkohta"/>
+      </w:pPr>
+      <w:r>
+        <w:t>APK</w:t>
+      </w:r>
+      <w:r>
+        <w:tab/>
+      </w:r>
+      <w:r>
+        <w:t>Android application package</w:t>
+      </w:r>
+      <w:r>
+        <w:t xml:space="preserve">. </w:t>
+      </w:r>
+      <w:r>
+        <w:t>Tiedostomuoto jota Android käyttöjärjestelmä käyttää applikaati</w:t>
+      </w:r>
+      <w:r>
+        <w:t>oiden jakamiseen ja asentamiseen</w:t>
+      </w:r>
+    </w:p>
+    <w:p>
+      <w:pPr>
+        <w:pStyle w:val="leipteksti"/>
+        <w:ind w:left="1304" w:hanging="1304"/>
+      </w:pPr>
+      <w:r>
+        <w:t>API</w:t>
+      </w:r>
+      <w:r>
+        <w:tab/>
+        <w:t>Application Program Interface. Joukko ty</w:t>
+      </w:r>
+      <w:r>
+        <w:t>ökaluja ja sääntöjä joita hyödynnetään sovelluskehityksessä</w:t>
+      </w:r>
+    </w:p>
+    <w:p>
+      <w:pPr>
+        <w:pStyle w:val="leipteksti"/>
+        <w:ind w:left="1304" w:hanging="1304"/>
+      </w:pPr>
+      <w:r>
+        <w:t>HTTP</w:t>
+      </w:r>
+      <w:r>
+        <w:tab/>
+        <w:t xml:space="preserve">Hypertext Transfer Protocol. </w:t>
+      </w:r>
+      <w:r>
+        <w:t>Protokolla tiedon lähetykseen ja vastaanottamiseen</w:t>
+      </w:r>
+    </w:p>
+    <w:p>
+      <w:pPr>
+        <w:pStyle w:val="leipteksti"/>
+        <w:ind w:left="1304" w:hanging="1304"/>
+      </w:pPr>
+      <w:proofErr w:type="gramStart"/>
       <w:r>
         <w:rPr>
           <w:lang w:val="en-US"/>
         </w:rPr>
-        <w:br w:type="page"/>
-      </w:r>
-    </w:p>
-    <w:p>
-      <w:pPr>
-        <w:pStyle w:val="Lyhenneluettelonotsikko"/>
+        <w:t>HTTPS</w:t>
+      </w:r>
+      <w:r>
         <w:rPr>
           <w:lang w:val="en-US"/>
         </w:rPr>
-      </w:pPr>
-      <w:proofErr w:type="spellStart"/>
+        <w:tab/>
+        <w:t>Hypertext Transfer Protocol Secure.</w:t>
+      </w:r>
+      <w:proofErr w:type="gramEnd"/>
       <w:r>
         <w:rPr>
-          <w:rFonts w:cstheme="majorHAnsi"/>
           <w:lang w:val="en-US"/>
         </w:rPr>
-        <w:lastRenderedPageBreak/>
-        <w:t>Lyhenteet</w:t>
-      </w:r>
-      <w:proofErr w:type="spellEnd"/>
-    </w:p>
-    <w:p>
-      <w:pPr>
-        <w:pStyle w:val="Lyhenneluettelonkohta"/>
-      </w:pPr>
-      <w:r>
-        <w:t>APK</w:t>
-      </w:r>
-      <w:r>
-        <w:tab/>
-      </w:r>
-      <w:r>
-        <w:t>Android application package</w:t>
-      </w:r>
-      <w:r>
-        <w:t xml:space="preserve">. </w:t>
-      </w:r>
-      <w:r>
-        <w:t>Tiedostomuoto jota Android käyttöjärjestelmä käyttää applikaatioiden jakamiseen ja asentamiseen</w:t>
-      </w:r>
-    </w:p>
-    <w:p>
-      <w:pPr>
-        <w:pStyle w:val="Lyhenneluettelonkohta"/>
-      </w:pPr>
-      <w:r>
-        <w:t>TKHJ</w:t>
-      </w:r>
-      <w:r>
-        <w:tab/>
-      </w:r>
-      <w:r>
-        <w:t>Tietokannan hallintajärjestelmä</w:t>
-      </w:r>
-      <w:r>
-        <w:t>.</w:t>
-      </w:r>
-      <w:r>
-        <w:t xml:space="preserve"> Ohjelmisto, jonka avulla hallinnoidaan tietokantoja.</w:t>
+        <w:t xml:space="preserve"> </w:t>
+      </w:r>
+      <w:r>
+        <w:t>Suojattu protkolla tiedon lähetykseen ja vastaanottoon</w:t>
       </w:r>
     </w:p>
     <w:p>
       <w:pPr>
         <w:pStyle w:val="leipteksti"/>
+        <w:ind w:left="1304" w:hanging="1304"/>
       </w:pPr>
     </w:p>
     <w:p>
       <w:pPr>
         <w:pStyle w:val="leipteksti"/>
+        <w:ind w:left="1304" w:hanging="1304"/>
         <w:sectPr>
           <w:headerReference w:type="even" r:id="rId18"/>
           <w:headerReference w:type="default" r:id="rId19"/>
@@ -2884,29 +2900,27 @@
         </w:rPr>
         <w:t>Mobiilipelien historiaa</w:t>
       </w:r>
-      <w:bookmarkStart w:id="3" w:name="_GoBack"/>
       <w:bookmarkEnd w:id="2"/>
+    </w:p>
+    <w:p>
+      <w:pPr>
+        <w:pStyle w:val="Heading1"/>
+      </w:pPr>
+      <w:bookmarkStart w:id="3" w:name="_Toc439335265"/>
+      <w:r>
+        <w:t>Insinöörityössä käytetyt työkalut</w:t>
+      </w:r>
       <w:bookmarkEnd w:id="3"/>
     </w:p>
     <w:p>
       <w:pPr>
-        <w:pStyle w:val="Heading1"/>
-      </w:pPr>
-      <w:bookmarkStart w:id="4" w:name="_Toc439335265"/>
-      <w:r>
-        <w:t>Insinöörityössä käytetyt työkalut</w:t>
+        <w:pStyle w:val="Heading2"/>
+      </w:pPr>
+      <w:bookmarkStart w:id="4" w:name="_Toc439335266"/>
+      <w:r>
+        <w:t>Android studio</w:t>
       </w:r>
       <w:bookmarkEnd w:id="4"/>
-    </w:p>
-    <w:p>
-      <w:pPr>
-        <w:pStyle w:val="Heading2"/>
-      </w:pPr>
-      <w:bookmarkStart w:id="5" w:name="_Toc439335266"/>
-      <w:r>
-        <w:t>Android studio</w:t>
-      </w:r>
-      <w:bookmarkEnd w:id="5"/>
     </w:p>
     <w:p>
       <w:pPr>
@@ -3052,362 +3066,580 @@
       <w:pPr>
         <w:pStyle w:val="Heading2"/>
       </w:pPr>
-      <w:bookmarkStart w:id="6" w:name="_Toc439335267"/>
+      <w:bookmarkStart w:id="5" w:name="_Toc439335267"/>
       <w:r>
         <w:t>LibGDX viitekehys</w:t>
       </w:r>
+      <w:bookmarkEnd w:id="5"/>
+    </w:p>
+    <w:p>
+      <w:pPr>
+        <w:pStyle w:val="leipteksti"/>
+      </w:pPr>
+      <w:r>
+        <w:t>Libdgx on</w:t>
+      </w:r>
+      <w:r>
+        <w:t xml:space="preserve"> avoimeen lähdekoodiin perustuva</w:t>
+      </w:r>
+      <w:r>
+        <w:t xml:space="preserve"> järjestelmäriippumaton peli</w:t>
+      </w:r>
+      <w:r>
+        <w:t>- ja applikaatio</w:t>
+      </w:r>
+      <w:r>
+        <w:t xml:space="preserve">viitekehys, joka </w:t>
+      </w:r>
+      <w:r>
+        <w:t>tukee Windows, Linux, Mac OS X, Android, Blackberry, iOS ja HTML5 alustoja</w:t>
+      </w:r>
+      <w:r>
+        <w:t xml:space="preserve">. </w:t>
+      </w:r>
+      <w:r>
+        <w:t>Libgdx mahdollistaa sen, että kehittäjä voi kirjoittaa koodia ja</w:t>
+      </w:r>
+      <w:r>
+        <w:t xml:space="preserve"> se kääntyy kaikille yllä mainituille alustoille</w:t>
+      </w:r>
+      <w:r>
+        <w:t xml:space="preserve"> ilman minkäänlaisia muutoksia koodiin. Tämä mahdollistaa nopean pelin kehityksen, koska kehittäjä voi käytännössä ohjelmoida j</w:t>
+      </w:r>
+      <w:r>
+        <w:t>a testata peliä täysin työpöytä</w:t>
+      </w:r>
+      <w:r>
+        <w:t>ympäristössä.</w:t>
+      </w:r>
+      <w:r>
+        <w:t xml:space="preserve"> Libgdx käyttää Javaa ohjelmointikielenä ja se</w:t>
+      </w:r>
+      <w:r>
+        <w:t xml:space="preserve"> antaa kehittäjälle </w:t>
+      </w:r>
+      <w:r>
+        <w:t xml:space="preserve"> </w:t>
+      </w:r>
+      <w:r>
+        <w:t xml:space="preserve">käyttöön </w:t>
+      </w:r>
+      <w:r>
+        <w:t>koko J</w:t>
+      </w:r>
+      <w:r>
+        <w:t>avan tarjoama</w:t>
+      </w:r>
+      <w:r>
+        <w:t>n</w:t>
+      </w:r>
+      <w:r>
+        <w:t xml:space="preserve"> ekosysteemi</w:t>
+      </w:r>
+      <w:r>
+        <w:t>n</w:t>
+      </w:r>
+      <w:r>
+        <w:t>, mikä</w:t>
+      </w:r>
+      <w:r>
+        <w:t xml:space="preserve"> m</w:t>
+      </w:r>
+      <w:r>
+        <w:t>ahdollistaa kehittäjän olla</w:t>
+      </w:r>
+      <w:r>
+        <w:t xml:space="preserve"> luova.</w:t>
+      </w:r>
+      <w:r>
+        <w:t xml:space="preserve"> Libgdx tähtää siihen, että se ei olisi pelimoottori, vaan lähempänä viit</w:t>
+      </w:r>
+      <w:r>
+        <w:t>ekehystä.  Se</w:t>
+      </w:r>
+      <w:r>
+        <w:t xml:space="preserve"> antaa ke</w:t>
+      </w:r>
+      <w:r>
+        <w:t>hittäjälle vahvat työkalut, joista</w:t>
+      </w:r>
+      <w:r>
+        <w:t xml:space="preserve"> valita ja </w:t>
+      </w:r>
+      <w:r>
+        <w:t>antaa</w:t>
+      </w:r>
+      <w:r>
+        <w:t xml:space="preserve"> kehittäjä</w:t>
+      </w:r>
+      <w:r>
+        <w:t>n itse päättää, miten</w:t>
+      </w:r>
+      <w:r>
+        <w:t xml:space="preserve"> haluaa pelin tai applikaationsa kirjoittaa.</w:t>
+      </w:r>
+      <w:r>
+        <w:t xml:space="preserve"> </w:t>
+      </w:r>
+      <w:r>
+        <w:t>[</w:t>
+      </w:r>
+      <w:r>
+        <w:t>2</w:t>
+      </w:r>
+      <w:r>
+        <w:t>.</w:t>
+      </w:r>
+      <w:r>
+        <w:t>]</w:t>
+      </w:r>
+    </w:p>
+    <w:p>
+      <w:pPr>
+        <w:pStyle w:val="leipteksti"/>
+      </w:pPr>
+      <w:r>
+        <w:t xml:space="preserve">Libgdx on </w:t>
+      </w:r>
+      <w:r>
+        <w:t>avoin viitekehys, sillä se antaa kehittäjän kä</w:t>
+      </w:r>
+      <w:r>
+        <w:t>yttää alhaisen tason toimintoja, kuten tiedostojärjestelmiä, s</w:t>
+      </w:r>
+      <w:r>
+        <w:t>yöttölaitteita, audiolaitteita sekä</w:t>
+      </w:r>
+      <w:r>
+        <w:t xml:space="preserve"> OpenGL:ää yhdistetyn OpenGL ES 2.0 ja 3.0 rajapinnan kautta</w:t>
+      </w:r>
+      <w:r>
+        <w:t>. Näiden alhaisen tason laitteiden päälle on rakennettu</w:t>
+      </w:r>
+      <w:r>
+        <w:t xml:space="preserve"> </w:t>
+      </w:r>
+      <w:r>
+        <w:t>useita sovellusrajapintoja, joiden</w:t>
+      </w:r>
+      <w:r>
+        <w:t xml:space="preserve"> avulla yleiset toiminnot, kuten esimerkiksi </w:t>
+      </w:r>
+      <w:r>
+        <w:t>spritejen</w:t>
+      </w:r>
+      <w:r>
+        <w:t xml:space="preserve"> ja tekstin renderöinti, käyttöliittymien rakentaminen, musiikin toistaminen, erilaisten matemaattiste</w:t>
+      </w:r>
+      <w:r>
+        <w:t>n</w:t>
+      </w:r>
+      <w:r>
+        <w:t xml:space="preserve"> funktioiden suorittaminen ja eri tietotyyppien jäsentely</w:t>
+      </w:r>
+      <w:r>
+        <w:t>,</w:t>
+      </w:r>
+      <w:r>
+        <w:t xml:space="preserve"> onnistuu vaivatta. </w:t>
+      </w:r>
+      <w:r>
+        <w:t>[</w:t>
+      </w:r>
+      <w:r>
+        <w:t>2</w:t>
+      </w:r>
+      <w:r>
+        <w:t>.</w:t>
+      </w:r>
+      <w:r>
+        <w:t>]</w:t>
+      </w:r>
+    </w:p>
+    <w:p>
+      <w:pPr>
+        <w:pStyle w:val="leipteksti"/>
+      </w:pPr>
+      <w:r>
+        <w:t>Libgdx tekee tarvittaessa kaikki natiiviin koodiin liittyvät toiminnot itsenäisesti</w:t>
+      </w:r>
+      <w:r>
+        <w:t xml:space="preserve"> </w:t>
+      </w:r>
+      <w:r>
+        <w:t xml:space="preserve">ja ne </w:t>
+      </w:r>
+      <w:r>
+        <w:t>suoritetaan yleensä koodin käännösvaiheessa</w:t>
+      </w:r>
+      <w:r>
+        <w:t>, jolloin kehittäjän ei tästä tarvitse välittää [</w:t>
+      </w:r>
+      <w:r>
+        <w:t>2</w:t>
+      </w:r>
+      <w:r>
+        <w:t>].</w:t>
+      </w:r>
+      <w:r>
+        <w:t xml:space="preserve"> </w:t>
+      </w:r>
+      <w:r>
+        <w:t xml:space="preserve">Natiivilla koodilla tarkoitetaan koodia, joka on suunniteltu ajettavaksi </w:t>
+      </w:r>
+      <w:r>
+        <w:t>määrätynlaisella prosessorityypillä. Natiivia koodia ei siis pysty ajamaan muilla prosesso</w:t>
+      </w:r>
+      <w:r>
+        <w:t>reilla</w:t>
+      </w:r>
+      <w:r>
+        <w:t xml:space="preserve"> ellei sitä ole tarkoitettu emuloitavaksi</w:t>
+      </w:r>
+      <w:r>
+        <w:t>.</w:t>
+      </w:r>
+      <w:r>
+        <w:t xml:space="preserve"> [</w:t>
+      </w:r>
+      <w:r>
+        <w:t>3.]</w:t>
+      </w:r>
+    </w:p>
+    <w:p>
+      <w:pPr>
+        <w:pStyle w:val="leipteksti"/>
+      </w:pPr>
+      <w:r>
+        <w:t xml:space="preserve">Libgdx:n ydin koostuu </w:t>
+      </w:r>
+      <w:r>
+        <w:t>kuudesta</w:t>
+      </w:r>
+      <w:r>
+        <w:t xml:space="preserve"> eri </w:t>
+      </w:r>
+      <w:r>
+        <w:t>moduulista</w:t>
+      </w:r>
+      <w:r>
+        <w:t>, jotka tarjoavat keinon</w:t>
+      </w:r>
+      <w:r>
+        <w:t xml:space="preserve"> kommunikoida käyttöjärjestelmän kanssa. Näitä </w:t>
+      </w:r>
+      <w:r>
+        <w:t>moduul</w:t>
+      </w:r>
+      <w:r>
+        <w:t xml:space="preserve">eja </w:t>
+      </w:r>
+      <w:r>
+        <w:t>voidaan kutsua kaikissa järjestelmissä ja ne toimivat kaikissa samalla tavalla.</w:t>
+      </w:r>
+      <w:r>
+        <w:t xml:space="preserve"> [4.]</w:t>
+      </w:r>
+      <w:r>
+        <w:t xml:space="preserve"> Rajapinnat ovat seuraavat:</w:t>
+      </w:r>
+    </w:p>
+    <w:p>
+      <w:pPr>
+        <w:pStyle w:val="leipteksti"/>
+        <w:numPr>
+          <w:ilvl w:val="0"/>
+          <w:numId w:val="11"/>
+        </w:numPr>
+      </w:pPr>
+      <w:r>
+        <w:rPr>
+          <w:b/>
+        </w:rPr>
+        <w:lastRenderedPageBreak/>
+        <w:t>Sovellus</w:t>
+      </w:r>
+      <w:r>
+        <w:rPr>
+          <w:b/>
+        </w:rPr>
+        <w:t>(Application)</w:t>
+      </w:r>
+      <w:r>
+        <w:rPr>
+          <w:b/>
+        </w:rPr>
+        <w:t xml:space="preserve">: </w:t>
+      </w:r>
+      <w:r>
+        <w:t>S</w:t>
+      </w:r>
+      <w:r>
+        <w:t xml:space="preserve">uorittaa applikaation ja pitää huolen siitä, että </w:t>
+      </w:r>
+      <w:r>
+        <w:t>API</w:t>
+      </w:r>
+      <w:r>
+        <w:t xml:space="preserve"> on tietoinen applikaation tason tapahtumista, kuten esimerkiksi ikkunan koon muutoksista</w:t>
+      </w:r>
+      <w:r>
+        <w:t>.</w:t>
+      </w:r>
+    </w:p>
+    <w:p>
+      <w:pPr>
+        <w:pStyle w:val="leipteksti"/>
+        <w:numPr>
+          <w:ilvl w:val="0"/>
+          <w:numId w:val="11"/>
+        </w:numPr>
+      </w:pPr>
+      <w:r>
+        <w:rPr>
+          <w:b/>
+        </w:rPr>
+        <w:t>Tiedostot(Files):</w:t>
+      </w:r>
+      <w:r>
+        <w:t xml:space="preserve"> </w:t>
+      </w:r>
+      <w:r>
+        <w:t>M</w:t>
+      </w:r>
+      <w:r>
+        <w:t>ahdollistaa tiedostojärjestelmän käytön eri alustoilla.</w:t>
+      </w:r>
+    </w:p>
+    <w:p>
+      <w:pPr>
+        <w:pStyle w:val="leipteksti"/>
+        <w:numPr>
+          <w:ilvl w:val="0"/>
+          <w:numId w:val="11"/>
+        </w:numPr>
+      </w:pPr>
+      <w:r>
+        <w:rPr>
+          <w:b/>
+        </w:rPr>
+        <w:t>Syöttö(Input):</w:t>
+      </w:r>
+      <w:r>
+        <w:t xml:space="preserve"> </w:t>
+      </w:r>
+      <w:r>
+        <w:t>I</w:t>
+      </w:r>
+      <w:r>
+        <w:t>nformoi API:a käyttäjän syöttämistä komennoista, kuten hiiren klikkauksista ja näppäimistön tai kosketusnäytön painalluksista.</w:t>
+      </w:r>
+    </w:p>
+    <w:p>
+      <w:pPr>
+        <w:pStyle w:val="leipteksti"/>
+        <w:numPr>
+          <w:ilvl w:val="0"/>
+          <w:numId w:val="11"/>
+        </w:numPr>
+      </w:pPr>
+      <w:r>
+        <w:rPr>
+          <w:b/>
+        </w:rPr>
+        <w:t>Verkko(Net):</w:t>
+      </w:r>
+      <w:r>
+        <w:t xml:space="preserve"> </w:t>
+      </w:r>
+      <w:r>
+        <w:t>T</w:t>
+      </w:r>
+      <w:r>
+        <w:t>arjoaa tavat päästä käsiksi resursseihin HTTP tai HTTPS protokollia hyödyntäen.</w:t>
+      </w:r>
+    </w:p>
+    <w:p>
+      <w:pPr>
+        <w:pStyle w:val="leipteksti"/>
+        <w:numPr>
+          <w:ilvl w:val="0"/>
+          <w:numId w:val="11"/>
+        </w:numPr>
+      </w:pPr>
+      <w:r>
+        <w:rPr>
+          <w:b/>
+        </w:rPr>
+        <w:t xml:space="preserve">Ääni(Audio): </w:t>
+      </w:r>
+      <w:r>
+        <w:t>Tarjoaa tavat toisaa ääniefektejä ja musiikkia. Mahdollistaa myös pääsemisen äänilaiteisiin käsiksi koodissa.</w:t>
+      </w:r>
+    </w:p>
+    <w:p>
+      <w:pPr>
+        <w:pStyle w:val="leipteksti"/>
+        <w:numPr>
+          <w:ilvl w:val="0"/>
+          <w:numId w:val="11"/>
+        </w:numPr>
+      </w:pPr>
+      <w:r>
+        <w:rPr>
+          <w:b/>
+        </w:rPr>
+        <w:t>Grafiikka(Graphics):</w:t>
+      </w:r>
+      <w:r>
+        <w:t xml:space="preserve"> Mahdollistaa käsiksi pääsemisen OpenGL ES </w:t>
+      </w:r>
+      <w:r>
+        <w:t>2.0 –rajapintaan.</w:t>
+      </w:r>
+    </w:p>
+    <w:p>
+      <w:pPr>
+        <w:pStyle w:val="leipteksti"/>
+        <w:ind w:left="360"/>
+      </w:pPr>
+      <w:r>
+        <w:t>Näihin moduuleihin pääsee käsiksi koodissa Gdx –luokan kautta, jossa ne ovat staattisina muuttujina. [4.] Seuraavassa kuvassa havainnollist</w:t>
+      </w:r>
+      <w:r>
+        <w:t>an</w:t>
+      </w:r>
+      <w:r>
+        <w:t xml:space="preserve"> kuinka näitä moduuleja käytetään. </w:t>
+      </w:r>
+    </w:p>
+    <w:p>
+      <w:pPr>
+        <w:pStyle w:val="leipteksti"/>
+        <w:ind w:left="360"/>
+      </w:pPr>
+    </w:p>
+    <w:p>
+      <w:pPr>
+        <w:pStyle w:val="Heading2"/>
+      </w:pPr>
+      <w:bookmarkStart w:id="6" w:name="_Toc439335268"/>
+      <w:r>
+        <w:t>Git-versionhallintajärjestelmä</w:t>
+      </w:r>
       <w:bookmarkEnd w:id="6"/>
     </w:p>
     <w:p>
       <w:pPr>
         <w:pStyle w:val="leipteksti"/>
       </w:pPr>
-      <w:r>
-        <w:t>Libdgx on järjestelmäriippumaton peli</w:t>
-      </w:r>
-      <w:r>
-        <w:t>- ja applikaatio</w:t>
-      </w:r>
-      <w:r>
-        <w:t xml:space="preserve">viitekehys, joka </w:t>
-      </w:r>
-      <w:r>
-        <w:t>tukee Windows, Linux, Mac OS X, Android, Blackberry, iOS ja HTML5 alustoja</w:t>
-      </w:r>
-      <w:r>
-        <w:t xml:space="preserve">. </w:t>
-      </w:r>
-      <w:r>
-        <w:t>Libgdx mahdollistaa sen, että kehittäjä voi kirjoittaa koodia ja</w:t>
-      </w:r>
-      <w:r>
-        <w:t xml:space="preserve"> se kääntyy kaikille yllä mainituille alustoille</w:t>
-      </w:r>
-      <w:r>
-        <w:t xml:space="preserve"> ilman minkäänlaisia muutoksia koodiin. Tämä mahdollistaa nopean pelin kehityksen, koska kehittäjä voi käytännössä ohjelmoida j</w:t>
-      </w:r>
-      <w:r>
-        <w:t>a testata peliä täysin työpöytä</w:t>
-      </w:r>
-      <w:r>
-        <w:t>ympäristössä.</w:t>
-      </w:r>
-      <w:r>
-        <w:t xml:space="preserve"> Libgdx käyttää Javaa ohjelmointikielenä ja se</w:t>
-      </w:r>
-      <w:r>
-        <w:t xml:space="preserve"> antaa kehittäjälle </w:t>
-      </w:r>
+    </w:p>
+    <w:p>
+      <w:pPr>
+        <w:pStyle w:val="Heading2"/>
+      </w:pPr>
+      <w:bookmarkStart w:id="7" w:name="_Toc439335269"/>
+      <w:r>
+        <w:lastRenderedPageBreak/>
+        <w:t>Asana –projektinhallintajärjestelmä</w:t>
+      </w:r>
+      <w:bookmarkEnd w:id="7"/>
+    </w:p>
+    <w:p>
+      <w:pPr>
+        <w:pStyle w:val="Heading1"/>
+      </w:pPr>
+      <w:bookmarkStart w:id="8" w:name="_Toc439335270"/>
+      <w:r>
+        <w:t>Ohjelmointikieli</w:t>
+      </w:r>
+      <w:bookmarkEnd w:id="8"/>
+    </w:p>
+    <w:p>
+      <w:pPr>
+        <w:pStyle w:val="Heading1"/>
+      </w:pPr>
+      <w:bookmarkStart w:id="9" w:name="_Toc439335271"/>
+      <w:r>
+        <w:t>SumTower</w:t>
+      </w:r>
+      <w:bookmarkEnd w:id="9"/>
       <w:r>
         <w:t xml:space="preserve"> </w:t>
       </w:r>
-      <w:r>
-        <w:t xml:space="preserve">käyttöön </w:t>
-      </w:r>
-      <w:r>
-        <w:t>koko J</w:t>
-      </w:r>
-      <w:r>
-        <w:t>avan tarjoama</w:t>
-      </w:r>
-      <w:r>
-        <w:t>n</w:t>
-      </w:r>
-      <w:r>
-        <w:t xml:space="preserve"> ekosysteemi</w:t>
-      </w:r>
-      <w:r>
-        <w:t>n</w:t>
-      </w:r>
-      <w:r>
-        <w:t>, mikä</w:t>
-      </w:r>
-      <w:r>
-        <w:t xml:space="preserve"> m</w:t>
-      </w:r>
-      <w:r>
-        <w:t>ahdollistaa kehittäjän olla</w:t>
-      </w:r>
-      <w:r>
-        <w:t xml:space="preserve"> luova.</w:t>
-      </w:r>
-      <w:r>
-        <w:t xml:space="preserve"> Libgdx tähtää siihen, että se ei olisi pelimoottori, vaan lähempänä viit</w:t>
-      </w:r>
-      <w:r>
-        <w:t>ekehystä.  Se</w:t>
-      </w:r>
-      <w:r>
-        <w:t xml:space="preserve"> antaa ke</w:t>
-      </w:r>
-      <w:r>
-        <w:t>hittäjälle vahvat työkalut, joista</w:t>
-      </w:r>
-      <w:r>
-        <w:t xml:space="preserve"> valita ja </w:t>
-      </w:r>
-      <w:r>
-        <w:t>antaa</w:t>
-      </w:r>
-      <w:r>
-        <w:t xml:space="preserve"> kehittäjä</w:t>
-      </w:r>
-      <w:r>
-        <w:t>n itse päättää, miten</w:t>
-      </w:r>
-      <w:r>
-        <w:t xml:space="preserve"> haluaa pelin tai applikaationsa kirjoittaa.</w:t>
-      </w:r>
-      <w:r>
-        <w:t xml:space="preserve"> </w:t>
-      </w:r>
-      <w:r>
-        <w:t>[</w:t>
-      </w:r>
-      <w:r>
-        <w:t>2</w:t>
-      </w:r>
-      <w:r>
-        <w:t>.</w:t>
-      </w:r>
-      <w:r>
-        <w:t>]</w:t>
-      </w:r>
-    </w:p>
-    <w:p>
-      <w:pPr>
-        <w:pStyle w:val="leipteksti"/>
-      </w:pPr>
-      <w:r>
-        <w:t xml:space="preserve">Libgdx on </w:t>
-      </w:r>
-      <w:r>
-        <w:t>avoin viitekehys, sillä se antaa kehittäjän kä</w:t>
-      </w:r>
-      <w:r>
-        <w:t>yttää alhaisen tason toimintoja, kuten tiedostojärjestelmiä, s</w:t>
-      </w:r>
-      <w:r>
-        <w:t>yöttölaitteita, audiolaitteita sekä</w:t>
-      </w:r>
-      <w:r>
-        <w:t xml:space="preserve"> OpenGL:ää yhdistetyn OpenGL ES 2.0 ja 3.0 rajapinnan kautta</w:t>
-      </w:r>
-      <w:r>
-        <w:t>. Näiden alhaisen tason laitteiden päälle on rakennettu</w:t>
-      </w:r>
-      <w:r>
-        <w:t xml:space="preserve"> </w:t>
-      </w:r>
-      <w:r>
-        <w:t>useita sovellusrajapintoja, joiden</w:t>
-      </w:r>
-      <w:r>
-        <w:t xml:space="preserve"> avulla yleiset toiminnot, kuten esimerkiksi </w:t>
-      </w:r>
-      <w:r>
-        <w:t>spritejen</w:t>
-      </w:r>
-      <w:r>
-        <w:t xml:space="preserve"> ja tekstin renderöinti, käyttöliittymien rakentaminen, musiikin toistaminen, erilaisten matemaattiste</w:t>
-      </w:r>
-      <w:r>
-        <w:t>n</w:t>
-      </w:r>
-      <w:r>
-        <w:t xml:space="preserve"> funktioiden suorittaminen ja eri tietotyyppien jäsentely</w:t>
-      </w:r>
-      <w:r>
-        <w:t>,</w:t>
-      </w:r>
-      <w:r>
-        <w:t xml:space="preserve"> onnistuu vaivatta. </w:t>
-      </w:r>
-      <w:r>
-        <w:t>[</w:t>
-      </w:r>
-      <w:r>
-        <w:t>2</w:t>
-      </w:r>
-      <w:r>
-        <w:t>.</w:t>
-      </w:r>
-      <w:r>
-        <w:t>]</w:t>
-      </w:r>
-    </w:p>
-    <w:p>
-      <w:pPr>
-        <w:pStyle w:val="leipteksti"/>
-      </w:pPr>
-      <w:r>
-        <w:t>Libgdx tekee tarvittaessa kaikki natiiviin koodiin liittyvät toiminnot itsenäisesti</w:t>
-      </w:r>
-      <w:r>
-        <w:t xml:space="preserve"> </w:t>
-      </w:r>
-      <w:r>
-        <w:t xml:space="preserve">ja ne </w:t>
-      </w:r>
-      <w:r>
-        <w:t>suoritetaan yleensä koodin käännösvaiheessa</w:t>
-      </w:r>
-      <w:r>
-        <w:t>, jolloin kehittäjän ei tästä tarvitse välittää [</w:t>
-      </w:r>
-      <w:r>
-        <w:t>2</w:t>
-      </w:r>
-      <w:r>
-        <w:t>].</w:t>
-      </w:r>
-      <w:r>
-        <w:t xml:space="preserve"> </w:t>
-      </w:r>
-      <w:r>
-        <w:t xml:space="preserve">Natiivilla koodilla tarkoitetaan koodia, joka on suunniteltu ajettavaksi </w:t>
-      </w:r>
-      <w:r>
-        <w:t>määrätynlaisella prosessorityypillä. Natiivia koodia ei siis pysty ajamaan muilla prosesso</w:t>
-      </w:r>
-      <w:r>
-        <w:t>reilla</w:t>
-      </w:r>
-      <w:r>
-        <w:t xml:space="preserve"> ellei sitä ole tarkoitettu emuloitavaksi</w:t>
-      </w:r>
-      <w:r>
-        <w:t>.</w:t>
-      </w:r>
-      <w:r>
-        <w:t xml:space="preserve"> [</w:t>
-      </w:r>
-      <w:r>
-        <w:t>3.]</w:t>
-      </w:r>
-      <w:r>
-        <w:t xml:space="preserve"> </w:t>
-      </w:r>
-      <w:r>
-        <w:t xml:space="preserve"> </w:t>
-      </w:r>
     </w:p>
     <w:p>
       <w:pPr>
         <w:pStyle w:val="Heading2"/>
       </w:pPr>
-      <w:bookmarkStart w:id="7" w:name="_Toc439335268"/>
-      <w:r>
-        <w:lastRenderedPageBreak/>
-        <w:t>Git-versionhallintajärjestelmä</w:t>
-      </w:r>
-      <w:bookmarkEnd w:id="7"/>
+      <w:bookmarkStart w:id="10" w:name="_Toc439335272"/>
+      <w:r>
+        <w:t>Pelimuodot</w:t>
+      </w:r>
+      <w:bookmarkEnd w:id="10"/>
+    </w:p>
+    <w:p>
+      <w:pPr>
+        <w:pStyle w:val="Heading1"/>
+      </w:pPr>
+      <w:bookmarkStart w:id="11" w:name="_Toc439335273"/>
+      <w:r>
+        <w:t>Pelin toteutus</w:t>
+      </w:r>
+      <w:bookmarkEnd w:id="11"/>
     </w:p>
     <w:p>
       <w:pPr>
         <w:pStyle w:val="Heading2"/>
       </w:pPr>
-      <w:bookmarkStart w:id="8" w:name="_Toc439335269"/>
-      <w:r>
-        <w:t>Asana –projektinhallintajärjestelmä</w:t>
-      </w:r>
-      <w:bookmarkEnd w:id="8"/>
+      <w:bookmarkStart w:id="12" w:name="_Toc439335274"/>
+      <w:r>
+        <w:t>Projektin luonti</w:t>
+      </w:r>
+      <w:bookmarkEnd w:id="12"/>
+    </w:p>
+    <w:p>
+      <w:pPr>
+        <w:pStyle w:val="Heading2"/>
+      </w:pPr>
+      <w:bookmarkStart w:id="13" w:name="_Toc439335275"/>
+      <w:r>
+        <w:t>Pelimekaniikka</w:t>
+      </w:r>
+      <w:bookmarkEnd w:id="13"/>
+    </w:p>
+    <w:p>
+      <w:pPr>
+        <w:pStyle w:val="Heading2"/>
+      </w:pPr>
+      <w:bookmarkStart w:id="14" w:name="_Toc439335276"/>
+      <w:r>
+        <w:t>Käyttöliittymä</w:t>
+      </w:r>
+      <w:bookmarkEnd w:id="14"/>
     </w:p>
     <w:p>
       <w:pPr>
         <w:pStyle w:val="Heading1"/>
       </w:pPr>
-      <w:bookmarkStart w:id="9" w:name="_Toc439335270"/>
-      <w:r>
-        <w:t>Ohjelmointikieli</w:t>
-      </w:r>
-      <w:bookmarkEnd w:id="9"/>
-    </w:p>
-    <w:p>
-      <w:pPr>
-        <w:pStyle w:val="Heading1"/>
-      </w:pPr>
-      <w:bookmarkStart w:id="10" w:name="_Toc439335271"/>
-      <w:r>
-        <w:t>SumTower</w:t>
-      </w:r>
-      <w:bookmarkEnd w:id="10"/>
-      <w:r>
-        <w:t xml:space="preserve"> </w:t>
-      </w:r>
-    </w:p>
-    <w:p>
-      <w:pPr>
-        <w:pStyle w:val="Heading2"/>
-      </w:pPr>
-      <w:bookmarkStart w:id="11" w:name="_Toc439335272"/>
-      <w:r>
-        <w:t>Pelimuodot</w:t>
-      </w:r>
-      <w:bookmarkEnd w:id="11"/>
-    </w:p>
-    <w:p>
-      <w:pPr>
-        <w:pStyle w:val="Heading1"/>
-      </w:pPr>
-      <w:bookmarkStart w:id="12" w:name="_Toc439335273"/>
-      <w:r>
-        <w:t>Pelin toteutus</w:t>
-      </w:r>
-      <w:bookmarkEnd w:id="12"/>
-    </w:p>
-    <w:p>
-      <w:pPr>
-        <w:pStyle w:val="Heading2"/>
-      </w:pPr>
-      <w:bookmarkStart w:id="13" w:name="_Toc439335274"/>
-      <w:r>
-        <w:t>Projektin luonti</w:t>
-      </w:r>
-      <w:bookmarkEnd w:id="13"/>
-    </w:p>
-    <w:p>
-      <w:pPr>
-        <w:pStyle w:val="Heading2"/>
-      </w:pPr>
-      <w:bookmarkStart w:id="14" w:name="_Toc439335275"/>
-      <w:r>
-        <w:t>Pelimekaniikka</w:t>
-      </w:r>
-      <w:bookmarkEnd w:id="14"/>
-    </w:p>
-    <w:p>
-      <w:pPr>
-        <w:pStyle w:val="Heading2"/>
-      </w:pPr>
-      <w:bookmarkStart w:id="15" w:name="_Toc439335276"/>
-      <w:r>
-        <w:t>Käyttöliittymä</w:t>
+      <w:bookmarkStart w:id="15" w:name="_Toc439335277"/>
+      <w:r>
+        <w:t>Pohdinta</w:t>
       </w:r>
       <w:bookmarkEnd w:id="15"/>
     </w:p>
     <w:p>
       <w:pPr>
-        <w:pStyle w:val="Heading1"/>
-      </w:pPr>
-      <w:bookmarkStart w:id="16" w:name="_Toc439335277"/>
-      <w:r>
-        <w:t>Pohdinta</w:t>
-      </w:r>
-      <w:bookmarkEnd w:id="16"/>
-    </w:p>
-    <w:p>
-      <w:pPr>
         <w:pStyle w:val="Lhdeluettelonotsikko"/>
       </w:pPr>
-      <w:bookmarkStart w:id="17" w:name="_Toc278793827"/>
-      <w:bookmarkStart w:id="18" w:name="_Toc439335278"/>
+      <w:bookmarkStart w:id="16" w:name="_Toc278793827"/>
+      <w:bookmarkStart w:id="17" w:name="_Toc439335278"/>
       <w:r>
         <w:lastRenderedPageBreak/>
         <w:t>Lähteet</w:t>
       </w:r>
+      <w:bookmarkEnd w:id="16"/>
       <w:bookmarkEnd w:id="17"/>
-      <w:bookmarkEnd w:id="18"/>
     </w:p>
     <w:p>
       <w:pPr>
@@ -3434,7 +3666,10 @@
         <w:pStyle w:val="Numeroidutlhteet"/>
       </w:pPr>
       <w:r>
-        <w:t>Joshua Olson.</w:t>
+        <w:t>Github</w:t>
+      </w:r>
+      <w:r>
+        <w:t>.</w:t>
       </w:r>
       <w:r>
         <w:t xml:space="preserve"> </w:t>
@@ -3444,6 +3679,9 @@
       </w:r>
       <w:r>
         <w:t xml:space="preserve"> </w:t>
+      </w:r>
+      <w:r>
+        <w:t xml:space="preserve">Libgdx. </w:t>
       </w:r>
       <w:r>
         <w:t>Introduction.</w:t>
@@ -3511,6 +3749,70 @@
       </w:r>
       <w:r>
         <w:t xml:space="preserve"> Luettu 2.1.2016.</w:t>
+      </w:r>
+    </w:p>
+    <w:p>
+      <w:pPr>
+        <w:pStyle w:val="Numeroidutlhteet"/>
+      </w:pPr>
+      <w:proofErr w:type="spellStart"/>
+      <w:r>
+        <w:rPr>
+          <w:lang w:val="en-US"/>
+        </w:rPr>
+        <w:t>Github</w:t>
+      </w:r>
+      <w:proofErr w:type="spellEnd"/>
+      <w:r>
+        <w:rPr>
+          <w:lang w:val="en-US"/>
+        </w:rPr>
+        <w:t xml:space="preserve">. 2015. </w:t>
+      </w:r>
+      <w:proofErr w:type="spellStart"/>
+      <w:r>
+        <w:rPr>
+          <w:lang w:val="en-US"/>
+        </w:rPr>
+        <w:t>Libgdx</w:t>
+      </w:r>
+      <w:proofErr w:type="spellEnd"/>
+      <w:r>
+        <w:rPr>
+          <w:lang w:val="en-US"/>
+        </w:rPr>
+        <w:t>. The application f</w:t>
+      </w:r>
+      <w:r>
+        <w:rPr>
+          <w:lang w:val="en-US"/>
+        </w:rPr>
+        <w:t xml:space="preserve">ramework. </w:t>
+      </w:r>
+      <w:proofErr w:type="spellStart"/>
+      <w:r>
+        <w:rPr>
+          <w:lang w:val="en-US"/>
+        </w:rPr>
+        <w:t>Verkkodokumentti</w:t>
+      </w:r>
+      <w:proofErr w:type="spellEnd"/>
+      <w:r>
+        <w:rPr>
+          <w:lang w:val="en-US"/>
+        </w:rPr>
+        <w:t xml:space="preserve">. </w:t>
+      </w:r>
+      <w:r>
+        <w:t xml:space="preserve">&lt;https://github.com/libgdx/libgdx/wiki/The-application-framework&gt; </w:t>
+      </w:r>
+      <w:bookmarkStart w:id="18" w:name="_GoBack"/>
+      <w:bookmarkEnd w:id="18"/>
+      <w:r>
+        <w:t>Lue</w:t>
+      </w:r>
+      <w:r>
+        <w:t>ttu 4.1.2016</w:t>
       </w:r>
     </w:p>
     <w:p/>
@@ -4227,7 +4529,7 @@
           <w:rPr>
             <w:noProof/>
           </w:rPr>
-          <w:t>1</w:t>
+          <w:t>3</w:t>
         </w:r>
         <w:r>
           <w:rPr>
@@ -4345,6 +4647,119 @@
 <file path=word/numbering.xml><?xml version="1.0" encoding="utf-8"?>
 <w:numbering xmlns:wpc="http://schemas.microsoft.com/office/word/2010/wordprocessingCanvas" xmlns:mc="http://schemas.openxmlformats.org/markup-compatibility/2006" xmlns:o="urn:schemas-microsoft-com:office:office" xmlns:r="http://schemas.openxmlformats.org/officeDocument/2006/relationships" xmlns:m="http://schemas.openxmlformats.org/officeDocument/2006/math" xmlns:v="urn:schemas-microsoft-com:vml" xmlns:wp14="http://schemas.microsoft.com/office/word/2010/wordprocessingDrawing" xmlns:wp="http://schemas.openxmlformats.org/drawingml/2006/wordprocessingDrawing" xmlns:w10="urn:schemas-microsoft-com:office:word" xmlns:w="http://schemas.openxmlformats.org/wordprocessingml/2006/main" xmlns:w14="http://schemas.microsoft.com/office/word/2010/wordml" xmlns:wpg="http://schemas.microsoft.com/office/word/2010/wordprocessingGroup" xmlns:wpi="http://schemas.microsoft.com/office/word/2010/wordprocessingInk" xmlns:wne="http://schemas.microsoft.com/office/word/2006/wordml" xmlns:wps="http://schemas.microsoft.com/office/word/2010/wordprocessingShape" mc:Ignorable="w14 wp14">
   <w:abstractNum w:abstractNumId="0">
+    <w:nsid w:val="040A1E77"/>
+    <w:multiLevelType w:val="hybridMultilevel"/>
+    <w:tmpl w:val="FF50348A"/>
+    <w:lvl w:ilvl="0" w:tplc="04090001">
+      <w:start w:val="1"/>
+      <w:numFmt w:val="bullet"/>
+      <w:lvlText w:val=""/>
+      <w:lvlJc w:val="left"/>
+      <w:pPr>
+        <w:ind w:left="720" w:hanging="360"/>
+      </w:pPr>
+      <w:rPr>
+        <w:rFonts w:ascii="Symbol" w:hAnsi="Symbol" w:hint="default"/>
+      </w:rPr>
+    </w:lvl>
+    <w:lvl w:ilvl="1" w:tplc="04090003" w:tentative="1">
+      <w:start w:val="1"/>
+      <w:numFmt w:val="bullet"/>
+      <w:lvlText w:val="o"/>
+      <w:lvlJc w:val="left"/>
+      <w:pPr>
+        <w:ind w:left="1440" w:hanging="360"/>
+      </w:pPr>
+      <w:rPr>
+        <w:rFonts w:ascii="Courier New" w:hAnsi="Courier New" w:cs="Courier New" w:hint="default"/>
+      </w:rPr>
+    </w:lvl>
+    <w:lvl w:ilvl="2" w:tplc="04090005" w:tentative="1">
+      <w:start w:val="1"/>
+      <w:numFmt w:val="bullet"/>
+      <w:lvlText w:val=""/>
+      <w:lvlJc w:val="left"/>
+      <w:pPr>
+        <w:ind w:left="2160" w:hanging="360"/>
+      </w:pPr>
+      <w:rPr>
+        <w:rFonts w:ascii="Wingdings" w:hAnsi="Wingdings" w:hint="default"/>
+      </w:rPr>
+    </w:lvl>
+    <w:lvl w:ilvl="3" w:tplc="04090001" w:tentative="1">
+      <w:start w:val="1"/>
+      <w:numFmt w:val="bullet"/>
+      <w:lvlText w:val=""/>
+      <w:lvlJc w:val="left"/>
+      <w:pPr>
+        <w:ind w:left="2880" w:hanging="360"/>
+      </w:pPr>
+      <w:rPr>
+        <w:rFonts w:ascii="Symbol" w:hAnsi="Symbol" w:hint="default"/>
+      </w:rPr>
+    </w:lvl>
+    <w:lvl w:ilvl="4" w:tplc="04090003" w:tentative="1">
+      <w:start w:val="1"/>
+      <w:numFmt w:val="bullet"/>
+      <w:lvlText w:val="o"/>
+      <w:lvlJc w:val="left"/>
+      <w:pPr>
+        <w:ind w:left="3600" w:hanging="360"/>
+      </w:pPr>
+      <w:rPr>
+        <w:rFonts w:ascii="Courier New" w:hAnsi="Courier New" w:cs="Courier New" w:hint="default"/>
+      </w:rPr>
+    </w:lvl>
+    <w:lvl w:ilvl="5" w:tplc="04090005" w:tentative="1">
+      <w:start w:val="1"/>
+      <w:numFmt w:val="bullet"/>
+      <w:lvlText w:val=""/>
+      <w:lvlJc w:val="left"/>
+      <w:pPr>
+        <w:ind w:left="4320" w:hanging="360"/>
+      </w:pPr>
+      <w:rPr>
+        <w:rFonts w:ascii="Wingdings" w:hAnsi="Wingdings" w:hint="default"/>
+      </w:rPr>
+    </w:lvl>
+    <w:lvl w:ilvl="6" w:tplc="04090001" w:tentative="1">
+      <w:start w:val="1"/>
+      <w:numFmt w:val="bullet"/>
+      <w:lvlText w:val=""/>
+      <w:lvlJc w:val="left"/>
+      <w:pPr>
+        <w:ind w:left="5040" w:hanging="360"/>
+      </w:pPr>
+      <w:rPr>
+        <w:rFonts w:ascii="Symbol" w:hAnsi="Symbol" w:hint="default"/>
+      </w:rPr>
+    </w:lvl>
+    <w:lvl w:ilvl="7" w:tplc="04090003" w:tentative="1">
+      <w:start w:val="1"/>
+      <w:numFmt w:val="bullet"/>
+      <w:lvlText w:val="o"/>
+      <w:lvlJc w:val="left"/>
+      <w:pPr>
+        <w:ind w:left="5760" w:hanging="360"/>
+      </w:pPr>
+      <w:rPr>
+        <w:rFonts w:ascii="Courier New" w:hAnsi="Courier New" w:cs="Courier New" w:hint="default"/>
+      </w:rPr>
+    </w:lvl>
+    <w:lvl w:ilvl="8" w:tplc="04090005" w:tentative="1">
+      <w:start w:val="1"/>
+      <w:numFmt w:val="bullet"/>
+      <w:lvlText w:val=""/>
+      <w:lvlJc w:val="left"/>
+      <w:pPr>
+        <w:ind w:left="6480" w:hanging="360"/>
+      </w:pPr>
+      <w:rPr>
+        <w:rFonts w:ascii="Wingdings" w:hAnsi="Wingdings" w:hint="default"/>
+      </w:rPr>
+    </w:lvl>
+  </w:abstractNum>
+  <w:abstractNum w:abstractNumId="1">
     <w:nsid w:val="053B6516"/>
     <w:multiLevelType w:val="multilevel"/>
     <w:tmpl w:val="040B001D"/>
@@ -4447,7 +4862,7 @@
       </w:pPr>
     </w:lvl>
   </w:abstractNum>
-  <w:abstractNum w:abstractNumId="1">
+  <w:abstractNum w:abstractNumId="2">
     <w:nsid w:val="130C6F34"/>
     <w:multiLevelType w:val="multilevel"/>
     <w:tmpl w:val="040B0025"/>
@@ -4542,7 +4957,7 @@
       </w:pPr>
     </w:lvl>
   </w:abstractNum>
-  <w:abstractNum w:abstractNumId="2">
+  <w:abstractNum w:abstractNumId="3">
     <w:nsid w:val="13FA0B9D"/>
     <w:multiLevelType w:val="hybridMultilevel"/>
     <w:tmpl w:val="5CA81C28"/>
@@ -4628,10 +5043,10 @@
       </w:pPr>
     </w:lvl>
   </w:abstractNum>
-  <w:abstractNum w:abstractNumId="3">
+  <w:abstractNum w:abstractNumId="4">
     <w:nsid w:val="18B16FFE"/>
     <w:multiLevelType w:val="hybridMultilevel"/>
-    <w:tmpl w:val="C70EF6DC"/>
+    <w:tmpl w:val="47E0EA6A"/>
     <w:lvl w:ilvl="0" w:tplc="B97440D6">
       <w:start w:val="1"/>
       <w:numFmt w:val="decimal"/>
@@ -4721,7 +5136,7 @@
       </w:pPr>
     </w:lvl>
   </w:abstractNum>
-  <w:abstractNum w:abstractNumId="4">
+  <w:abstractNum w:abstractNumId="5">
     <w:nsid w:val="1BA011F7"/>
     <w:multiLevelType w:val="multilevel"/>
     <w:tmpl w:val="040B001D"/>
@@ -4824,7 +5239,7 @@
       </w:pPr>
     </w:lvl>
   </w:abstractNum>
-  <w:abstractNum w:abstractNumId="5">
+  <w:abstractNum w:abstractNumId="6">
     <w:nsid w:val="1D1910D6"/>
     <w:multiLevelType w:val="hybridMultilevel"/>
     <w:tmpl w:val="1A685910"/>
@@ -4937,7 +5352,7 @@
       </w:rPr>
     </w:lvl>
   </w:abstractNum>
-  <w:abstractNum w:abstractNumId="6">
+  <w:abstractNum w:abstractNumId="7">
     <w:nsid w:val="3AEC2DD5"/>
     <w:multiLevelType w:val="hybridMultilevel"/>
     <w:tmpl w:val="1DBE6F9E"/>
@@ -5027,7 +5442,7 @@
       </w:pPr>
     </w:lvl>
   </w:abstractNum>
-  <w:abstractNum w:abstractNumId="7">
+  <w:abstractNum w:abstractNumId="8">
     <w:nsid w:val="47542B83"/>
     <w:multiLevelType w:val="hybridMultilevel"/>
     <w:tmpl w:val="219CD39A"/>
@@ -5117,7 +5532,7 @@
       </w:pPr>
     </w:lvl>
   </w:abstractNum>
-  <w:abstractNum w:abstractNumId="8">
+  <w:abstractNum w:abstractNumId="9">
     <w:nsid w:val="6D5778AA"/>
     <w:multiLevelType w:val="hybridMultilevel"/>
     <w:tmpl w:val="C79EAB64"/>
@@ -5207,7 +5622,7 @@
       </w:pPr>
     </w:lvl>
   </w:abstractNum>
-  <w:abstractNum w:abstractNumId="9">
+  <w:abstractNum w:abstractNumId="10">
     <w:nsid w:val="72D114D5"/>
     <w:multiLevelType w:val="hybridMultilevel"/>
     <w:tmpl w:val="DF4C0A38"/>
@@ -5294,34 +5709,37 @@
     </w:lvl>
   </w:abstractNum>
   <w:num w:numId="1">
+    <w:abstractNumId w:val="2"/>
+  </w:num>
+  <w:num w:numId="2">
+    <w:abstractNumId w:val="8"/>
+  </w:num>
+  <w:num w:numId="3">
+    <w:abstractNumId w:val="9"/>
+  </w:num>
+  <w:num w:numId="4">
+    <w:abstractNumId w:val="4"/>
+  </w:num>
+  <w:num w:numId="5">
+    <w:abstractNumId w:val="7"/>
+  </w:num>
+  <w:num w:numId="6">
     <w:abstractNumId w:val="1"/>
   </w:num>
-  <w:num w:numId="2">
-    <w:abstractNumId w:val="7"/>
-  </w:num>
-  <w:num w:numId="3">
-    <w:abstractNumId w:val="8"/>
-  </w:num>
-  <w:num w:numId="4">
+  <w:num w:numId="7">
     <w:abstractNumId w:val="3"/>
   </w:num>
-  <w:num w:numId="5">
+  <w:num w:numId="8">
+    <w:abstractNumId w:val="10"/>
+  </w:num>
+  <w:num w:numId="9">
+    <w:abstractNumId w:val="5"/>
+  </w:num>
+  <w:num w:numId="10">
     <w:abstractNumId w:val="6"/>
   </w:num>
-  <w:num w:numId="6">
+  <w:num w:numId="11">
     <w:abstractNumId w:val="0"/>
-  </w:num>
-  <w:num w:numId="7">
-    <w:abstractNumId w:val="2"/>
-  </w:num>
-  <w:num w:numId="8">
-    <w:abstractNumId w:val="9"/>
-  </w:num>
-  <w:num w:numId="9">
-    <w:abstractNumId w:val="4"/>
-  </w:num>
-  <w:num w:numId="10">
-    <w:abstractNumId w:val="5"/>
   </w:num>
 </w:numbering>
 </file>
@@ -7780,7 +8198,7 @@
 </file>
 
 <file path=customXml/itemProps1.xml><?xml version="1.0" encoding="utf-8"?>
-<ds:datastoreItem xmlns:ds="http://schemas.openxmlformats.org/officeDocument/2006/customXml" ds:itemID="{A1C6CA35-A5BD-46C7-A33C-42174E93B6B0}">
+<ds:datastoreItem xmlns:ds="http://schemas.openxmlformats.org/officeDocument/2006/customXml" ds:itemID="{2123F283-6195-4519-9763-80125A464B4F}">
   <ds:schemaRefs>
     <ds:schemaRef ds:uri="http://schemas.openxmlformats.org/officeDocument/2006/bibliography"/>
   </ds:schemaRefs>

</xml_diff>

<commit_message>
added attachment and explanation for it
</commit_message>
<xml_diff>
--- a/Jarno_Lahti_opinnäytetyö.docx
+++ b/Jarno_Lahti_opinnäytetyö.docx
@@ -1453,7 +1453,7 @@
       <w:r>
         <w:fldChar w:fldCharType="separate"/>
       </w:r>
-      <w:hyperlink w:anchor="_Toc439335263" w:history="1">
+      <w:hyperlink w:anchor="_Toc439694340" w:history="1">
         <w:r>
           <w:rPr>
             <w:rStyle w:val="Hyperlink"/>
@@ -1489,7 +1489,7 @@
           <w:rPr>
             <w:webHidden/>
           </w:rPr>
-          <w:instrText xml:space="preserve"> PAGEREF _Toc439335263 \h </w:instrText>
+          <w:instrText xml:space="preserve"> PAGEREF _Toc439694340 \h </w:instrText>
         </w:r>
         <w:r>
           <w:rPr>
@@ -1527,7 +1527,7 @@
           <w:lang w:val="en-US"/>
         </w:rPr>
       </w:pPr>
-      <w:hyperlink w:anchor="_Toc439335264" w:history="1">
+      <w:hyperlink w:anchor="_Toc439694341" w:history="1">
         <w:r>
           <w:rPr>
             <w:rStyle w:val="Hyperlink"/>
@@ -1563,7 +1563,7 @@
           <w:rPr>
             <w:webHidden/>
           </w:rPr>
-          <w:instrText xml:space="preserve"> PAGEREF _Toc439335264 \h </w:instrText>
+          <w:instrText xml:space="preserve"> PAGEREF _Toc439694341 \h </w:instrText>
         </w:r>
         <w:r>
           <w:rPr>
@@ -1580,7 +1580,7 @@
           <w:rPr>
             <w:webHidden/>
           </w:rPr>
-          <w:t>2</w:t>
+          <w:t>1</w:t>
         </w:r>
         <w:r>
           <w:rPr>
@@ -1601,7 +1601,7 @@
           <w:lang w:val="en-US"/>
         </w:rPr>
       </w:pPr>
-      <w:hyperlink w:anchor="_Toc439335265" w:history="1">
+      <w:hyperlink w:anchor="_Toc439694342" w:history="1">
         <w:r>
           <w:rPr>
             <w:rStyle w:val="Hyperlink"/>
@@ -1619,7 +1619,7 @@
           <w:rPr>
             <w:rStyle w:val="Hyperlink"/>
           </w:rPr>
-          <w:t>Insinöörityössä käytetyt työkalut</w:t>
+          <w:t>Java</w:t>
         </w:r>
         <w:r>
           <w:rPr>
@@ -1637,7 +1637,7 @@
           <w:rPr>
             <w:webHidden/>
           </w:rPr>
-          <w:instrText xml:space="preserve"> PAGEREF _Toc439335265 \h </w:instrText>
+          <w:instrText xml:space="preserve"> PAGEREF _Toc439694342 \h </w:instrText>
         </w:r>
         <w:r>
           <w:rPr>
@@ -1654,338 +1654,10 @@
           <w:rPr>
             <w:webHidden/>
           </w:rPr>
-          <w:t>2</w:t>
-        </w:r>
-        <w:r>
-          <w:rPr>
-            <w:webHidden/>
-          </w:rPr>
-          <w:fldChar w:fldCharType="end"/>
-        </w:r>
-      </w:hyperlink>
-    </w:p>
-    <w:p>
-      <w:pPr>
-        <w:pStyle w:val="TOC2"/>
-        <w:rPr>
-          <w:rFonts w:eastAsiaTheme="minorEastAsia" w:cstheme="minorBidi"/>
-          <w:noProof/>
-          <w:lang w:val="en-US"/>
-        </w:rPr>
-      </w:pPr>
-      <w:hyperlink w:anchor="_Toc439335266" w:history="1">
-        <w:r>
-          <w:rPr>
-            <w:rStyle w:val="Hyperlink"/>
-            <w:noProof/>
-          </w:rPr>
-          <w:t>3.1</w:t>
-        </w:r>
-        <w:r>
-          <w:rPr>
-            <w:rFonts w:eastAsiaTheme="minorEastAsia" w:cstheme="minorBidi"/>
-            <w:noProof/>
-            <w:lang w:val="en-US"/>
-          </w:rPr>
-          <w:tab/>
-        </w:r>
-        <w:r>
-          <w:rPr>
-            <w:rStyle w:val="Hyperlink"/>
-            <w:noProof/>
-          </w:rPr>
-          <w:t>Android studio</w:t>
-        </w:r>
-        <w:r>
-          <w:rPr>
-            <w:noProof/>
-            <w:webHidden/>
-          </w:rPr>
-          <w:tab/>
-        </w:r>
-        <w:r>
-          <w:rPr>
-            <w:noProof/>
-            <w:webHidden/>
-          </w:rPr>
-          <w:fldChar w:fldCharType="begin"/>
-        </w:r>
-        <w:r>
-          <w:rPr>
-            <w:noProof/>
-            <w:webHidden/>
-          </w:rPr>
-          <w:instrText xml:space="preserve"> PAGEREF _Toc439335266 \h </w:instrText>
-        </w:r>
-        <w:r>
-          <w:rPr>
-            <w:noProof/>
-            <w:webHidden/>
-          </w:rPr>
-        </w:r>
-        <w:r>
-          <w:rPr>
-            <w:noProof/>
-            <w:webHidden/>
-          </w:rPr>
-          <w:fldChar w:fldCharType="separate"/>
-        </w:r>
-        <w:r>
-          <w:rPr>
-            <w:noProof/>
-            <w:webHidden/>
-          </w:rPr>
-          <w:t>2</w:t>
-        </w:r>
-        <w:r>
-          <w:rPr>
-            <w:noProof/>
-            <w:webHidden/>
-          </w:rPr>
-          <w:fldChar w:fldCharType="end"/>
-        </w:r>
-      </w:hyperlink>
-    </w:p>
-    <w:p>
-      <w:pPr>
-        <w:pStyle w:val="TOC2"/>
-        <w:rPr>
-          <w:rFonts w:eastAsiaTheme="minorEastAsia" w:cstheme="minorBidi"/>
-          <w:noProof/>
-          <w:lang w:val="en-US"/>
-        </w:rPr>
-      </w:pPr>
-      <w:hyperlink w:anchor="_Toc439335267" w:history="1">
-        <w:r>
-          <w:rPr>
-            <w:rStyle w:val="Hyperlink"/>
-            <w:noProof/>
-          </w:rPr>
-          <w:t>3.2</w:t>
-        </w:r>
-        <w:r>
-          <w:rPr>
-            <w:rFonts w:eastAsiaTheme="minorEastAsia" w:cstheme="minorBidi"/>
-            <w:noProof/>
-            <w:lang w:val="en-US"/>
-          </w:rPr>
-          <w:tab/>
-        </w:r>
-        <w:r>
-          <w:rPr>
-            <w:rStyle w:val="Hyperlink"/>
-            <w:noProof/>
-          </w:rPr>
-          <w:t>LibGDX viitekehys</w:t>
-        </w:r>
-        <w:r>
-          <w:rPr>
-            <w:noProof/>
-            <w:webHidden/>
-          </w:rPr>
-          <w:tab/>
-        </w:r>
-        <w:r>
-          <w:rPr>
-            <w:noProof/>
-            <w:webHidden/>
-          </w:rPr>
-          <w:fldChar w:fldCharType="begin"/>
-        </w:r>
-        <w:r>
-          <w:rPr>
-            <w:noProof/>
-            <w:webHidden/>
-          </w:rPr>
-          <w:instrText xml:space="preserve"> PAGEREF _Toc439335267 \h </w:instrText>
-        </w:r>
-        <w:r>
-          <w:rPr>
-            <w:noProof/>
-            <w:webHidden/>
-          </w:rPr>
-        </w:r>
-        <w:r>
-          <w:rPr>
-            <w:noProof/>
-            <w:webHidden/>
-          </w:rPr>
-          <w:fldChar w:fldCharType="separate"/>
-        </w:r>
-        <w:r>
-          <w:rPr>
-            <w:noProof/>
-            <w:webHidden/>
-          </w:rPr>
-          <w:t>2</w:t>
-        </w:r>
-        <w:r>
-          <w:rPr>
-            <w:noProof/>
-            <w:webHidden/>
-          </w:rPr>
-          <w:fldChar w:fldCharType="end"/>
-        </w:r>
-      </w:hyperlink>
-    </w:p>
-    <w:p>
-      <w:pPr>
-        <w:pStyle w:val="TOC2"/>
-        <w:rPr>
-          <w:rFonts w:eastAsiaTheme="minorEastAsia" w:cstheme="minorBidi"/>
-          <w:noProof/>
-          <w:lang w:val="en-US"/>
-        </w:rPr>
-      </w:pPr>
-      <w:hyperlink w:anchor="_Toc439335268" w:history="1">
-        <w:r>
-          <w:rPr>
-            <w:rStyle w:val="Hyperlink"/>
-            <w:noProof/>
-          </w:rPr>
-          <w:t>3.3</w:t>
-        </w:r>
-        <w:r>
-          <w:rPr>
-            <w:rFonts w:eastAsiaTheme="minorEastAsia" w:cstheme="minorBidi"/>
-            <w:noProof/>
-            <w:lang w:val="en-US"/>
-          </w:rPr>
-          <w:tab/>
-        </w:r>
-        <w:r>
-          <w:rPr>
-            <w:rStyle w:val="Hyperlink"/>
-            <w:noProof/>
-          </w:rPr>
-          <w:t>Git-versionhallintajärjestelmä</w:t>
-        </w:r>
-        <w:r>
-          <w:rPr>
-            <w:noProof/>
-            <w:webHidden/>
-          </w:rPr>
-          <w:tab/>
-        </w:r>
-        <w:r>
-          <w:rPr>
-            <w:noProof/>
-            <w:webHidden/>
-          </w:rPr>
-          <w:fldChar w:fldCharType="begin"/>
-        </w:r>
-        <w:r>
-          <w:rPr>
-            <w:noProof/>
-            <w:webHidden/>
-          </w:rPr>
-          <w:instrText xml:space="preserve"> PAGEREF _Toc439335268 \h </w:instrText>
-        </w:r>
-        <w:r>
-          <w:rPr>
-            <w:noProof/>
-            <w:webHidden/>
-          </w:rPr>
-        </w:r>
-        <w:r>
-          <w:rPr>
-            <w:noProof/>
-            <w:webHidden/>
-          </w:rPr>
-          <w:fldChar w:fldCharType="separate"/>
-        </w:r>
-        <w:r>
-          <w:rPr>
-            <w:noProof/>
-            <w:webHidden/>
-          </w:rPr>
-          <w:t>2</w:t>
-        </w:r>
-        <w:r>
-          <w:rPr>
-            <w:noProof/>
-            <w:webHidden/>
-          </w:rPr>
-          <w:fldChar w:fldCharType="end"/>
-        </w:r>
-      </w:hyperlink>
-    </w:p>
-    <w:p>
-      <w:pPr>
-        <w:pStyle w:val="TOC2"/>
-        <w:rPr>
-          <w:rFonts w:eastAsiaTheme="minorEastAsia" w:cstheme="minorBidi"/>
-          <w:noProof/>
-          <w:lang w:val="en-US"/>
-        </w:rPr>
-      </w:pPr>
-      <w:hyperlink w:anchor="_Toc439335269" w:history="1">
-        <w:r>
-          <w:rPr>
-            <w:rStyle w:val="Hyperlink"/>
-            <w:noProof/>
-          </w:rPr>
-          <w:t>3.4</w:t>
-        </w:r>
-        <w:r>
-          <w:rPr>
-            <w:rFonts w:eastAsiaTheme="minorEastAsia" w:cstheme="minorBidi"/>
-            <w:noProof/>
-            <w:lang w:val="en-US"/>
-          </w:rPr>
-          <w:tab/>
-        </w:r>
-        <w:r>
-          <w:rPr>
-            <w:rStyle w:val="Hyperlink"/>
-            <w:noProof/>
-          </w:rPr>
-          <w:t>Asana –projektinhallintajärjestelmä</w:t>
-        </w:r>
-        <w:r>
-          <w:rPr>
-            <w:noProof/>
-            <w:webHidden/>
-          </w:rPr>
-          <w:tab/>
-        </w:r>
-        <w:r>
-          <w:rPr>
-            <w:noProof/>
-            <w:webHidden/>
-          </w:rPr>
-          <w:fldChar w:fldCharType="begin"/>
-        </w:r>
-        <w:r>
-          <w:rPr>
-            <w:noProof/>
-            <w:webHidden/>
-          </w:rPr>
-          <w:instrText xml:space="preserve"> PAGEREF _Toc439335269 \h </w:instrText>
-        </w:r>
-        <w:r>
-          <w:rPr>
-            <w:noProof/>
-            <w:webHidden/>
-          </w:rPr>
-        </w:r>
-        <w:r>
-          <w:rPr>
-            <w:noProof/>
-            <w:webHidden/>
-          </w:rPr>
-          <w:fldChar w:fldCharType="separate"/>
-        </w:r>
-        <w:r>
-          <w:rPr>
-            <w:noProof/>
-            <w:webHidden/>
-          </w:rPr>
-          <w:t>2</w:t>
-        </w:r>
-        <w:r>
-          <w:rPr>
-            <w:noProof/>
+          <w:t>1</w:t>
+        </w:r>
+        <w:r>
+          <w:rPr>
             <w:webHidden/>
           </w:rPr>
           <w:fldChar w:fldCharType="end"/>
@@ -2003,7 +1675,7 @@
           <w:lang w:val="en-US"/>
         </w:rPr>
       </w:pPr>
-      <w:hyperlink w:anchor="_Toc439335270" w:history="1">
+      <w:hyperlink w:anchor="_Toc439694343" w:history="1">
         <w:r>
           <w:rPr>
             <w:rStyle w:val="Hyperlink"/>
@@ -2021,7 +1693,7 @@
           <w:rPr>
             <w:rStyle w:val="Hyperlink"/>
           </w:rPr>
-          <w:t>Ohjelmointikieli</w:t>
+          <w:t>Insinöörityössä käytetyt työkalut</w:t>
         </w:r>
         <w:r>
           <w:rPr>
@@ -2039,7 +1711,7 @@
           <w:rPr>
             <w:webHidden/>
           </w:rPr>
-          <w:instrText xml:space="preserve"> PAGEREF _Toc439335270 \h </w:instrText>
+          <w:instrText xml:space="preserve"> PAGEREF _Toc439694343 \h </w:instrText>
         </w:r>
         <w:r>
           <w:rPr>
@@ -2056,10 +1728,338 @@
           <w:rPr>
             <w:webHidden/>
           </w:rPr>
+          <w:t>1</w:t>
+        </w:r>
+        <w:r>
+          <w:rPr>
+            <w:webHidden/>
+          </w:rPr>
+          <w:fldChar w:fldCharType="end"/>
+        </w:r>
+      </w:hyperlink>
+    </w:p>
+    <w:p>
+      <w:pPr>
+        <w:pStyle w:val="TOC2"/>
+        <w:rPr>
+          <w:rFonts w:eastAsiaTheme="minorEastAsia" w:cstheme="minorBidi"/>
+          <w:noProof/>
+          <w:lang w:val="en-US"/>
+        </w:rPr>
+      </w:pPr>
+      <w:hyperlink w:anchor="_Toc439694344" w:history="1">
+        <w:r>
+          <w:rPr>
+            <w:rStyle w:val="Hyperlink"/>
+            <w:noProof/>
+          </w:rPr>
+          <w:t>4.1</w:t>
+        </w:r>
+        <w:r>
+          <w:rPr>
+            <w:rFonts w:eastAsiaTheme="minorEastAsia" w:cstheme="minorBidi"/>
+            <w:noProof/>
+            <w:lang w:val="en-US"/>
+          </w:rPr>
+          <w:tab/>
+        </w:r>
+        <w:r>
+          <w:rPr>
+            <w:rStyle w:val="Hyperlink"/>
+            <w:noProof/>
+          </w:rPr>
+          <w:t>Android studio</w:t>
+        </w:r>
+        <w:r>
+          <w:rPr>
+            <w:noProof/>
+            <w:webHidden/>
+          </w:rPr>
+          <w:tab/>
+        </w:r>
+        <w:r>
+          <w:rPr>
+            <w:noProof/>
+            <w:webHidden/>
+          </w:rPr>
+          <w:fldChar w:fldCharType="begin"/>
+        </w:r>
+        <w:r>
+          <w:rPr>
+            <w:noProof/>
+            <w:webHidden/>
+          </w:rPr>
+          <w:instrText xml:space="preserve"> PAGEREF _Toc439694344 \h </w:instrText>
+        </w:r>
+        <w:r>
+          <w:rPr>
+            <w:noProof/>
+            <w:webHidden/>
+          </w:rPr>
+        </w:r>
+        <w:r>
+          <w:rPr>
+            <w:noProof/>
+            <w:webHidden/>
+          </w:rPr>
+          <w:fldChar w:fldCharType="separate"/>
+        </w:r>
+        <w:r>
+          <w:rPr>
+            <w:noProof/>
+            <w:webHidden/>
+          </w:rPr>
+          <w:t>1</w:t>
+        </w:r>
+        <w:r>
+          <w:rPr>
+            <w:noProof/>
+            <w:webHidden/>
+          </w:rPr>
+          <w:fldChar w:fldCharType="end"/>
+        </w:r>
+      </w:hyperlink>
+    </w:p>
+    <w:p>
+      <w:pPr>
+        <w:pStyle w:val="TOC2"/>
+        <w:rPr>
+          <w:rFonts w:eastAsiaTheme="minorEastAsia" w:cstheme="minorBidi"/>
+          <w:noProof/>
+          <w:lang w:val="en-US"/>
+        </w:rPr>
+      </w:pPr>
+      <w:hyperlink w:anchor="_Toc439694345" w:history="1">
+        <w:r>
+          <w:rPr>
+            <w:rStyle w:val="Hyperlink"/>
+            <w:noProof/>
+          </w:rPr>
+          <w:t>4.2</w:t>
+        </w:r>
+        <w:r>
+          <w:rPr>
+            <w:rFonts w:eastAsiaTheme="minorEastAsia" w:cstheme="minorBidi"/>
+            <w:noProof/>
+            <w:lang w:val="en-US"/>
+          </w:rPr>
+          <w:tab/>
+        </w:r>
+        <w:r>
+          <w:rPr>
+            <w:rStyle w:val="Hyperlink"/>
+            <w:noProof/>
+          </w:rPr>
+          <w:t>LibGDX viitekehys</w:t>
+        </w:r>
+        <w:r>
+          <w:rPr>
+            <w:noProof/>
+            <w:webHidden/>
+          </w:rPr>
+          <w:tab/>
+        </w:r>
+        <w:r>
+          <w:rPr>
+            <w:noProof/>
+            <w:webHidden/>
+          </w:rPr>
+          <w:fldChar w:fldCharType="begin"/>
+        </w:r>
+        <w:r>
+          <w:rPr>
+            <w:noProof/>
+            <w:webHidden/>
+          </w:rPr>
+          <w:instrText xml:space="preserve"> PAGEREF _Toc439694345 \h </w:instrText>
+        </w:r>
+        <w:r>
+          <w:rPr>
+            <w:noProof/>
+            <w:webHidden/>
+          </w:rPr>
+        </w:r>
+        <w:r>
+          <w:rPr>
+            <w:noProof/>
+            <w:webHidden/>
+          </w:rPr>
+          <w:fldChar w:fldCharType="separate"/>
+        </w:r>
+        <w:r>
+          <w:rPr>
+            <w:noProof/>
+            <w:webHidden/>
+          </w:rPr>
           <w:t>2</w:t>
         </w:r>
         <w:r>
           <w:rPr>
+            <w:noProof/>
+            <w:webHidden/>
+          </w:rPr>
+          <w:fldChar w:fldCharType="end"/>
+        </w:r>
+      </w:hyperlink>
+    </w:p>
+    <w:p>
+      <w:pPr>
+        <w:pStyle w:val="TOC2"/>
+        <w:rPr>
+          <w:rFonts w:eastAsiaTheme="minorEastAsia" w:cstheme="minorBidi"/>
+          <w:noProof/>
+          <w:lang w:val="en-US"/>
+        </w:rPr>
+      </w:pPr>
+      <w:hyperlink w:anchor="_Toc439694346" w:history="1">
+        <w:r>
+          <w:rPr>
+            <w:rStyle w:val="Hyperlink"/>
+            <w:noProof/>
+          </w:rPr>
+          <w:t>4.3</w:t>
+        </w:r>
+        <w:r>
+          <w:rPr>
+            <w:rFonts w:eastAsiaTheme="minorEastAsia" w:cstheme="minorBidi"/>
+            <w:noProof/>
+            <w:lang w:val="en-US"/>
+          </w:rPr>
+          <w:tab/>
+        </w:r>
+        <w:r>
+          <w:rPr>
+            <w:rStyle w:val="Hyperlink"/>
+            <w:noProof/>
+          </w:rPr>
+          <w:t>Git-versionhallintajärjestelmä</w:t>
+        </w:r>
+        <w:r>
+          <w:rPr>
+            <w:noProof/>
+            <w:webHidden/>
+          </w:rPr>
+          <w:tab/>
+        </w:r>
+        <w:r>
+          <w:rPr>
+            <w:noProof/>
+            <w:webHidden/>
+          </w:rPr>
+          <w:fldChar w:fldCharType="begin"/>
+        </w:r>
+        <w:r>
+          <w:rPr>
+            <w:noProof/>
+            <w:webHidden/>
+          </w:rPr>
+          <w:instrText xml:space="preserve"> PAGEREF _Toc439694346 \h </w:instrText>
+        </w:r>
+        <w:r>
+          <w:rPr>
+            <w:noProof/>
+            <w:webHidden/>
+          </w:rPr>
+        </w:r>
+        <w:r>
+          <w:rPr>
+            <w:noProof/>
+            <w:webHidden/>
+          </w:rPr>
+          <w:fldChar w:fldCharType="separate"/>
+        </w:r>
+        <w:r>
+          <w:rPr>
+            <w:noProof/>
+            <w:webHidden/>
+          </w:rPr>
+          <w:t>3</w:t>
+        </w:r>
+        <w:r>
+          <w:rPr>
+            <w:noProof/>
+            <w:webHidden/>
+          </w:rPr>
+          <w:fldChar w:fldCharType="end"/>
+        </w:r>
+      </w:hyperlink>
+    </w:p>
+    <w:p>
+      <w:pPr>
+        <w:pStyle w:val="TOC2"/>
+        <w:rPr>
+          <w:rFonts w:eastAsiaTheme="minorEastAsia" w:cstheme="minorBidi"/>
+          <w:noProof/>
+          <w:lang w:val="en-US"/>
+        </w:rPr>
+      </w:pPr>
+      <w:hyperlink w:anchor="_Toc439694347" w:history="1">
+        <w:r>
+          <w:rPr>
+            <w:rStyle w:val="Hyperlink"/>
+            <w:noProof/>
+          </w:rPr>
+          <w:t>4.4</w:t>
+        </w:r>
+        <w:r>
+          <w:rPr>
+            <w:rFonts w:eastAsiaTheme="minorEastAsia" w:cstheme="minorBidi"/>
+            <w:noProof/>
+            <w:lang w:val="en-US"/>
+          </w:rPr>
+          <w:tab/>
+        </w:r>
+        <w:r>
+          <w:rPr>
+            <w:rStyle w:val="Hyperlink"/>
+            <w:noProof/>
+          </w:rPr>
+          <w:t>Asana –projektinhallintajärjestelmä</w:t>
+        </w:r>
+        <w:r>
+          <w:rPr>
+            <w:noProof/>
+            <w:webHidden/>
+          </w:rPr>
+          <w:tab/>
+        </w:r>
+        <w:r>
+          <w:rPr>
+            <w:noProof/>
+            <w:webHidden/>
+          </w:rPr>
+          <w:fldChar w:fldCharType="begin"/>
+        </w:r>
+        <w:r>
+          <w:rPr>
+            <w:noProof/>
+            <w:webHidden/>
+          </w:rPr>
+          <w:instrText xml:space="preserve"> PAGEREF _Toc439694347 \h </w:instrText>
+        </w:r>
+        <w:r>
+          <w:rPr>
+            <w:noProof/>
+            <w:webHidden/>
+          </w:rPr>
+        </w:r>
+        <w:r>
+          <w:rPr>
+            <w:noProof/>
+            <w:webHidden/>
+          </w:rPr>
+          <w:fldChar w:fldCharType="separate"/>
+        </w:r>
+        <w:r>
+          <w:rPr>
+            <w:noProof/>
+            <w:webHidden/>
+          </w:rPr>
+          <w:t>4</w:t>
+        </w:r>
+        <w:r>
+          <w:rPr>
+            <w:noProof/>
             <w:webHidden/>
           </w:rPr>
           <w:fldChar w:fldCharType="end"/>
@@ -2077,7 +2077,7 @@
           <w:lang w:val="en-US"/>
         </w:rPr>
       </w:pPr>
-      <w:hyperlink w:anchor="_Toc439335271" w:history="1">
+      <w:hyperlink w:anchor="_Toc439694348" w:history="1">
         <w:r>
           <w:rPr>
             <w:rStyle w:val="Hyperlink"/>
@@ -2113,7 +2113,7 @@
           <w:rPr>
             <w:webHidden/>
           </w:rPr>
-          <w:instrText xml:space="preserve"> PAGEREF _Toc439335271 \h </w:instrText>
+          <w:instrText xml:space="preserve"> PAGEREF _Toc439694348 \h </w:instrText>
         </w:r>
         <w:r>
           <w:rPr>
@@ -2130,7 +2130,7 @@
           <w:rPr>
             <w:webHidden/>
           </w:rPr>
-          <w:t>2</w:t>
+          <w:t>4</w:t>
         </w:r>
         <w:r>
           <w:rPr>
@@ -2149,7 +2149,7 @@
           <w:lang w:val="en-US"/>
         </w:rPr>
       </w:pPr>
-      <w:hyperlink w:anchor="_Toc439335272" w:history="1">
+      <w:hyperlink w:anchor="_Toc439694349" w:history="1">
         <w:r>
           <w:rPr>
             <w:rStyle w:val="Hyperlink"/>
@@ -2191,7 +2191,7 @@
             <w:noProof/>
             <w:webHidden/>
           </w:rPr>
-          <w:instrText xml:space="preserve"> PAGEREF _Toc439335272 \h </w:instrText>
+          <w:instrText xml:space="preserve"> PAGEREF _Toc439694349 \h </w:instrText>
         </w:r>
         <w:r>
           <w:rPr>
@@ -2211,7 +2211,7 @@
             <w:noProof/>
             <w:webHidden/>
           </w:rPr>
-          <w:t>2</w:t>
+          <w:t>4</w:t>
         </w:r>
         <w:r>
           <w:rPr>
@@ -2233,7 +2233,7 @@
           <w:lang w:val="en-US"/>
         </w:rPr>
       </w:pPr>
-      <w:hyperlink w:anchor="_Toc439335273" w:history="1">
+      <w:hyperlink w:anchor="_Toc439694350" w:history="1">
         <w:r>
           <w:rPr>
             <w:rStyle w:val="Hyperlink"/>
@@ -2269,7 +2269,7 @@
           <w:rPr>
             <w:webHidden/>
           </w:rPr>
-          <w:instrText xml:space="preserve"> PAGEREF _Toc439335273 \h </w:instrText>
+          <w:instrText xml:space="preserve"> PAGEREF _Toc439694350 \h </w:instrText>
         </w:r>
         <w:r>
           <w:rPr>
@@ -2286,7 +2286,7 @@
           <w:rPr>
             <w:webHidden/>
           </w:rPr>
-          <w:t>2</w:t>
+          <w:t>4</w:t>
         </w:r>
         <w:r>
           <w:rPr>
@@ -2305,7 +2305,7 @@
           <w:lang w:val="en-US"/>
         </w:rPr>
       </w:pPr>
-      <w:hyperlink w:anchor="_Toc439335274" w:history="1">
+      <w:hyperlink w:anchor="_Toc439694351" w:history="1">
         <w:r>
           <w:rPr>
             <w:rStyle w:val="Hyperlink"/>
@@ -2347,7 +2347,7 @@
             <w:noProof/>
             <w:webHidden/>
           </w:rPr>
-          <w:instrText xml:space="preserve"> PAGEREF _Toc439335274 \h </w:instrText>
+          <w:instrText xml:space="preserve"> PAGEREF _Toc439694351 \h </w:instrText>
         </w:r>
         <w:r>
           <w:rPr>
@@ -2367,7 +2367,7 @@
             <w:noProof/>
             <w:webHidden/>
           </w:rPr>
-          <w:t>2</w:t>
+          <w:t>4</w:t>
         </w:r>
         <w:r>
           <w:rPr>
@@ -2387,7 +2387,7 @@
           <w:lang w:val="en-US"/>
         </w:rPr>
       </w:pPr>
-      <w:hyperlink w:anchor="_Toc439335275" w:history="1">
+      <w:hyperlink w:anchor="_Toc439694352" w:history="1">
         <w:r>
           <w:rPr>
             <w:rStyle w:val="Hyperlink"/>
@@ -2429,7 +2429,7 @@
             <w:noProof/>
             <w:webHidden/>
           </w:rPr>
-          <w:instrText xml:space="preserve"> PAGEREF _Toc439335275 \h </w:instrText>
+          <w:instrText xml:space="preserve"> PAGEREF _Toc439694352 \h </w:instrText>
         </w:r>
         <w:r>
           <w:rPr>
@@ -2449,7 +2449,7 @@
             <w:noProof/>
             <w:webHidden/>
           </w:rPr>
-          <w:t>2</w:t>
+          <w:t>4</w:t>
         </w:r>
         <w:r>
           <w:rPr>
@@ -2469,7 +2469,7 @@
           <w:lang w:val="en-US"/>
         </w:rPr>
       </w:pPr>
-      <w:hyperlink w:anchor="_Toc439335276" w:history="1">
+      <w:hyperlink w:anchor="_Toc439694353" w:history="1">
         <w:r>
           <w:rPr>
             <w:rStyle w:val="Hyperlink"/>
@@ -2511,7 +2511,7 @@
             <w:noProof/>
             <w:webHidden/>
           </w:rPr>
-          <w:instrText xml:space="preserve"> PAGEREF _Toc439335276 \h </w:instrText>
+          <w:instrText xml:space="preserve"> PAGEREF _Toc439694353 \h </w:instrText>
         </w:r>
         <w:r>
           <w:rPr>
@@ -2531,7 +2531,7 @@
             <w:noProof/>
             <w:webHidden/>
           </w:rPr>
-          <w:t>2</w:t>
+          <w:t>4</w:t>
         </w:r>
         <w:r>
           <w:rPr>
@@ -2553,7 +2553,7 @@
           <w:lang w:val="en-US"/>
         </w:rPr>
       </w:pPr>
-      <w:hyperlink w:anchor="_Toc439335277" w:history="1">
+      <w:hyperlink w:anchor="_Toc439694354" w:history="1">
         <w:r>
           <w:rPr>
             <w:rStyle w:val="Hyperlink"/>
@@ -2589,7 +2589,7 @@
           <w:rPr>
             <w:webHidden/>
           </w:rPr>
-          <w:instrText xml:space="preserve"> PAGEREF _Toc439335277 \h </w:instrText>
+          <w:instrText xml:space="preserve"> PAGEREF _Toc439694354 \h </w:instrText>
         </w:r>
         <w:r>
           <w:rPr>
@@ -2606,7 +2606,7 @@
           <w:rPr>
             <w:webHidden/>
           </w:rPr>
-          <w:t>2</w:t>
+          <w:t>4</w:t>
         </w:r>
         <w:r>
           <w:rPr>
@@ -2624,7 +2624,7 @@
           <w:lang w:val="en-US"/>
         </w:rPr>
       </w:pPr>
-      <w:hyperlink w:anchor="_Toc439335278" w:history="1">
+      <w:hyperlink w:anchor="_Toc439694355" w:history="1">
         <w:r>
           <w:rPr>
             <w:rStyle w:val="Hyperlink"/>
@@ -2647,7 +2647,7 @@
           <w:rPr>
             <w:webHidden/>
           </w:rPr>
-          <w:instrText xml:space="preserve"> PAGEREF _Toc439335278 \h </w:instrText>
+          <w:instrText xml:space="preserve"> PAGEREF _Toc439694355 \h </w:instrText>
         </w:r>
         <w:r>
           <w:rPr>
@@ -2664,7 +2664,7 @@
           <w:rPr>
             <w:webHidden/>
           </w:rPr>
-          <w:t>3</w:t>
+          <w:t>5</w:t>
         </w:r>
         <w:r>
           <w:rPr>
@@ -2847,7 +2847,7 @@
         </w:rPr>
       </w:pPr>
       <w:bookmarkStart w:id="0" w:name="_Toc278793821"/>
-      <w:bookmarkStart w:id="1" w:name="_Toc439335263"/>
+      <w:bookmarkStart w:id="1" w:name="_Toc439694340"/>
       <w:r>
         <w:rPr>
           <w:rFonts w:asciiTheme="minorHAnsi" w:hAnsiTheme="minorHAnsi"/>
@@ -2893,7 +2893,7 @@
           <w:rFonts w:asciiTheme="minorHAnsi" w:hAnsiTheme="minorHAnsi"/>
         </w:rPr>
       </w:pPr>
-      <w:bookmarkStart w:id="2" w:name="_Toc439335264"/>
+      <w:bookmarkStart w:id="2" w:name="_Toc439694341"/>
       <w:r>
         <w:rPr>
           <w:rFonts w:asciiTheme="minorHAnsi" w:hAnsiTheme="minorHAnsi"/>
@@ -2906,21 +2906,31 @@
       <w:pPr>
         <w:pStyle w:val="Heading1"/>
       </w:pPr>
-      <w:bookmarkStart w:id="3" w:name="_Toc439335265"/>
+      <w:bookmarkStart w:id="3" w:name="_Toc439694342"/>
+      <w:r>
+        <w:t>Java</w:t>
+      </w:r>
+      <w:bookmarkEnd w:id="3"/>
+    </w:p>
+    <w:p>
+      <w:pPr>
+        <w:pStyle w:val="Heading1"/>
+      </w:pPr>
+      <w:bookmarkStart w:id="4" w:name="_Toc439694343"/>
       <w:r>
         <w:t>Insinöörityössä käytetyt työkalut</w:t>
       </w:r>
-      <w:bookmarkEnd w:id="3"/>
+      <w:bookmarkEnd w:id="4"/>
     </w:p>
     <w:p>
       <w:pPr>
         <w:pStyle w:val="Heading2"/>
       </w:pPr>
-      <w:bookmarkStart w:id="4" w:name="_Toc439335266"/>
+      <w:bookmarkStart w:id="5" w:name="_Toc439694344"/>
       <w:r>
         <w:t>Android studio</w:t>
       </w:r>
-      <w:bookmarkEnd w:id="4"/>
+      <w:bookmarkEnd w:id="5"/>
     </w:p>
     <w:p>
       <w:pPr>
@@ -3026,6 +3036,7 @@
         </w:numPr>
       </w:pPr>
       <w:r>
+        <w:lastRenderedPageBreak/>
         <w:t>ProGuard ja applikaation signeeraus</w:t>
       </w:r>
     </w:p>
@@ -3046,14 +3057,329 @@
         <w:pStyle w:val="leipteksti"/>
       </w:pPr>
       <w:r>
+        <w:t>Android studio tarjoaa myös mo</w:t>
+      </w:r>
+      <w:r>
+        <w:t xml:space="preserve">nia muita hyödyllisiä työkaluja. </w:t>
+      </w:r>
+      <w:r>
+        <w:t>[1</w:t>
+      </w:r>
+      <w:r>
+        <w:t>.</w:t>
+      </w:r>
+      <w:r>
+        <w:t>]</w:t>
+      </w:r>
+    </w:p>
+    <w:p>
+      <w:pPr>
+        <w:pStyle w:val="Heading2"/>
+      </w:pPr>
+      <w:bookmarkStart w:id="6" w:name="_Toc439694345"/>
+      <w:r>
+        <w:t>LibGDX viitekehys</w:t>
+      </w:r>
+      <w:bookmarkEnd w:id="6"/>
+    </w:p>
+    <w:p>
+      <w:pPr>
+        <w:pStyle w:val="leipteksti"/>
+      </w:pPr>
+      <w:r>
+        <w:t>Libdgx on</w:t>
+      </w:r>
+      <w:r>
+        <w:t xml:space="preserve"> avoimeen lähdekoodiin perustuva</w:t>
+      </w:r>
+      <w:r>
+        <w:t xml:space="preserve"> järjestelmäriippumaton peli</w:t>
+      </w:r>
+      <w:r>
+        <w:t>- ja applikaatio</w:t>
+      </w:r>
+      <w:r>
+        <w:t xml:space="preserve">viitekehys, joka </w:t>
+      </w:r>
+      <w:r>
+        <w:t>tukee Windows, Linux, Mac OS X, Android, Blackberry, iOS ja HTML5 alustoja</w:t>
+      </w:r>
+      <w:r>
+        <w:t xml:space="preserve">. </w:t>
+      </w:r>
+      <w:r>
+        <w:t>Libgdx mahdollistaa sen, että kehittäjä voi kirjoittaa koodia ja</w:t>
+      </w:r>
+      <w:r>
+        <w:t xml:space="preserve"> se kääntyy kaikille yllä mainituille alustoille</w:t>
+      </w:r>
+      <w:r>
+        <w:t xml:space="preserve"> ilman minkäänlaisia muutoksia koodiin. Tämä mahdollistaa nopean pelin kehityksen, koska kehittäjä voi käytännössä ohjelmoida j</w:t>
+      </w:r>
+      <w:r>
+        <w:t>a testata peliä</w:t>
+      </w:r>
+      <w:r>
+        <w:t>, joka on tarkoitettu pelattavaksi esimerkiksi mobiililaitteella,</w:t>
+      </w:r>
+      <w:r>
+        <w:t xml:space="preserve"> täysin työpöytä</w:t>
+      </w:r>
+      <w:r>
+        <w:t>ympäristössä.</w:t>
+      </w:r>
+      <w:r>
+        <w:t xml:space="preserve"> Libgdx käyttää Javaa ohjelmointikielenä ja se</w:t>
+      </w:r>
+      <w:r>
+        <w:t xml:space="preserve"> antaa kehittäjälle </w:t>
+      </w:r>
+      <w:r>
+        <w:t xml:space="preserve"> </w:t>
+      </w:r>
+      <w:r>
+        <w:t xml:space="preserve">käyttöön </w:t>
+      </w:r>
+      <w:r>
+        <w:t>koko J</w:t>
+      </w:r>
+      <w:r>
+        <w:t>avan tarjoama</w:t>
+      </w:r>
+      <w:r>
+        <w:t>n</w:t>
+      </w:r>
+      <w:r>
+        <w:t xml:space="preserve"> ekosysteemi</w:t>
+      </w:r>
+      <w:r>
+        <w:t>n</w:t>
+      </w:r>
+      <w:r>
+        <w:t>, mikä</w:t>
+      </w:r>
+      <w:r>
+        <w:t xml:space="preserve"> m</w:t>
+      </w:r>
+      <w:r>
+        <w:t>ahdollistaa kehittäjän olla</w:t>
+      </w:r>
+      <w:r>
+        <w:t xml:space="preserve"> luova.</w:t>
+      </w:r>
+      <w:r>
+        <w:t xml:space="preserve"> Libgdx tähtää siihen, että se ei olisi pelimoottori, vaan lähempänä viit</w:t>
+      </w:r>
+      <w:r>
+        <w:t>ekehystä.  Se</w:t>
+      </w:r>
+      <w:r>
+        <w:t xml:space="preserve"> antaa ke</w:t>
+      </w:r>
+      <w:r>
+        <w:t>hittäjälle vahvat työkalut, joista</w:t>
+      </w:r>
+      <w:r>
+        <w:t xml:space="preserve"> valita ja </w:t>
+      </w:r>
+      <w:r>
+        <w:t>antaa</w:t>
+      </w:r>
+      <w:r>
+        <w:t xml:space="preserve"> kehittäjä</w:t>
+      </w:r>
+      <w:r>
+        <w:t>n itse päättää, miten</w:t>
+      </w:r>
+      <w:r>
+        <w:t xml:space="preserve"> haluaa pelin tai applikaationsa kirjoittaa.</w:t>
+      </w:r>
+      <w:r>
+        <w:t xml:space="preserve"> </w:t>
+      </w:r>
+      <w:r>
+        <w:t>[</w:t>
+      </w:r>
+      <w:r>
+        <w:t>2</w:t>
+      </w:r>
+      <w:r>
+        <w:t>.</w:t>
+      </w:r>
+      <w:r>
+        <w:t>]</w:t>
+      </w:r>
+    </w:p>
+    <w:p>
+      <w:pPr>
+        <w:pStyle w:val="leipteksti"/>
+      </w:pPr>
+      <w:r>
+        <w:t xml:space="preserve">Liittessä 1 on esitettynä </w:t>
+      </w:r>
+      <w:r>
+        <w:t>Android- ja työpöytäsovelluksen käynnistysluokat. Nämä luokat sisältävät mahdolliset alustariippu</w:t>
+      </w:r>
+      <w:r>
+        <w:t>vaiset</w:t>
+      </w:r>
+      <w:r>
+        <w:t xml:space="preserve"> </w:t>
+      </w:r>
+      <w:r>
+        <w:t>alustukset</w:t>
+      </w:r>
+      <w:r>
+        <w:t xml:space="preserve"> ja </w:t>
+      </w:r>
+      <w:r>
+        <w:t>asetukset</w:t>
+      </w:r>
+      <w:r>
+        <w:t xml:space="preserve">. Esimerkiksi luokassa DesktopLauncher alustetaan </w:t>
+      </w:r>
+      <w:r>
+        <w:t>ensimmäisenä</w:t>
+      </w:r>
+      <w:r>
+        <w:t xml:space="preserve"> olio</w:t>
+      </w:r>
+      <w:r>
+        <w:t xml:space="preserve"> </w:t>
+      </w:r>
+      <w:r>
+        <w:t>config</w:t>
+      </w:r>
+      <w:r>
+        <w:t>, joka on tyyppiä LwjglApplicationConfiguration.</w:t>
+      </w:r>
+      <w:r>
+        <w:t xml:space="preserve"> </w:t>
+      </w:r>
+      <w:r>
+        <w:t>Tälle oliolle</w:t>
+      </w:r>
+      <w:r>
+        <w:t xml:space="preserve"> voitaisiin</w:t>
+      </w:r>
+      <w:r>
+        <w:t xml:space="preserve"> sitten</w:t>
+      </w:r>
+      <w:r>
+        <w:t xml:space="preserve"> määrittää</w:t>
+      </w:r>
+      <w:r>
+        <w:t xml:space="preserve"> esimerkiksi</w:t>
+      </w:r>
+      <w:r>
+        <w:t xml:space="preserve"> applikaation ruudun leveys ja korkeus pikseleiss</w:t>
+      </w:r>
+      <w:r>
+        <w:t>ä</w:t>
+      </w:r>
+      <w:r>
+        <w:t xml:space="preserve"> tai vaikkapa asettaa applikaation kokonäyttötilaan</w:t>
+      </w:r>
+      <w:r>
+        <w:t xml:space="preserve">. Kun mahdolliset </w:t>
+      </w:r>
+      <w:r>
+        <w:t>asetukset</w:t>
+      </w:r>
+      <w:r>
+        <w:t xml:space="preserve"> on määritetty siirrytään itse applikaation </w:t>
+      </w:r>
+      <w:r>
+        <w:t xml:space="preserve">applikaation avaamiseen. Työpöytäsovelluksella luodaan uusi LwjglApplication -tyyppiä oleva </w:t>
+      </w:r>
+      <w:r>
+        <w:t>instanssi</w:t>
+      </w:r>
+      <w:r>
+        <w:t>, jolle annetaan parametreiksi edellä mainitty config -olio</w:t>
+      </w:r>
+      <w:r>
+        <w:t xml:space="preserve"> </w:t>
+      </w:r>
+      <w:r>
+        <w:t xml:space="preserve">ja uusi </w:t>
+      </w:r>
+      <w:r>
+        <w:t>instanssi</w:t>
+      </w:r>
+      <w:r>
+        <w:t xml:space="preserve"> projektin pääluokasta</w:t>
+      </w:r>
+      <w:r>
+        <w:t>, jossa</w:t>
+      </w:r>
+      <w:r>
+        <w:t xml:space="preserve"> sijaitsee </w:t>
+      </w:r>
+      <w:r>
+        <w:t>applikaation toimintalogiikka. Tämä olio sitten käynnistää applikaation käyttäjälle näkyvän osuuden eli tässä tapauksessa peliruudun, joka on esimerkiksi leveydeltään ja korkeudeltaan edellä mainitun config –olion määritysten mukainen.</w:t>
+      </w:r>
+    </w:p>
+    <w:p>
+      <w:pPr>
+        <w:pStyle w:val="leipteksti"/>
+      </w:pPr>
+    </w:p>
+    <w:p>
+      <w:pPr>
+        <w:pStyle w:val="leipteksti"/>
+      </w:pPr>
+      <w:r>
         <w:lastRenderedPageBreak/>
-        <w:t>Android studio tarjoaa myös mo</w:t>
-      </w:r>
-      <w:r>
-        <w:t xml:space="preserve">nia muita hyödyllisiä työkaluja. </w:t>
-      </w:r>
-      <w:r>
-        <w:t>[1</w:t>
+        <w:t xml:space="preserve">Libgdx on </w:t>
+      </w:r>
+      <w:r>
+        <w:t>avoin viitekehys, sillä se antaa kehittäjän kä</w:t>
+      </w:r>
+      <w:r>
+        <w:t>yttää alhaisen tason toimintoja, kuten tiedostojärjestelmiä, s</w:t>
+      </w:r>
+      <w:r>
+        <w:t>yöttölaitteita, audiolaitteita sekä</w:t>
+      </w:r>
+      <w:r>
+        <w:t xml:space="preserve"> OpenGL:ää yhdistetyn OpenGL ES 2.0 ja 3.0 rajapinnan kautta</w:t>
+      </w:r>
+      <w:r>
+        <w:t>. Näiden alhaisen tason laitteiden päälle on rakennettu</w:t>
+      </w:r>
+      <w:r>
+        <w:t xml:space="preserve"> </w:t>
+      </w:r>
+      <w:r>
+        <w:t>useita sovellusrajapintoja, joiden</w:t>
+      </w:r>
+      <w:r>
+        <w:t xml:space="preserve"> avulla yleiset toiminnot, kuten esimerkiksi </w:t>
+      </w:r>
+      <w:r>
+        <w:t>spritejen</w:t>
+      </w:r>
+      <w:r>
+        <w:t xml:space="preserve"> ja tekstin renderöinti, käyttöliittymien rakentaminen, musiikin toistaminen, erilaisten matemaattiste</w:t>
+      </w:r>
+      <w:r>
+        <w:t>n</w:t>
+      </w:r>
+      <w:r>
+        <w:t xml:space="preserve"> funktioiden suorittaminen ja eri tietotyyppien jäsentely</w:t>
+      </w:r>
+      <w:r>
+        <w:t>,</w:t>
+      </w:r>
+      <w:r>
+        <w:t xml:space="preserve"> onnistuu vaivatta. </w:t>
+      </w:r>
+      <w:r>
+        <w:t>[</w:t>
+      </w:r>
+      <w:r>
+        <w:t>2</w:t>
       </w:r>
       <w:r>
         <w:t>.</w:t>
@@ -3064,134 +3390,58 @@
     </w:p>
     <w:p>
       <w:pPr>
-        <w:pStyle w:val="Heading2"/>
-      </w:pPr>
-      <w:bookmarkStart w:id="5" w:name="_Toc439335267"/>
-      <w:r>
-        <w:t>LibGDX viitekehys</w:t>
-      </w:r>
-      <w:bookmarkEnd w:id="5"/>
-    </w:p>
-    <w:p>
-      <w:pPr>
         <w:pStyle w:val="leipteksti"/>
       </w:pPr>
       <w:r>
-        <w:t>Libdgx on</w:t>
-      </w:r>
-      <w:r>
-        <w:t xml:space="preserve"> avoimeen lähdekoodiin perustuva</w:t>
-      </w:r>
-      <w:r>
-        <w:t xml:space="preserve"> järjestelmäriippumaton peli</w:t>
-      </w:r>
-      <w:r>
-        <w:t>- ja applikaatio</w:t>
-      </w:r>
-      <w:r>
-        <w:t xml:space="preserve">viitekehys, joka </w:t>
-      </w:r>
-      <w:r>
-        <w:t>tukee Windows, Linux, Mac OS X, Android, Blackberry, iOS ja HTML5 alustoja</w:t>
-      </w:r>
-      <w:r>
-        <w:t xml:space="preserve">. </w:t>
-      </w:r>
-      <w:r>
-        <w:t>Libgdx mahdollistaa sen, että kehittäjä voi kirjoittaa koodia ja</w:t>
-      </w:r>
-      <w:r>
-        <w:t xml:space="preserve"> se kääntyy kaikille yllä mainituille alustoille</w:t>
-      </w:r>
-      <w:r>
-        <w:t xml:space="preserve"> ilman minkäänlaisia muutoksia koodiin. Tämä mahdollistaa nopean pelin kehityksen, koska kehittäjä voi käytännössä ohjelmoida j</w:t>
-      </w:r>
-      <w:r>
-        <w:t>a testata peliä täysin työpöytä</w:t>
-      </w:r>
-      <w:r>
-        <w:t>ympäristössä.</w:t>
-      </w:r>
-      <w:r>
-        <w:t xml:space="preserve"> Libgdx käyttää Javaa ohjelmointikielenä ja se</w:t>
-      </w:r>
-      <w:r>
-        <w:t xml:space="preserve"> antaa kehittäjälle </w:t>
+        <w:t>Libgdx tekee tarvittaessa kaikki natiiviin koodiin liittyvät toiminnot itsenäisesti</w:t>
       </w:r>
       <w:r>
         <w:t xml:space="preserve"> </w:t>
       </w:r>
       <w:r>
-        <w:t xml:space="preserve">käyttöön </w:t>
-      </w:r>
-      <w:r>
-        <w:t>koko J</w:t>
-      </w:r>
-      <w:r>
-        <w:t>avan tarjoama</w:t>
-      </w:r>
-      <w:r>
-        <w:t>n</w:t>
-      </w:r>
-      <w:r>
-        <w:t xml:space="preserve"> ekosysteemi</w:t>
-      </w:r>
-      <w:r>
-        <w:t>n</w:t>
-      </w:r>
-      <w:r>
-        <w:t>, mikä</w:t>
-      </w:r>
-      <w:r>
-        <w:t xml:space="preserve"> m</w:t>
-      </w:r>
-      <w:r>
-        <w:t>ahdollistaa kehittäjän olla</w:t>
-      </w:r>
-      <w:r>
-        <w:t xml:space="preserve"> luova.</w:t>
-      </w:r>
-      <w:r>
-        <w:t xml:space="preserve"> Libgdx tähtää siihen, että se ei olisi pelimoottori, vaan lähempänä viit</w:t>
-      </w:r>
-      <w:r>
-        <w:t>ekehystä.  Se</w:t>
-      </w:r>
-      <w:r>
-        <w:t xml:space="preserve"> antaa ke</w:t>
-      </w:r>
-      <w:r>
-        <w:t>hittäjälle vahvat työkalut, joista</w:t>
-      </w:r>
-      <w:r>
-        <w:t xml:space="preserve"> valita ja </w:t>
-      </w:r>
-      <w:r>
-        <w:t>antaa</w:t>
-      </w:r>
-      <w:r>
-        <w:t xml:space="preserve"> kehittäjä</w:t>
-      </w:r>
-      <w:r>
-        <w:t>n itse päättää, miten</w:t>
-      </w:r>
-      <w:r>
-        <w:t xml:space="preserve"> haluaa pelin tai applikaationsa kirjoittaa.</w:t>
+        <w:t xml:space="preserve">ja ne </w:t>
+      </w:r>
+      <w:r>
+        <w:t>suoritetaan yleensä koodin käännösvaiheessa</w:t>
+      </w:r>
+      <w:r>
+        <w:t>, jolloin kehittäjän ei tästä tarvitse välittää [</w:t>
+      </w:r>
+      <w:r>
+        <w:t>2</w:t>
+      </w:r>
+      <w:r>
+        <w:t>].</w:t>
       </w:r>
       <w:r>
         <w:t xml:space="preserve"> </w:t>
       </w:r>
       <w:r>
-        <w:t>[</w:t>
-      </w:r>
-      <w:r>
-        <w:t>2</w:t>
+        <w:t xml:space="preserve">Natiivilla koodilla tarkoitetaan koodia, joka on suunniteltu ajettavaksi </w:t>
+      </w:r>
+      <w:r>
+        <w:t>määrätynlaisella prosessorityypillä. Natiivia koodia ei siis pysty ajamaan muilla prosesso</w:t>
+      </w:r>
+      <w:r>
+        <w:t>reilla</w:t>
+      </w:r>
+      <w:r>
+        <w:t xml:space="preserve"> ellei </w:t>
+      </w:r>
+      <w:r>
+        <w:t>koodia</w:t>
+      </w:r>
+      <w:r>
+        <w:t xml:space="preserve"> ole tarkoitettu emuloitavaksi</w:t>
       </w:r>
       <w:r>
         <w:t>.</w:t>
       </w:r>
       <w:r>
-        <w:t>]</w:t>
+        <w:t xml:space="preserve"> [</w:t>
+      </w:r>
+      <w:r>
+        <w:t>3.]</w:t>
       </w:r>
     </w:p>
     <w:p>
@@ -3199,149 +3449,40 @@
         <w:pStyle w:val="leipteksti"/>
       </w:pPr>
       <w:r>
-        <w:t xml:space="preserve">Libgdx on </w:t>
-      </w:r>
-      <w:r>
-        <w:t>avoin viitekehys, sillä se antaa kehittäjän kä</w:t>
-      </w:r>
-      <w:r>
-        <w:t>yttää alhaisen tason toimintoja, kuten tiedostojärjestelmiä, s</w:t>
-      </w:r>
-      <w:r>
-        <w:t>yöttölaitteita, audiolaitteita sekä</w:t>
-      </w:r>
-      <w:r>
-        <w:t xml:space="preserve"> OpenGL:ää yhdistetyn OpenGL ES 2.0 ja 3.0 rajapinnan kautta</w:t>
-      </w:r>
-      <w:r>
-        <w:t>. Näiden alhaisen tason laitteiden päälle on rakennettu</w:t>
+        <w:t xml:space="preserve">Libgdx:n ydin koostuu </w:t>
+      </w:r>
+      <w:r>
+        <w:t>kuudesta</w:t>
+      </w:r>
+      <w:r>
+        <w:t xml:space="preserve"> eri </w:t>
+      </w:r>
+      <w:r>
+        <w:t>moduulista</w:t>
+      </w:r>
+      <w:r>
+        <w:t>, jotka tarjoavat keinon</w:t>
+      </w:r>
+      <w:r>
+        <w:t xml:space="preserve"> kommunikoida käyttöjärjestelmän kanssa. Näitä </w:t>
+      </w:r>
+      <w:r>
+        <w:t xml:space="preserve">moduuleja </w:t>
+      </w:r>
+      <w:r>
+        <w:t>voidaan kutsua kaikissa järjestelmissä ja ne toimivat kaikissa samalla tavalla.</w:t>
+      </w:r>
+      <w:r>
+        <w:t xml:space="preserve"> [4.]</w:t>
       </w:r>
       <w:r>
         <w:t xml:space="preserve"> </w:t>
       </w:r>
       <w:r>
-        <w:t>useita sovellusrajapintoja, joiden</w:t>
-      </w:r>
-      <w:r>
-        <w:t xml:space="preserve"> avulla yleiset toiminnot, kuten esimerkiksi </w:t>
-      </w:r>
-      <w:r>
-        <w:t>spritejen</w:t>
-      </w:r>
-      <w:r>
-        <w:t xml:space="preserve"> ja tekstin renderöinti, käyttöliittymien rakentaminen, musiikin toistaminen, erilaisten matemaattiste</w:t>
-      </w:r>
-      <w:r>
-        <w:t>n</w:t>
-      </w:r>
-      <w:r>
-        <w:t xml:space="preserve"> funktioiden suorittaminen ja eri tietotyyppien jäsentely</w:t>
-      </w:r>
-      <w:r>
-        <w:t>,</w:t>
-      </w:r>
-      <w:r>
-        <w:t xml:space="preserve"> onnistuu vaivatta. </w:t>
-      </w:r>
-      <w:r>
-        <w:t>[</w:t>
-      </w:r>
-      <w:r>
-        <w:t>2</w:t>
-      </w:r>
-      <w:r>
-        <w:t>.</w:t>
-      </w:r>
-      <w:r>
-        <w:t>]</w:t>
-      </w:r>
-    </w:p>
-    <w:p>
-      <w:pPr>
-        <w:pStyle w:val="leipteksti"/>
-      </w:pPr>
-      <w:r>
-        <w:t>Libgdx tekee tarvittaessa kaikki natiiviin koodiin liittyvät toiminnot itsenäisesti</w:t>
-      </w:r>
-      <w:r>
-        <w:t xml:space="preserve"> </w:t>
-      </w:r>
-      <w:r>
-        <w:t xml:space="preserve">ja ne </w:t>
-      </w:r>
-      <w:r>
-        <w:t>suoritetaan yleensä koodin käännösvaiheessa</w:t>
-      </w:r>
-      <w:r>
-        <w:t>, jolloin kehittäjän ei tästä tarvitse välittää [</w:t>
-      </w:r>
-      <w:r>
-        <w:t>2</w:t>
-      </w:r>
-      <w:r>
-        <w:t>].</w:t>
-      </w:r>
-      <w:r>
-        <w:t xml:space="preserve"> </w:t>
-      </w:r>
-      <w:r>
-        <w:t xml:space="preserve">Natiivilla koodilla tarkoitetaan koodia, joka on suunniteltu ajettavaksi </w:t>
-      </w:r>
-      <w:r>
-        <w:t>määrätynlaisella prosessorityypillä. Natiivia koodia ei siis pysty ajamaan muilla prosesso</w:t>
-      </w:r>
-      <w:r>
-        <w:t>reilla</w:t>
-      </w:r>
-      <w:r>
-        <w:t xml:space="preserve"> ellei sitä ole tarkoitettu emuloitavaksi</w:t>
-      </w:r>
-      <w:r>
-        <w:t>.</w:t>
-      </w:r>
-      <w:r>
-        <w:t xml:space="preserve"> [</w:t>
-      </w:r>
-      <w:r>
-        <w:t>3.]</w:t>
-      </w:r>
-    </w:p>
-    <w:p>
-      <w:pPr>
-        <w:pStyle w:val="leipteksti"/>
-      </w:pPr>
-      <w:r>
-        <w:t xml:space="preserve">Libgdx:n ydin koostuu </w:t>
-      </w:r>
-      <w:r>
-        <w:t>kuudesta</w:t>
-      </w:r>
-      <w:r>
-        <w:t xml:space="preserve"> eri </w:t>
-      </w:r>
-      <w:r>
-        <w:t>moduulista</w:t>
-      </w:r>
-      <w:r>
-        <w:t>, jotka tarjoavat keinon</w:t>
-      </w:r>
-      <w:r>
-        <w:t xml:space="preserve"> kommunikoida käyttöjärjestelmän kanssa. Näitä </w:t>
-      </w:r>
-      <w:r>
-        <w:t>moduul</w:t>
-      </w:r>
-      <w:r>
-        <w:t xml:space="preserve">eja </w:t>
-      </w:r>
-      <w:r>
-        <w:t>voidaan kutsua kaikissa järjestelmissä ja ne toimivat kaikissa samalla tavalla.</w:t>
-      </w:r>
-      <w:r>
-        <w:t xml:space="preserve"> [4.]</w:t>
-      </w:r>
-      <w:r>
-        <w:t xml:space="preserve"> Rajapinnat ovat seuraavat:</w:t>
+        <w:t>Moduulit</w:t>
+      </w:r>
+      <w:r>
+        <w:t xml:space="preserve"> ovat seuraavat:</w:t>
       </w:r>
     </w:p>
     <w:p>
@@ -3356,7 +3497,6 @@
         <w:rPr>
           <w:b/>
         </w:rPr>
-        <w:lastRenderedPageBreak/>
         <w:t>Sovellus</w:t>
       </w:r>
       <w:r>
@@ -3504,13 +3644,20 @@
         <w:ind w:left="360"/>
       </w:pPr>
       <w:r>
-        <w:t>Näihin moduuleihin pääsee käsiksi koodissa Gdx –luokan kautta, jossa ne ovat staattisina muuttujina. [4.] Seuraavassa kuvassa havainnollist</w:t>
+        <w:lastRenderedPageBreak/>
+        <w:t xml:space="preserve">Näihin moduuleihin pääsee käsiksi koodissa Gdx –luokan kautta, jossa </w:t>
+      </w:r>
+      <w:r>
+        <w:t xml:space="preserve">ne ovat staattisina muuttujina. </w:t>
+      </w:r>
+      <w:r>
+        <w:t>[4.] Seuraavassa kuvassa havainnollist</w:t>
       </w:r>
       <w:r>
         <w:t>an</w:t>
       </w:r>
       <w:r>
-        <w:t xml:space="preserve"> kuinka näitä moduuleja käytetään. </w:t>
+        <w:t xml:space="preserve"> kuinka näihin moduuleihin pääsee käsiksi koodissa.</w:t>
       </w:r>
     </w:p>
     <w:p>
@@ -3518,16 +3665,95 @@
         <w:pStyle w:val="leipteksti"/>
         <w:ind w:left="360"/>
       </w:pPr>
+      <w:r>
+        <w:rPr>
+          <w:noProof/>
+          <w:lang w:val="en-US"/>
+        </w:rPr>
+        <w:drawing>
+          <wp:inline distT="0" distB="0" distL="0" distR="0">
+            <wp:extent cx="5400675" cy="2962275"/>
+            <wp:effectExtent l="19050" t="19050" r="28575" b="28575"/>
+            <wp:docPr id="3" name="Picture 3"/>
+            <wp:cNvGraphicFramePr>
+              <a:graphicFrameLocks xmlns:a="http://schemas.openxmlformats.org/drawingml/2006/main" noChangeAspect="1"/>
+            </wp:cNvGraphicFramePr>
+            <a:graphic xmlns:a="http://schemas.openxmlformats.org/drawingml/2006/main">
+              <a:graphicData uri="http://schemas.openxmlformats.org/drawingml/2006/picture">
+                <pic:pic xmlns:pic="http://schemas.openxmlformats.org/drawingml/2006/picture">
+                  <pic:nvPicPr>
+                    <pic:cNvPr id="0" name="Picture 1"/>
+                    <pic:cNvPicPr>
+                      <a:picLocks noChangeAspect="1" noChangeArrowheads="1"/>
+                    </pic:cNvPicPr>
+                  </pic:nvPicPr>
+                  <pic:blipFill>
+                    <a:blip r:embed="rId23">
+                      <a:extLst>
+                        <a:ext uri="{28A0092B-C50C-407E-A947-70E740481C1C}">
+                          <a14:useLocalDpi xmlns:a14="http://schemas.microsoft.com/office/drawing/2010/main" val="0"/>
+                        </a:ext>
+                      </a:extLst>
+                    </a:blip>
+                    <a:srcRect/>
+                    <a:stretch>
+                      <a:fillRect/>
+                    </a:stretch>
+                  </pic:blipFill>
+                  <pic:spPr bwMode="auto">
+                    <a:xfrm>
+                      <a:off x="0" y="0"/>
+                      <a:ext cx="5400675" cy="2962275"/>
+                    </a:xfrm>
+                    <a:prstGeom prst="rect">
+                      <a:avLst/>
+                    </a:prstGeom>
+                    <a:noFill/>
+                    <a:ln>
+                      <a:solidFill>
+                        <a:schemeClr val="tx1"/>
+                      </a:solidFill>
+                    </a:ln>
+                  </pic:spPr>
+                </pic:pic>
+              </a:graphicData>
+            </a:graphic>
+          </wp:inline>
+        </w:drawing>
+      </w:r>
+    </w:p>
+    <w:p>
+      <w:pPr>
+        <w:pStyle w:val="leipteksti"/>
+        <w:ind w:left="360"/>
+      </w:pPr>
+      <w:r>
+        <w:t>Esimerkkikoodi 1. Moduulien alustus.</w:t>
+      </w:r>
+    </w:p>
+    <w:p>
+      <w:pPr>
+        <w:pStyle w:val="leipteksti"/>
+        <w:ind w:left="360"/>
+      </w:pPr>
+      <w:bookmarkStart w:id="7" w:name="_GoBack"/>
+      <w:bookmarkEnd w:id="7"/>
+    </w:p>
+    <w:p>
+      <w:pPr>
+        <w:pStyle w:val="leipteksti"/>
+        <w:ind w:left="360"/>
+      </w:pPr>
     </w:p>
     <w:p>
       <w:pPr>
         <w:pStyle w:val="Heading2"/>
       </w:pPr>
-      <w:bookmarkStart w:id="6" w:name="_Toc439335268"/>
+      <w:bookmarkStart w:id="8" w:name="_Toc439694346"/>
       <w:r>
         <w:t>Git-versionhallintajärjestelmä</w:t>
       </w:r>
-      <w:bookmarkEnd w:id="6"/>
+      <w:bookmarkEnd w:id="8"/>
     </w:p>
     <w:p>
       <w:pPr>
@@ -3538,108 +3764,98 @@
       <w:pPr>
         <w:pStyle w:val="Heading2"/>
       </w:pPr>
-      <w:bookmarkStart w:id="7" w:name="_Toc439335269"/>
+      <w:bookmarkStart w:id="9" w:name="_Toc439694347"/>
       <w:r>
         <w:lastRenderedPageBreak/>
         <w:t>Asana –projektinhallintajärjestelmä</w:t>
       </w:r>
-      <w:bookmarkEnd w:id="7"/>
+      <w:bookmarkEnd w:id="9"/>
     </w:p>
     <w:p>
       <w:pPr>
         <w:pStyle w:val="Heading1"/>
       </w:pPr>
-      <w:bookmarkStart w:id="8" w:name="_Toc439335270"/>
-      <w:r>
-        <w:t>Ohjelmointikieli</w:t>
-      </w:r>
-      <w:bookmarkEnd w:id="8"/>
+      <w:bookmarkStart w:id="10" w:name="_Toc439694348"/>
+      <w:r>
+        <w:t>SumTower</w:t>
+      </w:r>
+      <w:bookmarkEnd w:id="10"/>
+      <w:r>
+        <w:t xml:space="preserve"> </w:t>
+      </w:r>
+    </w:p>
+    <w:p>
+      <w:pPr>
+        <w:pStyle w:val="Heading2"/>
+      </w:pPr>
+      <w:bookmarkStart w:id="11" w:name="_Toc439694349"/>
+      <w:r>
+        <w:t>Pelimuodot</w:t>
+      </w:r>
+      <w:bookmarkEnd w:id="11"/>
     </w:p>
     <w:p>
       <w:pPr>
         <w:pStyle w:val="Heading1"/>
       </w:pPr>
-      <w:bookmarkStart w:id="9" w:name="_Toc439335271"/>
-      <w:r>
-        <w:t>SumTower</w:t>
-      </w:r>
-      <w:bookmarkEnd w:id="9"/>
-      <w:r>
-        <w:t xml:space="preserve"> </w:t>
-      </w:r>
+      <w:bookmarkStart w:id="12" w:name="_Toc439694350"/>
+      <w:r>
+        <w:t>Pelin toteutus</w:t>
+      </w:r>
+      <w:bookmarkEnd w:id="12"/>
     </w:p>
     <w:p>
       <w:pPr>
         <w:pStyle w:val="Heading2"/>
       </w:pPr>
-      <w:bookmarkStart w:id="10" w:name="_Toc439335272"/>
-      <w:r>
-        <w:t>Pelimuodot</w:t>
-      </w:r>
-      <w:bookmarkEnd w:id="10"/>
+      <w:bookmarkStart w:id="13" w:name="_Toc439694351"/>
+      <w:r>
+        <w:t>Projektin luonti</w:t>
+      </w:r>
+      <w:bookmarkEnd w:id="13"/>
+    </w:p>
+    <w:p>
+      <w:pPr>
+        <w:pStyle w:val="Heading2"/>
+      </w:pPr>
+      <w:bookmarkStart w:id="14" w:name="_Toc439694352"/>
+      <w:r>
+        <w:t>Pelimekaniikka</w:t>
+      </w:r>
+      <w:bookmarkEnd w:id="14"/>
+    </w:p>
+    <w:p>
+      <w:pPr>
+        <w:pStyle w:val="Heading2"/>
+      </w:pPr>
+      <w:bookmarkStart w:id="15" w:name="_Toc439694353"/>
+      <w:r>
+        <w:t>Käyttöliittymä</w:t>
+      </w:r>
+      <w:bookmarkEnd w:id="15"/>
     </w:p>
     <w:p>
       <w:pPr>
         <w:pStyle w:val="Heading1"/>
       </w:pPr>
-      <w:bookmarkStart w:id="11" w:name="_Toc439335273"/>
-      <w:r>
-        <w:t>Pelin toteutus</w:t>
-      </w:r>
-      <w:bookmarkEnd w:id="11"/>
-    </w:p>
-    <w:p>
-      <w:pPr>
-        <w:pStyle w:val="Heading2"/>
-      </w:pPr>
-      <w:bookmarkStart w:id="12" w:name="_Toc439335274"/>
-      <w:r>
-        <w:t>Projektin luonti</w:t>
-      </w:r>
-      <w:bookmarkEnd w:id="12"/>
-    </w:p>
-    <w:p>
-      <w:pPr>
-        <w:pStyle w:val="Heading2"/>
-      </w:pPr>
-      <w:bookmarkStart w:id="13" w:name="_Toc439335275"/>
-      <w:r>
-        <w:t>Pelimekaniikka</w:t>
-      </w:r>
-      <w:bookmarkEnd w:id="13"/>
-    </w:p>
-    <w:p>
-      <w:pPr>
-        <w:pStyle w:val="Heading2"/>
-      </w:pPr>
-      <w:bookmarkStart w:id="14" w:name="_Toc439335276"/>
-      <w:r>
-        <w:t>Käyttöliittymä</w:t>
-      </w:r>
-      <w:bookmarkEnd w:id="14"/>
-    </w:p>
-    <w:p>
-      <w:pPr>
-        <w:pStyle w:val="Heading1"/>
-      </w:pPr>
-      <w:bookmarkStart w:id="15" w:name="_Toc439335277"/>
+      <w:bookmarkStart w:id="16" w:name="_Toc439694354"/>
       <w:r>
         <w:t>Pohdinta</w:t>
       </w:r>
-      <w:bookmarkEnd w:id="15"/>
+      <w:bookmarkEnd w:id="16"/>
     </w:p>
     <w:p>
       <w:pPr>
         <w:pStyle w:val="Lhdeluettelonotsikko"/>
       </w:pPr>
-      <w:bookmarkStart w:id="16" w:name="_Toc278793827"/>
-      <w:bookmarkStart w:id="17" w:name="_Toc439335278"/>
+      <w:bookmarkStart w:id="17" w:name="_Toc278793827"/>
+      <w:bookmarkStart w:id="18" w:name="_Toc439694355"/>
       <w:r>
         <w:lastRenderedPageBreak/>
         <w:t>Lähteet</w:t>
       </w:r>
-      <w:bookmarkEnd w:id="16"/>
       <w:bookmarkEnd w:id="17"/>
+      <w:bookmarkEnd w:id="18"/>
     </w:p>
     <w:p>
       <w:pPr>
@@ -3754,6 +3970,18 @@
     <w:p>
       <w:pPr>
         <w:pStyle w:val="Numeroidutlhteet"/>
+        <w:rPr>
+          <w:lang w:val="en-US"/>
+        </w:rPr>
+        <w:sectPr>
+          <w:headerReference w:type="default" r:id="rId24"/>
+          <w:footerReference w:type="default" r:id="rId25"/>
+          <w:pgSz w:w="11906" w:h="16838"/>
+          <w:pgMar w:top="1418" w:right="1134" w:bottom="1701" w:left="2268" w:header="567" w:footer="567" w:gutter="0"/>
+          <w:pgNumType w:start="1"/>
+          <w:cols w:space="708"/>
+          <w:docGrid w:linePitch="360"/>
+        </w:sectPr>
       </w:pPr>
       <w:proofErr w:type="spellStart"/>
       <w:r>
@@ -3804,25 +4032,281 @@
         <w:t xml:space="preserve">. </w:t>
       </w:r>
       <w:r>
-        <w:t xml:space="preserve">&lt;https://github.com/libgdx/libgdx/wiki/The-application-framework&gt; </w:t>
-      </w:r>
-      <w:bookmarkStart w:id="18" w:name="_GoBack"/>
-      <w:bookmarkEnd w:id="18"/>
-      <w:r>
-        <w:t>Lue</w:t>
-      </w:r>
-      <w:r>
-        <w:t>ttu 4.1.2016</w:t>
-      </w:r>
-    </w:p>
-    <w:p/>
-    <w:p>
-      <w:pPr>
+        <w:rPr>
+          <w:lang w:val="en-US"/>
+        </w:rPr>
+        <w:t>&lt;https://github.com/libgdx/libgdx/wiki/The-applica</w:t>
+      </w:r>
+      <w:r>
+        <w:rPr>
+          <w:lang w:val="en-US"/>
+        </w:rPr>
+        <w:t xml:space="preserve">tion-framework&gt; </w:t>
+      </w:r>
+      <w:proofErr w:type="spellStart"/>
+      <w:r>
+        <w:rPr>
+          <w:lang w:val="en-US"/>
+        </w:rPr>
+        <w:t>Luettu</w:t>
+      </w:r>
+      <w:proofErr w:type="spellEnd"/>
+      <w:r>
+        <w:rPr>
+          <w:lang w:val="en-US"/>
+        </w:rPr>
+        <w:t xml:space="preserve"> 4.1.2016</w:t>
+      </w:r>
+    </w:p>
+    <w:p>
+      <w:pPr>
+        <w:pStyle w:val="leipteksti"/>
+        <w:rPr>
+          <w:b/>
+          <w:sz w:val="24"/>
+          <w:szCs w:val="24"/>
+        </w:rPr>
+      </w:pPr>
+      <w:r>
+        <w:rPr>
+          <w:noProof/>
+          <w:lang w:val="en-US"/>
+        </w:rPr>
+        <w:lastRenderedPageBreak/>
+        <w:drawing>
+          <wp:anchor distT="0" distB="0" distL="114300" distR="114300" simplePos="0" relativeHeight="251664384" behindDoc="1" locked="0" layoutInCell="1" allowOverlap="1" wp14:anchorId="64260B0F" wp14:editId="22833C08">
+            <wp:simplePos x="0" y="0"/>
+            <wp:positionH relativeFrom="column">
+              <wp:posOffset>17780</wp:posOffset>
+            </wp:positionH>
+            <wp:positionV relativeFrom="paragraph">
+              <wp:posOffset>403225</wp:posOffset>
+            </wp:positionV>
+            <wp:extent cx="4772025" cy="6783070"/>
+            <wp:effectExtent l="19050" t="19050" r="28575" b="17780"/>
+            <wp:wrapTight wrapText="bothSides">
+              <wp:wrapPolygon edited="0">
+                <wp:start x="-86" y="-61"/>
+                <wp:lineTo x="-86" y="21596"/>
+                <wp:lineTo x="21643" y="21596"/>
+                <wp:lineTo x="21643" y="-61"/>
+                <wp:lineTo x="-86" y="-61"/>
+              </wp:wrapPolygon>
+            </wp:wrapTight>
+            <wp:docPr id="4" name="Picture 4"/>
+            <wp:cNvGraphicFramePr>
+              <a:graphicFrameLocks xmlns:a="http://schemas.openxmlformats.org/drawingml/2006/main" noChangeAspect="1"/>
+            </wp:cNvGraphicFramePr>
+            <a:graphic xmlns:a="http://schemas.openxmlformats.org/drawingml/2006/main">
+              <a:graphicData uri="http://schemas.openxmlformats.org/drawingml/2006/picture">
+                <pic:pic xmlns:pic="http://schemas.openxmlformats.org/drawingml/2006/picture">
+                  <pic:nvPicPr>
+                    <pic:cNvPr id="0" name="Picture 1"/>
+                    <pic:cNvPicPr>
+                      <a:picLocks noChangeAspect="1" noChangeArrowheads="1"/>
+                    </pic:cNvPicPr>
+                  </pic:nvPicPr>
+                  <pic:blipFill>
+                    <a:blip r:embed="rId26">
+                      <a:extLst>
+                        <a:ext uri="{28A0092B-C50C-407E-A947-70E740481C1C}">
+                          <a14:useLocalDpi xmlns:a14="http://schemas.microsoft.com/office/drawing/2010/main" val="0"/>
+                        </a:ext>
+                      </a:extLst>
+                    </a:blip>
+                    <a:srcRect/>
+                    <a:stretch>
+                      <a:fillRect/>
+                    </a:stretch>
+                  </pic:blipFill>
+                  <pic:spPr bwMode="auto">
+                    <a:xfrm>
+                      <a:off x="0" y="0"/>
+                      <a:ext cx="4772025" cy="6783070"/>
+                    </a:xfrm>
+                    <a:prstGeom prst="rect">
+                      <a:avLst/>
+                    </a:prstGeom>
+                    <a:noFill/>
+                    <a:ln>
+                      <a:solidFill>
+                        <a:schemeClr val="tx1"/>
+                      </a:solidFill>
+                    </a:ln>
+                  </pic:spPr>
+                </pic:pic>
+              </a:graphicData>
+            </a:graphic>
+            <wp14:sizeRelH relativeFrom="page">
+              <wp14:pctWidth>0</wp14:pctWidth>
+            </wp14:sizeRelH>
+            <wp14:sizeRelV relativeFrom="page">
+              <wp14:pctHeight>0</wp14:pctHeight>
+            </wp14:sizeRelV>
+          </wp:anchor>
+        </w:drawing>
+      </w:r>
+      <w:r>
+        <w:rPr>
+          <w:b/>
+          <w:sz w:val="24"/>
+          <w:szCs w:val="24"/>
+        </w:rPr>
+        <w:t>Android- ja  työpöytäsovelluksen sekä pääohjelman käynnistysluokat</w:t>
+      </w:r>
+    </w:p>
+    <w:p>
+      <w:pPr>
+        <w:pStyle w:val="leipteksti"/>
+        <w:rPr>
+          <w:b/>
+          <w:sz w:val="24"/>
+          <w:szCs w:val="24"/>
+        </w:rPr>
+      </w:pPr>
+    </w:p>
+    <w:p>
+      <w:pPr>
+        <w:pStyle w:val="leipteksti"/>
+        <w:rPr>
+          <w:b/>
+          <w:sz w:val="24"/>
+          <w:szCs w:val="24"/>
+        </w:rPr>
+      </w:pPr>
+    </w:p>
+    <w:p>
+      <w:pPr>
+        <w:pStyle w:val="leipteksti"/>
+        <w:rPr>
+          <w:b/>
+          <w:sz w:val="24"/>
+          <w:szCs w:val="24"/>
+        </w:rPr>
+      </w:pPr>
+    </w:p>
+    <w:p>
+      <w:pPr>
+        <w:pStyle w:val="leipteksti"/>
+        <w:rPr>
+          <w:b/>
+          <w:sz w:val="24"/>
+          <w:szCs w:val="24"/>
+        </w:rPr>
+      </w:pPr>
+    </w:p>
+    <w:p>
+      <w:pPr>
+        <w:pStyle w:val="leipteksti"/>
+        <w:rPr>
+          <w:b/>
+          <w:sz w:val="24"/>
+          <w:szCs w:val="24"/>
+        </w:rPr>
+      </w:pPr>
+    </w:p>
+    <w:p>
+      <w:pPr>
+        <w:pStyle w:val="leipteksti"/>
+        <w:rPr>
+          <w:b/>
+          <w:sz w:val="24"/>
+          <w:szCs w:val="24"/>
+        </w:rPr>
+      </w:pPr>
+    </w:p>
+    <w:p>
+      <w:pPr>
+        <w:pStyle w:val="leipteksti"/>
+        <w:rPr>
+          <w:b/>
+          <w:sz w:val="24"/>
+          <w:szCs w:val="24"/>
+        </w:rPr>
+      </w:pPr>
+    </w:p>
+    <w:p>
+      <w:pPr>
+        <w:pStyle w:val="leipteksti"/>
+        <w:rPr>
+          <w:b/>
+          <w:sz w:val="24"/>
+          <w:szCs w:val="24"/>
+        </w:rPr>
+      </w:pPr>
+    </w:p>
+    <w:p>
+      <w:pPr>
+        <w:pStyle w:val="leipteksti"/>
+        <w:rPr>
+          <w:b/>
+          <w:sz w:val="24"/>
+          <w:szCs w:val="24"/>
+        </w:rPr>
+      </w:pPr>
+    </w:p>
+    <w:p>
+      <w:pPr>
+        <w:pStyle w:val="leipteksti"/>
+        <w:rPr>
+          <w:b/>
+          <w:sz w:val="24"/>
+          <w:szCs w:val="24"/>
+        </w:rPr>
+      </w:pPr>
+    </w:p>
+    <w:p>
+      <w:pPr>
+        <w:pStyle w:val="leipteksti"/>
+        <w:rPr>
+          <w:b/>
+          <w:sz w:val="24"/>
+          <w:szCs w:val="24"/>
+        </w:rPr>
+      </w:pPr>
+    </w:p>
+    <w:p>
+      <w:pPr>
+        <w:pStyle w:val="leipteksti"/>
+        <w:rPr>
+          <w:b/>
+          <w:sz w:val="24"/>
+          <w:szCs w:val="24"/>
+        </w:rPr>
+      </w:pPr>
+    </w:p>
+    <w:p>
+      <w:pPr>
+        <w:pStyle w:val="leipteksti"/>
+        <w:rPr>
+          <w:b/>
+          <w:sz w:val="24"/>
+          <w:szCs w:val="24"/>
+        </w:rPr>
+      </w:pPr>
+    </w:p>
+    <w:p>
+      <w:pPr>
+        <w:pStyle w:val="leipteksti"/>
+        <w:rPr>
+          <w:b/>
+          <w:sz w:val="24"/>
+          <w:szCs w:val="24"/>
+        </w:rPr>
+      </w:pPr>
+    </w:p>
+    <w:p>
+      <w:pPr>
+        <w:pStyle w:val="leipteksti"/>
+      </w:pPr>
+    </w:p>
+    <w:p>
+      <w:pPr>
+        <w:pStyle w:val="leipteksti"/>
         <w:sectPr>
-          <w:headerReference w:type="default" r:id="rId23"/>
-          <w:footerReference w:type="default" r:id="rId24"/>
-          <w:pgSz w:w="11906" w:h="16838"/>
-          <w:pgMar w:top="1418" w:right="1134" w:bottom="1701" w:left="2268" w:header="567" w:footer="567" w:gutter="0"/>
+          <w:headerReference w:type="default" r:id="rId27"/>
+          <w:pgSz w:w="11906" w:h="16838" w:code="9"/>
+          <w:pgMar w:top="1134" w:right="1134" w:bottom="1701" w:left="2268" w:header="567" w:footer="567" w:gutter="0"/>
           <w:pgNumType w:start="1"/>
           <w:cols w:space="708"/>
           <w:docGrid w:linePitch="360"/>
@@ -3848,206 +4332,9 @@
         <w:t>Liitteen otsikko</w:t>
       </w:r>
     </w:p>
-    <w:p>
-      <w:pPr>
-        <w:pStyle w:val="leipteksti"/>
-      </w:pPr>
-      <w:r>
-        <w:t>Tähän kirjoitetaan liitteen</w:t>
-      </w:r>
-      <w:r>
-        <w:t xml:space="preserve"> sisältö</w:t>
-      </w:r>
-      <w:r>
-        <w:t>.</w:t>
-      </w:r>
-      <w:r>
-        <w:t xml:space="preserve"> Alla on ohje liitteiden poistamiseksi ja lisäämiseksi siten, että ylätu</w:t>
-      </w:r>
-      <w:r>
-        <w:t>nnisteet säilyvät oikeanlaisina.</w:t>
-      </w:r>
-    </w:p>
-    <w:p>
-      <w:pPr>
-        <w:pStyle w:val="leipteksti"/>
-      </w:pPr>
-      <w:r>
-        <w:t>Ohje tarpeettoman liitteen poistamiseksi:</w:t>
-      </w:r>
-    </w:p>
-    <w:p>
-      <w:pPr>
-        <w:pStyle w:val="leipteksti"/>
-        <w:numPr>
-          <w:ilvl w:val="0"/>
-          <w:numId w:val="7"/>
-        </w:numPr>
-      </w:pPr>
-      <w:r>
-        <w:t>Valitse ensin kokonaisuudessaan liitteenä oleva sivu ja poista sen sisältö Delete-näppäimellä.</w:t>
-      </w:r>
-    </w:p>
-    <w:p>
-      <w:pPr>
-        <w:pStyle w:val="leipteksti"/>
-        <w:numPr>
-          <w:ilvl w:val="0"/>
-          <w:numId w:val="7"/>
-        </w:numPr>
-      </w:pPr>
-      <w:r>
-        <w:t>Kun olet tyhjentämäsi liitesivun alussa, paina kerran askelpalautinta (Backspace), jolloin liitettä edeltävä osan vaihto poistuu.</w:t>
-      </w:r>
-    </w:p>
-    <w:p>
-      <w:pPr>
-        <w:pStyle w:val="leipteksti"/>
-      </w:pPr>
-      <w:r>
-        <w:t>Ohje uuden liitteen lisäämiseksi</w:t>
-      </w:r>
-      <w:r>
-        <w:t>:</w:t>
-      </w:r>
-    </w:p>
-    <w:p>
-      <w:pPr>
-        <w:pStyle w:val="leipteksti"/>
-        <w:numPr>
-          <w:ilvl w:val="0"/>
-          <w:numId w:val="8"/>
-        </w:numPr>
-      </w:pPr>
-      <w:r>
-        <w:t>Siirrä kohdistin viimeisen olemassa olevan liitesivun loppuun.</w:t>
-      </w:r>
-    </w:p>
-    <w:p>
-      <w:pPr>
-        <w:pStyle w:val="leipteksti"/>
-        <w:numPr>
-          <w:ilvl w:val="0"/>
-          <w:numId w:val="8"/>
-        </w:numPr>
-      </w:pPr>
-      <w:r>
-        <w:t>Valitse Sivun asettelu ja valintanauhasta V</w:t>
-      </w:r>
-      <w:r>
-        <w:t>aihdot / Osanvaihdot ˗</w:t>
-      </w:r>
-      <w:r>
-        <w:t xml:space="preserve"> Seuraava sivu. Näin loppuun tulostuu uusi liite, mutta sen ylätunnisteessa oleva numero ei ole oikea.</w:t>
-      </w:r>
-    </w:p>
-    <w:p>
-      <w:pPr>
-        <w:pStyle w:val="leipteksti"/>
-        <w:numPr>
-          <w:ilvl w:val="0"/>
-          <w:numId w:val="8"/>
-        </w:numPr>
-      </w:pPr>
-      <w:r>
-        <w:t>Kaksoisnapauta</w:t>
-      </w:r>
-      <w:r>
-        <w:t xml:space="preserve"> uuden liitesivun ylätunnistetta, j</w:t>
-      </w:r>
-      <w:r>
-        <w:t>ossa on väärä liitteen numero. Jos v</w:t>
-      </w:r>
-      <w:r>
-        <w:t>alintanauhassa näkyy nyt valittuna vaihtoeht</w:t>
-      </w:r>
-      <w:r>
-        <w:t>o ”Linkitä edelliseen”, p</w:t>
-      </w:r>
-      <w:r>
-        <w:t xml:space="preserve">aina kyseistä painiketta siten, että vaihtoehto ei </w:t>
-      </w:r>
-      <w:r>
-        <w:t xml:space="preserve">enää </w:t>
-      </w:r>
-      <w:r>
-        <w:t>ole valittuna.</w:t>
-      </w:r>
-    </w:p>
-    <w:p>
-      <w:pPr>
-        <w:pStyle w:val="leipteksti"/>
-        <w:numPr>
-          <w:ilvl w:val="0"/>
-          <w:numId w:val="8"/>
-        </w:numPr>
-      </w:pPr>
-      <w:r>
-        <w:t>Korjaa liitteen numero oikeaksi.</w:t>
-      </w:r>
-    </w:p>
-    <w:p>
-      <w:pPr>
-        <w:pStyle w:val="leipteksti"/>
-      </w:pPr>
-      <w:r>
-        <w:t>Huomaa, että liitteet on päivitettävä sisällysluetteloon manuaalisesti.</w:t>
-      </w:r>
-    </w:p>
-    <w:p>
-      <w:pPr>
-        <w:pStyle w:val="leipteksti"/>
-      </w:pPr>
-    </w:p>
-    <w:p>
-      <w:pPr>
-        <w:pStyle w:val="leipteksti"/>
-        <w:sectPr>
-          <w:headerReference w:type="default" r:id="rId25"/>
-          <w:pgSz w:w="11906" w:h="16838" w:code="9"/>
-          <w:pgMar w:top="1134" w:right="1134" w:bottom="1701" w:left="2268" w:header="567" w:footer="567" w:gutter="0"/>
-          <w:pgNumType w:start="1"/>
-          <w:cols w:space="708"/>
-          <w:docGrid w:linePitch="360"/>
-        </w:sectPr>
-      </w:pPr>
-    </w:p>
-    <w:p>
-      <w:pPr>
-        <w:pStyle w:val="leipteksti"/>
-        <w:rPr>
-          <w:b/>
-          <w:sz w:val="24"/>
-          <w:szCs w:val="24"/>
-        </w:rPr>
-      </w:pPr>
-      <w:r>
-        <w:rPr>
-          <w:b/>
-          <w:sz w:val="24"/>
-          <w:szCs w:val="24"/>
-        </w:rPr>
-        <w:lastRenderedPageBreak/>
-        <w:t>Liitteen otsikko</w:t>
-      </w:r>
-    </w:p>
-    <w:p>
-      <w:pPr>
-        <w:pStyle w:val="leipteksti"/>
-      </w:pPr>
-      <w:r>
-        <w:t>Tähän kirjoitetaan l</w:t>
-      </w:r>
-      <w:r>
-        <w:t>iitteen sisältö</w:t>
-      </w:r>
-      <w:r>
-        <w:t>.</w:t>
-      </w:r>
-    </w:p>
     <w:p/>
     <w:sectPr>
-      <w:headerReference w:type="default" r:id="rId26"/>
+      <w:headerReference w:type="default" r:id="rId28"/>
       <w:pgSz w:w="11906" w:h="16838" w:code="9"/>
       <w:pgMar w:top="1134" w:right="1134" w:bottom="1701" w:left="2268" w:header="567" w:footer="567" w:gutter="0"/>
       <w:pgNumType w:start="1"/>
@@ -4529,7 +4816,7 @@
           <w:rPr>
             <w:noProof/>
           </w:rPr>
-          <w:t>3</w:t>
+          <w:t>5</w:t>
         </w:r>
         <w:r>
           <w:rPr>
@@ -8198,7 +8485,7 @@
 </file>
 
 <file path=customXml/itemProps1.xml><?xml version="1.0" encoding="utf-8"?>
-<ds:datastoreItem xmlns:ds="http://schemas.openxmlformats.org/officeDocument/2006/customXml" ds:itemID="{2123F283-6195-4519-9763-80125A464B4F}">
+<ds:datastoreItem xmlns:ds="http://schemas.openxmlformats.org/officeDocument/2006/customXml" ds:itemID="{CAF51D02-B8E9-488C-921A-2C2FA066DFD6}">
   <ds:schemaRefs>
     <ds:schemaRef ds:uri="http://schemas.openxmlformats.org/officeDocument/2006/bibliography"/>
   </ds:schemaRefs>

</xml_diff>

<commit_message>
added pictures to git section
</commit_message>
<xml_diff>
--- a/Jarno_Lahti_opinnäytetyö.docx
+++ b/Jarno_Lahti_opinnäytetyö.docx
@@ -3761,14 +3761,73 @@
       <w:pPr>
         <w:pStyle w:val="leipteksti"/>
       </w:pPr>
+      <w:r>
+        <w:rPr>
+          <w:noProof/>
+          <w:lang w:eastAsia="fi-FI"/>
+        </w:rPr>
+        <w:drawing>
+          <wp:inline distT="0" distB="0" distL="0" distR="0" wp14:anchorId="2C258FFC" wp14:editId="38119063">
+            <wp:extent cx="3285490" cy="3752850"/>
+            <wp:effectExtent l="0" t="0" r="0" b="0"/>
+            <wp:docPr id="6" name="Picture 6" descr="Z:\OPPARI\thesis\kuvat\kuva1.png"/>
+            <wp:cNvGraphicFramePr>
+              <a:graphicFrameLocks xmlns:a="http://schemas.openxmlformats.org/drawingml/2006/main" noChangeAspect="1"/>
+            </wp:cNvGraphicFramePr>
+            <a:graphic xmlns:a="http://schemas.openxmlformats.org/drawingml/2006/main">
+              <a:graphicData uri="http://schemas.openxmlformats.org/drawingml/2006/picture">
+                <pic:pic xmlns:pic="http://schemas.openxmlformats.org/drawingml/2006/picture">
+                  <pic:nvPicPr>
+                    <pic:cNvPr id="0" name="Picture 2" descr="Z:\OPPARI\thesis\kuvat\kuva1.png"/>
+                    <pic:cNvPicPr>
+                      <a:picLocks noChangeAspect="1" noChangeArrowheads="1"/>
+                    </pic:cNvPicPr>
+                  </pic:nvPicPr>
+                  <pic:blipFill>
+                    <a:blip r:embed="rId23">
+                      <a:extLst>
+                        <a:ext uri="{28A0092B-C50C-407E-A947-70E740481C1C}">
+                          <a14:useLocalDpi xmlns:a14="http://schemas.microsoft.com/office/drawing/2010/main" val="0"/>
+                        </a:ext>
+                      </a:extLst>
+                    </a:blip>
+                    <a:srcRect/>
+                    <a:stretch>
+                      <a:fillRect/>
+                    </a:stretch>
+                  </pic:blipFill>
+                  <pic:spPr bwMode="auto">
+                    <a:xfrm>
+                      <a:off x="0" y="0"/>
+                      <a:ext cx="3348362" cy="3824666"/>
+                    </a:xfrm>
+                    <a:prstGeom prst="rect">
+                      <a:avLst/>
+                    </a:prstGeom>
+                    <a:noFill/>
+                    <a:ln>
+                      <a:noFill/>
+                    </a:ln>
+                  </pic:spPr>
+                </pic:pic>
+              </a:graphicData>
+            </a:graphic>
+          </wp:inline>
+        </w:drawing>
+      </w:r>
+    </w:p>
+    <w:p>
+      <w:pPr>
+        <w:pStyle w:val="leipteksti"/>
+      </w:pPr>
+      <w:r>
+        <w:t xml:space="preserve">Kuva 1. </w:t>
+      </w:r>
       <w:proofErr w:type="gramStart"/>
       <w:r>
-        <w:t>//</w:t>
+        <w:t>Hajautetun versionhallinnan havainnollistamiskaavio.</w:t>
       </w:r>
       <w:proofErr w:type="gramEnd"/>
-      <w:r>
-        <w:t>kuva hajautetusta versionhallintamallista</w:t>
-      </w:r>
     </w:p>
     <w:p>
       <w:pPr>
@@ -3896,13 +3955,60 @@
       <w:pPr>
         <w:pStyle w:val="leipteksti"/>
       </w:pPr>
-      <w:proofErr w:type="gramStart"/>
-      <w:r>
-        <w:t>//</w:t>
-      </w:r>
-      <w:proofErr w:type="gramEnd"/>
-      <w:r>
-        <w:t xml:space="preserve"> kuva kolmesta vaiheesta</w:t>
+      <w:r>
+        <w:rPr>
+          <w:noProof/>
+          <w:lang w:eastAsia="fi-FI"/>
+        </w:rPr>
+        <w:lastRenderedPageBreak/>
+        <w:drawing>
+          <wp:inline distT="0" distB="0" distL="0" distR="0" wp14:anchorId="1D62D0FA" wp14:editId="72F7C037">
+            <wp:extent cx="5400040" cy="2971451"/>
+            <wp:effectExtent l="0" t="0" r="0" b="0"/>
+            <wp:docPr id="7" name="Picture 7" descr="Z:\OPPARI\thesis\kuvat\kuva2.png"/>
+            <wp:cNvGraphicFramePr>
+              <a:graphicFrameLocks xmlns:a="http://schemas.openxmlformats.org/drawingml/2006/main" noChangeAspect="1"/>
+            </wp:cNvGraphicFramePr>
+            <a:graphic xmlns:a="http://schemas.openxmlformats.org/drawingml/2006/main">
+              <a:graphicData uri="http://schemas.openxmlformats.org/drawingml/2006/picture">
+                <pic:pic xmlns:pic="http://schemas.openxmlformats.org/drawingml/2006/picture">
+                  <pic:nvPicPr>
+                    <pic:cNvPr id="0" name="Picture 3" descr="Z:\OPPARI\thesis\kuvat\kuva2.png"/>
+                    <pic:cNvPicPr>
+                      <a:picLocks noChangeAspect="1" noChangeArrowheads="1"/>
+                    </pic:cNvPicPr>
+                  </pic:nvPicPr>
+                  <pic:blipFill>
+                    <a:blip r:embed="rId24">
+                      <a:extLst>
+                        <a:ext uri="{28A0092B-C50C-407E-A947-70E740481C1C}">
+                          <a14:useLocalDpi xmlns:a14="http://schemas.microsoft.com/office/drawing/2010/main" val="0"/>
+                        </a:ext>
+                      </a:extLst>
+                    </a:blip>
+                    <a:srcRect/>
+                    <a:stretch>
+                      <a:fillRect/>
+                    </a:stretch>
+                  </pic:blipFill>
+                  <pic:spPr bwMode="auto">
+                    <a:xfrm>
+                      <a:off x="0" y="0"/>
+                      <a:ext cx="5400040" cy="2971451"/>
+                    </a:xfrm>
+                    <a:prstGeom prst="rect">
+                      <a:avLst/>
+                    </a:prstGeom>
+                    <a:noFill/>
+                    <a:ln>
+                      <a:noFill/>
+                    </a:ln>
+                  </pic:spPr>
+                </pic:pic>
+              </a:graphicData>
+            </a:graphic>
+          </wp:inline>
+        </w:drawing>
       </w:r>
     </w:p>
     <w:p>
@@ -3910,39 +4016,63 @@
         <w:pStyle w:val="leipteksti"/>
       </w:pPr>
       <w:r>
-        <w:t xml:space="preserve">Työskentely </w:t>
+        <w:t>Kuva 2.</w:t>
+      </w:r>
+      <w:r>
+        <w:t xml:space="preserve"> </w:t>
       </w:r>
       <w:proofErr w:type="spellStart"/>
       <w:r>
-        <w:t>giti:llä</w:t>
+        <w:t>Gitin</w:t>
       </w:r>
       <w:proofErr w:type="spellEnd"/>
       <w:r>
-        <w:t xml:space="preserve"> tapahtuu yleensä komentorivin kautta, mutta vaihtoehtoisia graafisella käyttöliittymällä varustettuja ohjelmistoja on myös saatavilla. Näissä graafisissa ohjelmistoissa on yleensä ongelmana se, että niillä ei voi tehdä kaikkea mahdollista, mitä komentorivillä työskentelyllä voi tehdä. Tämä johtuu siitä, että graafiset ohjelmistot usein tarjoavat käyttäjälle vain osan suoritettavista komennoista. [5, s.9]</w:t>
-      </w:r>
-    </w:p>
-    <w:p>
-      <w:pPr>
-        <w:pStyle w:val="leipteksti"/>
-      </w:pPr>
-      <w:proofErr w:type="gramStart"/>
-      <w:r>
-        <w:t>//</w:t>
-      </w:r>
-      <w:proofErr w:type="gramEnd"/>
-      <w:r>
-        <w:t xml:space="preserve">kuva </w:t>
-      </w:r>
-      <w:proofErr w:type="spellStart"/>
-      <w:r>
-        <w:t>gitin</w:t>
-      </w:r>
-      <w:proofErr w:type="spellEnd"/>
-      <w:r>
-        <w:t xml:space="preserve"> komentorivistä</w:t>
+        <w:t xml:space="preserve"> kolme päätilaa ja niissä tiedostojen liikkuminen.</w:t>
       </w:r>
       <w:bookmarkStart w:id="8" w:name="_GoBack"/>
       <w:bookmarkEnd w:id="8"/>
+    </w:p>
+    <w:p>
+      <w:pPr>
+        <w:pStyle w:val="leipteksti"/>
+      </w:pPr>
+    </w:p>
+    <w:p>
+      <w:pPr>
+        <w:pStyle w:val="leipteksti"/>
+      </w:pPr>
+      <w:r>
+        <w:t xml:space="preserve">Työskentely </w:t>
+      </w:r>
+      <w:proofErr w:type="spellStart"/>
+      <w:r>
+        <w:t>giti:llä</w:t>
+      </w:r>
+      <w:proofErr w:type="spellEnd"/>
+      <w:r>
+        <w:t xml:space="preserve"> tapahtuu yleensä komentorivin kautta, mutta vaihtoehtoisia graafisella käyttöliittymällä varustettuja ohjelmistoja on myös saatavilla. Näissä graafisissa ohjelmistoissa on yleensä ongelmana se, että niillä ei voi tehdä kaikkea mahdollista, mitä komentorivillä työskentelyllä voi tehdä. Tämä johtuu siitä, että graafiset ohjelmistot usein tarjoavat käyttäjälle vain osan suoritettavista komennoista. [5, s.9]</w:t>
+      </w:r>
+    </w:p>
+    <w:p>
+      <w:pPr>
+        <w:pStyle w:val="leipteksti"/>
+      </w:pPr>
+      <w:proofErr w:type="gramStart"/>
+      <w:r>
+        <w:t>//</w:t>
+      </w:r>
+      <w:proofErr w:type="gramEnd"/>
+      <w:r>
+        <w:t xml:space="preserve">kuva </w:t>
+      </w:r>
+      <w:proofErr w:type="spellStart"/>
+      <w:r>
+        <w:t>gitin</w:t>
+      </w:r>
+      <w:proofErr w:type="spellEnd"/>
+      <w:r>
+        <w:t xml:space="preserve"> komentorivistä</w:t>
+      </w:r>
     </w:p>
     <w:p>
       <w:pPr>
@@ -4174,9 +4304,6 @@
     <w:p>
       <w:pPr>
         <w:pStyle w:val="Numeroidutlhteet"/>
-        <w:rPr>
-          <w:lang w:val="en-US"/>
-        </w:rPr>
       </w:pPr>
       <w:proofErr w:type="spellStart"/>
       <w:r>
@@ -4212,39 +4339,19 @@
         </w:rPr>
         <w:t xml:space="preserve">ramework. </w:t>
       </w:r>
-      <w:proofErr w:type="spellStart"/>
-      <w:r>
-        <w:rPr>
-          <w:lang w:val="en-US"/>
-        </w:rPr>
-        <w:t>Verkkodokumentti</w:t>
-      </w:r>
-      <w:proofErr w:type="spellEnd"/>
-      <w:r>
-        <w:rPr>
-          <w:lang w:val="en-US"/>
-        </w:rPr>
-        <w:t>. &lt;https://github.com/libgdx/libgdx/wiki/The-applica</w:t>
-      </w:r>
-      <w:r>
-        <w:rPr>
-          <w:lang w:val="en-US"/>
-        </w:rPr>
-        <w:t xml:space="preserve">tion-framework&gt; </w:t>
-      </w:r>
-      <w:proofErr w:type="spellStart"/>
-      <w:r>
-        <w:rPr>
-          <w:lang w:val="en-US"/>
-        </w:rPr>
-        <w:t>Luettu</w:t>
-      </w:r>
-      <w:proofErr w:type="spellEnd"/>
-      <w:r>
-        <w:rPr>
-          <w:lang w:val="en-US"/>
-        </w:rPr>
-        <w:t xml:space="preserve"> 4.1.2016</w:t>
+      <w:r>
+        <w:t>Verkkodokumentti. &lt;https</w:t>
+      </w:r>
+      <w:proofErr w:type="gramStart"/>
+      <w:r>
+        <w:t>://</w:t>
+      </w:r>
+      <w:proofErr w:type="gramEnd"/>
+      <w:r>
+        <w:t>github.com/libgdx/libgdx/wiki/The-applica</w:t>
+      </w:r>
+      <w:r>
+        <w:t>tion-framework&gt; Luettu 4.1.2016</w:t>
       </w:r>
     </w:p>
     <w:p>
@@ -4294,8 +4401,8 @@
       <w:pPr>
         <w:pStyle w:val="leipteksti"/>
         <w:sectPr>
-          <w:headerReference w:type="default" r:id="rId23"/>
-          <w:footerReference w:type="default" r:id="rId24"/>
+          <w:headerReference w:type="default" r:id="rId25"/>
+          <w:footerReference w:type="default" r:id="rId26"/>
           <w:pgSz w:w="11906" w:h="16838"/>
           <w:pgMar w:top="1418" w:right="1134" w:bottom="1701" w:left="2268" w:header="567" w:footer="567" w:gutter="0"/>
           <w:pgNumType w:start="1"/>
@@ -4353,7 +4460,7 @@
                     </pic:cNvPicPr>
                   </pic:nvPicPr>
                   <pic:blipFill>
-                    <a:blip r:embed="rId25">
+                    <a:blip r:embed="rId27">
                       <a:extLst>
                         <a:ext uri="{28A0092B-C50C-407E-A947-70E740481C1C}">
                           <a14:useLocalDpi xmlns:a14="http://schemas.microsoft.com/office/drawing/2010/main" val="0"/>
@@ -4578,7 +4685,7 @@
       <w:pPr>
         <w:pStyle w:val="leipteksti"/>
         <w:sectPr>
-          <w:headerReference w:type="default" r:id="rId26"/>
+          <w:headerReference w:type="default" r:id="rId28"/>
           <w:pgSz w:w="11906" w:h="16838" w:code="9"/>
           <w:pgMar w:top="1134" w:right="1134" w:bottom="1701" w:left="2268" w:header="567" w:footer="567" w:gutter="0"/>
           <w:pgNumType w:start="1"/>
@@ -4608,7 +4715,7 @@
     </w:p>
     <w:p/>
     <w:sectPr>
-      <w:headerReference w:type="default" r:id="rId27"/>
+      <w:headerReference w:type="default" r:id="rId29"/>
       <w:pgSz w:w="11906" w:h="16838" w:code="9"/>
       <w:pgMar w:top="1134" w:right="1134" w:bottom="1701" w:left="2268" w:header="567" w:footer="567" w:gutter="0"/>
       <w:pgNumType w:start="1"/>
@@ -4908,14 +5015,27 @@
           </w:rPr>
           <w:t xml:space="preserve"> (</w:t>
         </w:r>
-        <w:fldSimple w:instr=" SECTIONPAGES  \* Arabic  \* MERGEFORMAT ">
-          <w:r>
-            <w:rPr>
-              <w:noProof/>
-            </w:rPr>
-            <w:t>1</w:t>
-          </w:r>
-        </w:fldSimple>
+        <w:r>
+          <w:fldChar w:fldCharType="begin"/>
+        </w:r>
+        <w:r>
+          <w:instrText xml:space="preserve"> SECTIONPAGES  \* Arabic  \* MERGEFORMAT </w:instrText>
+        </w:r>
+        <w:r>
+          <w:fldChar w:fldCharType="separate"/>
+        </w:r>
+        <w:r>
+          <w:rPr>
+            <w:noProof/>
+          </w:rPr>
+          <w:t>1</w:t>
+        </w:r>
+        <w:r>
+          <w:rPr>
+            <w:noProof/>
+          </w:rPr>
+          <w:fldChar w:fldCharType="end"/>
+        </w:r>
         <w:r>
           <w:rPr>
             <w:noProof/>
@@ -5073,7 +5193,7 @@
           <w:rPr>
             <w:noProof/>
           </w:rPr>
-          <w:t>6</w:t>
+          <w:t>7</w:t>
         </w:r>
         <w:r>
           <w:rPr>
@@ -5154,14 +5274,27 @@
           </w:rPr>
           <w:t xml:space="preserve"> (</w:t>
         </w:r>
-        <w:fldSimple w:instr=" SECTIONPAGES  \* Arabic  \* MERGEFORMAT ">
-          <w:r>
-            <w:rPr>
-              <w:noProof/>
-            </w:rPr>
-            <w:t>1</w:t>
-          </w:r>
-        </w:fldSimple>
+        <w:r>
+          <w:fldChar w:fldCharType="begin"/>
+        </w:r>
+        <w:r>
+          <w:instrText xml:space="preserve"> SECTIONPAGES  \* Arabic  \* MERGEFORMAT </w:instrText>
+        </w:r>
+        <w:r>
+          <w:fldChar w:fldCharType="separate"/>
+        </w:r>
+        <w:r>
+          <w:rPr>
+            <w:noProof/>
+          </w:rPr>
+          <w:t>1</w:t>
+        </w:r>
+        <w:r>
+          <w:rPr>
+            <w:noProof/>
+          </w:rPr>
+          <w:fldChar w:fldCharType="end"/>
+        </w:r>
         <w:r>
           <w:rPr>
             <w:noProof/>
@@ -9309,7 +9442,7 @@
 </file>
 
 <file path=customXml/itemProps1.xml><?xml version="1.0" encoding="utf-8"?>
-<ds:datastoreItem xmlns:ds="http://schemas.openxmlformats.org/officeDocument/2006/customXml" ds:itemID="{E9EFCF59-D91D-4E85-9DAB-9A9351EA1F66}">
+<ds:datastoreItem xmlns:ds="http://schemas.openxmlformats.org/officeDocument/2006/customXml" ds:itemID="{2583E00F-19FC-40E7-ACAB-1DCC623F6F69}">
   <ds:schemaRefs>
     <ds:schemaRef ds:uri="http://schemas.openxmlformats.org/officeDocument/2006/bibliography"/>
   </ds:schemaRefs>

</xml_diff>

<commit_message>
example code in object-oriented part
</commit_message>
<xml_diff>
--- a/Jarno_Lahti_opinnäytetyö.docx
+++ b/Jarno_Lahti_opinnäytetyö.docx
@@ -1414,7 +1414,7 @@
         </w:tabs>
         <w:rPr>
           <w:rFonts w:eastAsiaTheme="minorEastAsia" w:cstheme="minorBidi"/>
-          <w:lang w:val="en-US"/>
+          <w:lang w:eastAsia="fi-FI"/>
         </w:rPr>
       </w:pPr>
       <w:r>
@@ -1426,7 +1426,7 @@
       <w:r>
         <w:fldChar w:fldCharType="separate"/>
       </w:r>
-      <w:hyperlink w:anchor="_Toc443400473" w:history="1">
+      <w:hyperlink w:anchor="_Toc443898768" w:history="1">
         <w:r>
           <w:rPr>
             <w:rStyle w:val="Hyperlink"/>
@@ -1436,7 +1436,7 @@
         <w:r>
           <w:rPr>
             <w:rFonts w:eastAsiaTheme="minorEastAsia" w:cstheme="minorBidi"/>
-            <w:lang w:val="en-US"/>
+            <w:lang w:eastAsia="fi-FI"/>
           </w:rPr>
           <w:tab/>
         </w:r>
@@ -1462,7 +1462,7 @@
           <w:rPr>
             <w:webHidden/>
           </w:rPr>
-          <w:instrText xml:space="preserve"> PAGEREF _Toc443400473 \h </w:instrText>
+          <w:instrText xml:space="preserve"> PAGEREF _Toc443898768 \h </w:instrText>
         </w:r>
         <w:r>
           <w:rPr>
@@ -1497,10 +1497,10 @@
         </w:tabs>
         <w:rPr>
           <w:rFonts w:eastAsiaTheme="minorEastAsia" w:cstheme="minorBidi"/>
-          <w:lang w:val="en-US"/>
-        </w:rPr>
-      </w:pPr>
-      <w:hyperlink w:anchor="_Toc443400474" w:history="1">
+          <w:lang w:eastAsia="fi-FI"/>
+        </w:rPr>
+      </w:pPr>
+      <w:hyperlink w:anchor="_Toc443898769" w:history="1">
         <w:r>
           <w:rPr>
             <w:rStyle w:val="Hyperlink"/>
@@ -1510,7 +1510,7 @@
         <w:r>
           <w:rPr>
             <w:rFonts w:eastAsiaTheme="minorEastAsia" w:cstheme="minorBidi"/>
-            <w:lang w:val="en-US"/>
+            <w:lang w:eastAsia="fi-FI"/>
           </w:rPr>
           <w:tab/>
         </w:r>
@@ -1536,7 +1536,7 @@
           <w:rPr>
             <w:webHidden/>
           </w:rPr>
-          <w:instrText xml:space="preserve"> PAGEREF _Toc443400474 \h </w:instrText>
+          <w:instrText xml:space="preserve"> PAGEREF _Toc443898769 \h </w:instrText>
         </w:r>
         <w:r>
           <w:rPr>
@@ -1571,10 +1571,10 @@
         </w:tabs>
         <w:rPr>
           <w:rFonts w:eastAsiaTheme="minorEastAsia" w:cstheme="minorBidi"/>
-          <w:lang w:val="en-US"/>
-        </w:rPr>
-      </w:pPr>
-      <w:hyperlink w:anchor="_Toc443400475" w:history="1">
+          <w:lang w:eastAsia="fi-FI"/>
+        </w:rPr>
+      </w:pPr>
+      <w:hyperlink w:anchor="_Toc443898770" w:history="1">
         <w:r>
           <w:rPr>
             <w:rStyle w:val="Hyperlink"/>
@@ -1584,7 +1584,7 @@
         <w:r>
           <w:rPr>
             <w:rFonts w:eastAsiaTheme="minorEastAsia" w:cstheme="minorBidi"/>
-            <w:lang w:val="en-US"/>
+            <w:lang w:eastAsia="fi-FI"/>
           </w:rPr>
           <w:tab/>
         </w:r>
@@ -1610,7 +1610,7 @@
           <w:rPr>
             <w:webHidden/>
           </w:rPr>
-          <w:instrText xml:space="preserve"> PAGEREF _Toc443400475 \h </w:instrText>
+          <w:instrText xml:space="preserve"> PAGEREF _Toc443898770 \h </w:instrText>
         </w:r>
         <w:r>
           <w:rPr>
@@ -1643,10 +1643,10 @@
         <w:rPr>
           <w:rFonts w:eastAsiaTheme="minorEastAsia" w:cstheme="minorBidi"/>
           <w:noProof/>
-          <w:lang w:val="en-US"/>
-        </w:rPr>
-      </w:pPr>
-      <w:hyperlink w:anchor="_Toc443400476" w:history="1">
+          <w:lang w:eastAsia="fi-FI"/>
+        </w:rPr>
+      </w:pPr>
+      <w:hyperlink w:anchor="_Toc443898771" w:history="1">
         <w:r>
           <w:rPr>
             <w:rStyle w:val="Hyperlink"/>
@@ -1658,7 +1658,7 @@
           <w:rPr>
             <w:rFonts w:eastAsiaTheme="minorEastAsia" w:cstheme="minorBidi"/>
             <w:noProof/>
-            <w:lang w:val="en-US"/>
+            <w:lang w:eastAsia="fi-FI"/>
           </w:rPr>
           <w:tab/>
         </w:r>
@@ -1688,7 +1688,7 @@
             <w:noProof/>
             <w:webHidden/>
           </w:rPr>
-          <w:instrText xml:space="preserve"> PAGEREF _Toc443400476 \h </w:instrText>
+          <w:instrText xml:space="preserve"> PAGEREF _Toc443898771 \h </w:instrText>
         </w:r>
         <w:r>
           <w:rPr>
@@ -1727,10 +1727,10 @@
         </w:tabs>
         <w:rPr>
           <w:rFonts w:eastAsiaTheme="minorEastAsia" w:cstheme="minorBidi"/>
-          <w:lang w:val="en-US"/>
-        </w:rPr>
-      </w:pPr>
-      <w:hyperlink w:anchor="_Toc443400477" w:history="1">
+          <w:lang w:eastAsia="fi-FI"/>
+        </w:rPr>
+      </w:pPr>
+      <w:hyperlink w:anchor="_Toc443898772" w:history="1">
         <w:r>
           <w:rPr>
             <w:rStyle w:val="Hyperlink"/>
@@ -1740,7 +1740,7 @@
         <w:r>
           <w:rPr>
             <w:rFonts w:eastAsiaTheme="minorEastAsia" w:cstheme="minorBidi"/>
-            <w:lang w:val="en-US"/>
+            <w:lang w:eastAsia="fi-FI"/>
           </w:rPr>
           <w:tab/>
         </w:r>
@@ -1766,7 +1766,7 @@
           <w:rPr>
             <w:webHidden/>
           </w:rPr>
-          <w:instrText xml:space="preserve"> PAGEREF _Toc443400477 \h </w:instrText>
+          <w:instrText xml:space="preserve"> PAGEREF _Toc443898772 \h </w:instrText>
         </w:r>
         <w:r>
           <w:rPr>
@@ -1783,7 +1783,7 @@
           <w:rPr>
             <w:webHidden/>
           </w:rPr>
-          <w:t>5</w:t>
+          <w:t>6</w:t>
         </w:r>
         <w:r>
           <w:rPr>
@@ -1799,10 +1799,10 @@
         <w:rPr>
           <w:rFonts w:eastAsiaTheme="minorEastAsia" w:cstheme="minorBidi"/>
           <w:noProof/>
-          <w:lang w:val="en-US"/>
-        </w:rPr>
-      </w:pPr>
-      <w:hyperlink w:anchor="_Toc443400478" w:history="1">
+          <w:lang w:eastAsia="fi-FI"/>
+        </w:rPr>
+      </w:pPr>
+      <w:hyperlink w:anchor="_Toc443898773" w:history="1">
         <w:r>
           <w:rPr>
             <w:rStyle w:val="Hyperlink"/>
@@ -1814,7 +1814,7 @@
           <w:rPr>
             <w:rFonts w:eastAsiaTheme="minorEastAsia" w:cstheme="minorBidi"/>
             <w:noProof/>
-            <w:lang w:val="en-US"/>
+            <w:lang w:eastAsia="fi-FI"/>
           </w:rPr>
           <w:tab/>
         </w:r>
@@ -1844,7 +1844,7 @@
             <w:noProof/>
             <w:webHidden/>
           </w:rPr>
-          <w:instrText xml:space="preserve"> PAGEREF _Toc443400478 \h </w:instrText>
+          <w:instrText xml:space="preserve"> PAGEREF _Toc443898773 \h </w:instrText>
         </w:r>
         <w:r>
           <w:rPr>
@@ -1864,7 +1864,7 @@
             <w:noProof/>
             <w:webHidden/>
           </w:rPr>
-          <w:t>5</w:t>
+          <w:t>6</w:t>
         </w:r>
         <w:r>
           <w:rPr>
@@ -1881,10 +1881,10 @@
         <w:rPr>
           <w:rFonts w:eastAsiaTheme="minorEastAsia" w:cstheme="minorBidi"/>
           <w:noProof/>
-          <w:lang w:val="en-US"/>
-        </w:rPr>
-      </w:pPr>
-      <w:hyperlink w:anchor="_Toc443400479" w:history="1">
+          <w:lang w:eastAsia="fi-FI"/>
+        </w:rPr>
+      </w:pPr>
+      <w:hyperlink w:anchor="_Toc443898774" w:history="1">
         <w:r>
           <w:rPr>
             <w:rStyle w:val="Hyperlink"/>
@@ -1896,7 +1896,7 @@
           <w:rPr>
             <w:rFonts w:eastAsiaTheme="minorEastAsia" w:cstheme="minorBidi"/>
             <w:noProof/>
-            <w:lang w:val="en-US"/>
+            <w:lang w:eastAsia="fi-FI"/>
           </w:rPr>
           <w:tab/>
         </w:r>
@@ -1926,7 +1926,7 @@
             <w:noProof/>
             <w:webHidden/>
           </w:rPr>
-          <w:instrText xml:space="preserve"> PAGEREF _Toc443400479 \h </w:instrText>
+          <w:instrText xml:space="preserve"> PAGEREF _Toc443898774 \h </w:instrText>
         </w:r>
         <w:r>
           <w:rPr>
@@ -1946,7 +1946,7 @@
             <w:noProof/>
             <w:webHidden/>
           </w:rPr>
-          <w:t>5</w:t>
+          <w:t>6</w:t>
         </w:r>
         <w:r>
           <w:rPr>
@@ -1963,10 +1963,10 @@
         <w:rPr>
           <w:rFonts w:eastAsiaTheme="minorEastAsia" w:cstheme="minorBidi"/>
           <w:noProof/>
-          <w:lang w:val="en-US"/>
-        </w:rPr>
-      </w:pPr>
-      <w:hyperlink w:anchor="_Toc443400480" w:history="1">
+          <w:lang w:eastAsia="fi-FI"/>
+        </w:rPr>
+      </w:pPr>
+      <w:hyperlink w:anchor="_Toc443898775" w:history="1">
         <w:r>
           <w:rPr>
             <w:rStyle w:val="Hyperlink"/>
@@ -1978,7 +1978,7 @@
           <w:rPr>
             <w:rFonts w:eastAsiaTheme="minorEastAsia" w:cstheme="minorBidi"/>
             <w:noProof/>
-            <w:lang w:val="en-US"/>
+            <w:lang w:eastAsia="fi-FI"/>
           </w:rPr>
           <w:tab/>
         </w:r>
@@ -2008,7 +2008,7 @@
             <w:noProof/>
             <w:webHidden/>
           </w:rPr>
-          <w:instrText xml:space="preserve"> PAGEREF _Toc443400480 \h </w:instrText>
+          <w:instrText xml:space="preserve"> PAGEREF _Toc443898775 \h </w:instrText>
         </w:r>
         <w:r>
           <w:rPr>
@@ -2028,7 +2028,7 @@
             <w:noProof/>
             <w:webHidden/>
           </w:rPr>
-          <w:t>9</w:t>
+          <w:t>10</w:t>
         </w:r>
         <w:r>
           <w:rPr>
@@ -2045,10 +2045,10 @@
         <w:rPr>
           <w:rFonts w:eastAsiaTheme="minorEastAsia" w:cstheme="minorBidi"/>
           <w:noProof/>
-          <w:lang w:val="en-US"/>
-        </w:rPr>
-      </w:pPr>
-      <w:hyperlink w:anchor="_Toc443400481" w:history="1">
+          <w:lang w:eastAsia="fi-FI"/>
+        </w:rPr>
+      </w:pPr>
+      <w:hyperlink w:anchor="_Toc443898776" w:history="1">
         <w:r>
           <w:rPr>
             <w:rStyle w:val="Hyperlink"/>
@@ -2060,7 +2060,7 @@
           <w:rPr>
             <w:rFonts w:eastAsiaTheme="minorEastAsia" w:cstheme="minorBidi"/>
             <w:noProof/>
-            <w:lang w:val="en-US"/>
+            <w:lang w:eastAsia="fi-FI"/>
           </w:rPr>
           <w:tab/>
         </w:r>
@@ -2090,7 +2090,7 @@
             <w:noProof/>
             <w:webHidden/>
           </w:rPr>
-          <w:instrText xml:space="preserve"> PAGEREF _Toc443400481 \h </w:instrText>
+          <w:instrText xml:space="preserve"> PAGEREF _Toc443898776 \h </w:instrText>
         </w:r>
         <w:r>
           <w:rPr>
@@ -2110,7 +2110,7 @@
             <w:noProof/>
             <w:webHidden/>
           </w:rPr>
-          <w:t>12</w:t>
+          <w:t>13</w:t>
         </w:r>
         <w:r>
           <w:rPr>
@@ -2129,10 +2129,10 @@
         </w:tabs>
         <w:rPr>
           <w:rFonts w:eastAsiaTheme="minorEastAsia" w:cstheme="minorBidi"/>
-          <w:lang w:val="en-US"/>
-        </w:rPr>
-      </w:pPr>
-      <w:hyperlink w:anchor="_Toc443400482" w:history="1">
+          <w:lang w:eastAsia="fi-FI"/>
+        </w:rPr>
+      </w:pPr>
+      <w:hyperlink w:anchor="_Toc443898777" w:history="1">
         <w:r>
           <w:rPr>
             <w:rStyle w:val="Hyperlink"/>
@@ -2142,7 +2142,7 @@
         <w:r>
           <w:rPr>
             <w:rFonts w:eastAsiaTheme="minorEastAsia" w:cstheme="minorBidi"/>
-            <w:lang w:val="en-US"/>
+            <w:lang w:eastAsia="fi-FI"/>
           </w:rPr>
           <w:tab/>
         </w:r>
@@ -2168,7 +2168,7 @@
           <w:rPr>
             <w:webHidden/>
           </w:rPr>
-          <w:instrText xml:space="preserve"> PAGEREF _Toc443400482 \h </w:instrText>
+          <w:instrText xml:space="preserve"> PAGEREF _Toc443898777 \h </w:instrText>
         </w:r>
         <w:r>
           <w:rPr>
@@ -2185,7 +2185,7 @@
           <w:rPr>
             <w:webHidden/>
           </w:rPr>
-          <w:t>12</w:t>
+          <w:t>13</w:t>
         </w:r>
         <w:r>
           <w:rPr>
@@ -2201,10 +2201,10 @@
         <w:rPr>
           <w:rFonts w:eastAsiaTheme="minorEastAsia" w:cstheme="minorBidi"/>
           <w:noProof/>
-          <w:lang w:val="en-US"/>
-        </w:rPr>
-      </w:pPr>
-      <w:hyperlink w:anchor="_Toc443400483" w:history="1">
+          <w:lang w:eastAsia="fi-FI"/>
+        </w:rPr>
+      </w:pPr>
+      <w:hyperlink w:anchor="_Toc443898778" w:history="1">
         <w:r>
           <w:rPr>
             <w:rStyle w:val="Hyperlink"/>
@@ -2216,7 +2216,7 @@
           <w:rPr>
             <w:rFonts w:eastAsiaTheme="minorEastAsia" w:cstheme="minorBidi"/>
             <w:noProof/>
-            <w:lang w:val="en-US"/>
+            <w:lang w:eastAsia="fi-FI"/>
           </w:rPr>
           <w:tab/>
         </w:r>
@@ -2246,7 +2246,7 @@
             <w:noProof/>
             <w:webHidden/>
           </w:rPr>
-          <w:instrText xml:space="preserve"> PAGEREF _Toc443400483 \h </w:instrText>
+          <w:instrText xml:space="preserve"> PAGEREF _Toc443898778 \h </w:instrText>
         </w:r>
         <w:r>
           <w:rPr>
@@ -2266,7 +2266,7 @@
             <w:noProof/>
             <w:webHidden/>
           </w:rPr>
-          <w:t>12</w:t>
+          <w:t>13</w:t>
         </w:r>
         <w:r>
           <w:rPr>
@@ -2285,10 +2285,10 @@
         </w:tabs>
         <w:rPr>
           <w:rFonts w:eastAsiaTheme="minorEastAsia" w:cstheme="minorBidi"/>
-          <w:lang w:val="en-US"/>
-        </w:rPr>
-      </w:pPr>
-      <w:hyperlink w:anchor="_Toc443400484" w:history="1">
+          <w:lang w:eastAsia="fi-FI"/>
+        </w:rPr>
+      </w:pPr>
+      <w:hyperlink w:anchor="_Toc443898779" w:history="1">
         <w:r>
           <w:rPr>
             <w:rStyle w:val="Hyperlink"/>
@@ -2298,7 +2298,7 @@
         <w:r>
           <w:rPr>
             <w:rFonts w:eastAsiaTheme="minorEastAsia" w:cstheme="minorBidi"/>
-            <w:lang w:val="en-US"/>
+            <w:lang w:eastAsia="fi-FI"/>
           </w:rPr>
           <w:tab/>
         </w:r>
@@ -2324,7 +2324,7 @@
           <w:rPr>
             <w:webHidden/>
           </w:rPr>
-          <w:instrText xml:space="preserve"> PAGEREF _Toc443400484 \h </w:instrText>
+          <w:instrText xml:space="preserve"> PAGEREF _Toc443898779 \h </w:instrText>
         </w:r>
         <w:r>
           <w:rPr>
@@ -2341,7 +2341,7 @@
           <w:rPr>
             <w:webHidden/>
           </w:rPr>
-          <w:t>12</w:t>
+          <w:t>13</w:t>
         </w:r>
         <w:r>
           <w:rPr>
@@ -2357,10 +2357,10 @@
         <w:rPr>
           <w:rFonts w:eastAsiaTheme="minorEastAsia" w:cstheme="minorBidi"/>
           <w:noProof/>
-          <w:lang w:val="en-US"/>
-        </w:rPr>
-      </w:pPr>
-      <w:hyperlink w:anchor="_Toc443400485" w:history="1">
+          <w:lang w:eastAsia="fi-FI"/>
+        </w:rPr>
+      </w:pPr>
+      <w:hyperlink w:anchor="_Toc443898780" w:history="1">
         <w:r>
           <w:rPr>
             <w:rStyle w:val="Hyperlink"/>
@@ -2372,7 +2372,7 @@
           <w:rPr>
             <w:rFonts w:eastAsiaTheme="minorEastAsia" w:cstheme="minorBidi"/>
             <w:noProof/>
-            <w:lang w:val="en-US"/>
+            <w:lang w:eastAsia="fi-FI"/>
           </w:rPr>
           <w:tab/>
         </w:r>
@@ -2402,7 +2402,7 @@
             <w:noProof/>
             <w:webHidden/>
           </w:rPr>
-          <w:instrText xml:space="preserve"> PAGEREF _Toc443400485 \h </w:instrText>
+          <w:instrText xml:space="preserve"> PAGEREF _Toc443898780 \h </w:instrText>
         </w:r>
         <w:r>
           <w:rPr>
@@ -2422,7 +2422,7 @@
             <w:noProof/>
             <w:webHidden/>
           </w:rPr>
-          <w:t>12</w:t>
+          <w:t>13</w:t>
         </w:r>
         <w:r>
           <w:rPr>
@@ -2439,10 +2439,10 @@
         <w:rPr>
           <w:rFonts w:eastAsiaTheme="minorEastAsia" w:cstheme="minorBidi"/>
           <w:noProof/>
-          <w:lang w:val="en-US"/>
-        </w:rPr>
-      </w:pPr>
-      <w:hyperlink w:anchor="_Toc443400486" w:history="1">
+          <w:lang w:eastAsia="fi-FI"/>
+        </w:rPr>
+      </w:pPr>
+      <w:hyperlink w:anchor="_Toc443898781" w:history="1">
         <w:r>
           <w:rPr>
             <w:rStyle w:val="Hyperlink"/>
@@ -2454,7 +2454,7 @@
           <w:rPr>
             <w:rFonts w:eastAsiaTheme="minorEastAsia" w:cstheme="minorBidi"/>
             <w:noProof/>
-            <w:lang w:val="en-US"/>
+            <w:lang w:eastAsia="fi-FI"/>
           </w:rPr>
           <w:tab/>
         </w:r>
@@ -2484,7 +2484,7 @@
             <w:noProof/>
             <w:webHidden/>
           </w:rPr>
-          <w:instrText xml:space="preserve"> PAGEREF _Toc443400486 \h </w:instrText>
+          <w:instrText xml:space="preserve"> PAGEREF _Toc443898781 \h </w:instrText>
         </w:r>
         <w:r>
           <w:rPr>
@@ -2504,7 +2504,7 @@
             <w:noProof/>
             <w:webHidden/>
           </w:rPr>
-          <w:t>12</w:t>
+          <w:t>13</w:t>
         </w:r>
         <w:r>
           <w:rPr>
@@ -2521,10 +2521,10 @@
         <w:rPr>
           <w:rFonts w:eastAsiaTheme="minorEastAsia" w:cstheme="minorBidi"/>
           <w:noProof/>
-          <w:lang w:val="en-US"/>
-        </w:rPr>
-      </w:pPr>
-      <w:hyperlink w:anchor="_Toc443400487" w:history="1">
+          <w:lang w:eastAsia="fi-FI"/>
+        </w:rPr>
+      </w:pPr>
+      <w:hyperlink w:anchor="_Toc443898782" w:history="1">
         <w:r>
           <w:rPr>
             <w:rStyle w:val="Hyperlink"/>
@@ -2536,7 +2536,7 @@
           <w:rPr>
             <w:rFonts w:eastAsiaTheme="minorEastAsia" w:cstheme="minorBidi"/>
             <w:noProof/>
-            <w:lang w:val="en-US"/>
+            <w:lang w:eastAsia="fi-FI"/>
           </w:rPr>
           <w:tab/>
         </w:r>
@@ -2566,7 +2566,7 @@
             <w:noProof/>
             <w:webHidden/>
           </w:rPr>
-          <w:instrText xml:space="preserve"> PAGEREF _Toc443400487 \h </w:instrText>
+          <w:instrText xml:space="preserve"> PAGEREF _Toc443898782 \h </w:instrText>
         </w:r>
         <w:r>
           <w:rPr>
@@ -2586,7 +2586,7 @@
             <w:noProof/>
             <w:webHidden/>
           </w:rPr>
-          <w:t>12</w:t>
+          <w:t>13</w:t>
         </w:r>
         <w:r>
           <w:rPr>
@@ -2605,10 +2605,10 @@
         </w:tabs>
         <w:rPr>
           <w:rFonts w:eastAsiaTheme="minorEastAsia" w:cstheme="minorBidi"/>
-          <w:lang w:val="en-US"/>
-        </w:rPr>
-      </w:pPr>
-      <w:hyperlink w:anchor="_Toc443400488" w:history="1">
+          <w:lang w:eastAsia="fi-FI"/>
+        </w:rPr>
+      </w:pPr>
+      <w:hyperlink w:anchor="_Toc443898783" w:history="1">
         <w:r>
           <w:rPr>
             <w:rStyle w:val="Hyperlink"/>
@@ -2618,7 +2618,7 @@
         <w:r>
           <w:rPr>
             <w:rFonts w:eastAsiaTheme="minorEastAsia" w:cstheme="minorBidi"/>
-            <w:lang w:val="en-US"/>
+            <w:lang w:eastAsia="fi-FI"/>
           </w:rPr>
           <w:tab/>
         </w:r>
@@ -2644,7 +2644,7 @@
           <w:rPr>
             <w:webHidden/>
           </w:rPr>
-          <w:instrText xml:space="preserve"> PAGEREF _Toc443400488 \h </w:instrText>
+          <w:instrText xml:space="preserve"> PAGEREF _Toc443898783 \h </w:instrText>
         </w:r>
         <w:r>
           <w:rPr>
@@ -2661,7 +2661,7 @@
           <w:rPr>
             <w:webHidden/>
           </w:rPr>
-          <w:t>12</w:t>
+          <w:t>13</w:t>
         </w:r>
         <w:r>
           <w:rPr>
@@ -2676,10 +2676,10 @@
         <w:pStyle w:val="TOC1"/>
         <w:rPr>
           <w:rFonts w:eastAsiaTheme="minorEastAsia" w:cstheme="minorBidi"/>
-          <w:lang w:val="en-US"/>
-        </w:rPr>
-      </w:pPr>
-      <w:hyperlink w:anchor="_Toc443400489" w:history="1">
+          <w:lang w:eastAsia="fi-FI"/>
+        </w:rPr>
+      </w:pPr>
+      <w:hyperlink w:anchor="_Toc443898784" w:history="1">
         <w:r>
           <w:rPr>
             <w:rStyle w:val="Hyperlink"/>
@@ -2702,7 +2702,7 @@
           <w:rPr>
             <w:webHidden/>
           </w:rPr>
-          <w:instrText xml:space="preserve"> PAGEREF _Toc443400489 \h </w:instrText>
+          <w:instrText xml:space="preserve"> PAGEREF _Toc443898784 \h </w:instrText>
         </w:r>
         <w:r>
           <w:rPr>
@@ -2719,7 +2719,7 @@
           <w:rPr>
             <w:webHidden/>
           </w:rPr>
-          <w:t>13</w:t>
+          <w:t>14</w:t>
         </w:r>
         <w:r>
           <w:rPr>
@@ -2894,7 +2894,7 @@
         </w:rPr>
       </w:pPr>
       <w:bookmarkStart w:id="0" w:name="_Toc278793821"/>
-      <w:bookmarkStart w:id="1" w:name="_Toc443400473"/>
+      <w:bookmarkStart w:id="1" w:name="_Toc443898768"/>
       <w:r>
         <w:rPr>
           <w:rFonts w:asciiTheme="minorHAnsi" w:hAnsiTheme="minorHAnsi"/>
@@ -2940,7 +2940,7 @@
           <w:rFonts w:asciiTheme="minorHAnsi" w:hAnsiTheme="minorHAnsi"/>
         </w:rPr>
       </w:pPr>
-      <w:bookmarkStart w:id="2" w:name="_Toc443400474"/>
+      <w:bookmarkStart w:id="2" w:name="_Toc443898769"/>
       <w:r>
         <w:rPr>
           <w:rFonts w:asciiTheme="minorHAnsi" w:hAnsiTheme="minorHAnsi"/>
@@ -4113,7 +4113,7 @@
       <w:pPr>
         <w:pStyle w:val="Heading1"/>
       </w:pPr>
-      <w:bookmarkStart w:id="3" w:name="_Toc443400475"/>
+      <w:bookmarkStart w:id="3" w:name="_Toc443898770"/>
       <w:r>
         <w:t>Java</w:t>
       </w:r>
@@ -4437,7 +4437,7 @@
       <w:pPr>
         <w:pStyle w:val="Heading2"/>
       </w:pPr>
-      <w:bookmarkStart w:id="4" w:name="_Toc443400476"/>
+      <w:bookmarkStart w:id="4" w:name="_Toc443898771"/>
       <w:r>
         <w:t>Olio-ohjelmointi</w:t>
       </w:r>
@@ -4494,28 +4494,331 @@
       </w:pPr>
       <w:r>
         <w:lastRenderedPageBreak/>
-        <w:t>Java on luokkapohjainen olio-ohjelmointikieli. Luokkapohjaisessa olio-ohjelmoinnin pääidea on se, että ohjelmoija tekee joukon luokkia, joista luodaan tarvittaessa ilmentymiä eli olioita. Luokat ovat käyt</w:t>
-      </w:r>
-      <w:r>
-        <w:t xml:space="preserve">ännössä ”muotteja”. </w:t>
+        <w:t>Java on luokkapohjainen olio-ohjelmointikieli. Luo</w:t>
+      </w:r>
+      <w:r>
+        <w:t>kkapohjaisessa olio-ohjelmoinnissa</w:t>
+      </w:r>
+      <w:r>
+        <w:t xml:space="preserve"> pääidea on se, että ohjelmoija tekee joukon luokkia, joista luodaan tarvittaessa ilmentymiä eli olioita. Luokat ovat käyt</w:t>
+      </w:r>
+      <w:r>
+        <w:t>ännössä</w:t>
+      </w:r>
+      <w:r>
+        <w:t xml:space="preserve"> siis</w:t>
+      </w:r>
+      <w:r>
+        <w:t xml:space="preserve"> ”muotteja”.</w:t>
+      </w:r>
+      <w:r>
+        <w:t xml:space="preserve"> Seuraavassa kuvassa havainnollistetaan miltä luokka voi näyttää sisältäpäin ja miten sitä käytetään pääohjelmassa. </w:t>
+      </w:r>
+    </w:p>
+    <w:p>
+      <w:pPr>
+        <w:pStyle w:val="leipteksti"/>
+        <w:keepNext/>
+      </w:pPr>
+      <w:r>
+        <w:rPr>
+          <w:noProof/>
+          <w:lang w:eastAsia="fi-FI"/>
+        </w:rPr>
+        <w:drawing>
+          <wp:inline distT="0" distB="0" distL="0" distR="0" wp14:anchorId="70823693" wp14:editId="4E7486BC">
+            <wp:extent cx="5391150" cy="4752975"/>
+            <wp:effectExtent l="0" t="0" r="0" b="9525"/>
+            <wp:docPr id="18" name="Picture 18" descr="Z:\OPPARI\thesis\kuvat\olio_koodi.png"/>
+            <wp:cNvGraphicFramePr>
+              <a:graphicFrameLocks xmlns:a="http://schemas.openxmlformats.org/drawingml/2006/main" noChangeAspect="1"/>
+            </wp:cNvGraphicFramePr>
+            <a:graphic xmlns:a="http://schemas.openxmlformats.org/drawingml/2006/main">
+              <a:graphicData uri="http://schemas.openxmlformats.org/drawingml/2006/picture">
+                <pic:pic xmlns:pic="http://schemas.openxmlformats.org/drawingml/2006/picture">
+                  <pic:nvPicPr>
+                    <pic:cNvPr id="0" name="Picture 1" descr="Z:\OPPARI\thesis\kuvat\olio_koodi.png"/>
+                    <pic:cNvPicPr>
+                      <a:picLocks noChangeAspect="1" noChangeArrowheads="1"/>
+                    </pic:cNvPicPr>
+                  </pic:nvPicPr>
+                  <pic:blipFill>
+                    <a:blip r:embed="rId26">
+                      <a:extLst>
+                        <a:ext uri="{28A0092B-C50C-407E-A947-70E740481C1C}">
+                          <a14:useLocalDpi xmlns:a14="http://schemas.microsoft.com/office/drawing/2010/main" val="0"/>
+                        </a:ext>
+                      </a:extLst>
+                    </a:blip>
+                    <a:srcRect/>
+                    <a:stretch>
+                      <a:fillRect/>
+                    </a:stretch>
+                  </pic:blipFill>
+                  <pic:spPr bwMode="auto">
+                    <a:xfrm>
+                      <a:off x="0" y="0"/>
+                      <a:ext cx="5391150" cy="4752975"/>
+                    </a:xfrm>
+                    <a:prstGeom prst="rect">
+                      <a:avLst/>
+                    </a:prstGeom>
+                    <a:noFill/>
+                    <a:ln>
+                      <a:noFill/>
+                    </a:ln>
+                  </pic:spPr>
+                </pic:pic>
+              </a:graphicData>
+            </a:graphic>
+          </wp:inline>
+        </w:drawing>
+      </w:r>
+    </w:p>
+    <w:p>
+      <w:pPr>
+        <w:pStyle w:val="Caption"/>
+        <w:rPr>
+          <w:b w:val="0"/>
+          <w:noProof/>
+          <w:color w:val="auto"/>
+          <w:sz w:val="22"/>
+          <w:szCs w:val="22"/>
+        </w:rPr>
+      </w:pPr>
+      <w:r>
+        <w:rPr>
+          <w:b w:val="0"/>
+          <w:color w:val="auto"/>
+          <w:sz w:val="22"/>
+          <w:szCs w:val="22"/>
+        </w:rPr>
+        <w:t xml:space="preserve">Kuva </w:t>
+      </w:r>
+      <w:r>
+        <w:rPr>
+          <w:b w:val="0"/>
+          <w:color w:val="auto"/>
+          <w:sz w:val="22"/>
+          <w:szCs w:val="22"/>
+        </w:rPr>
+        <w:fldChar w:fldCharType="begin"/>
+      </w:r>
+      <w:r>
+        <w:rPr>
+          <w:b w:val="0"/>
+          <w:color w:val="auto"/>
+          <w:sz w:val="22"/>
+          <w:szCs w:val="22"/>
+        </w:rPr>
+        <w:instrText xml:space="preserve"> SEQ Kuva \* ARABIC </w:instrText>
+      </w:r>
+      <w:r>
+        <w:rPr>
+          <w:b w:val="0"/>
+          <w:color w:val="auto"/>
+          <w:sz w:val="22"/>
+          <w:szCs w:val="22"/>
+        </w:rPr>
+        <w:fldChar w:fldCharType="separate"/>
+      </w:r>
+      <w:r>
+        <w:rPr>
+          <w:b w:val="0"/>
+          <w:noProof/>
+          <w:color w:val="auto"/>
+          <w:sz w:val="22"/>
+          <w:szCs w:val="22"/>
+        </w:rPr>
+        <w:t>5</w:t>
+      </w:r>
+      <w:r>
+        <w:rPr>
+          <w:b w:val="0"/>
+          <w:color w:val="auto"/>
+          <w:sz w:val="22"/>
+          <w:szCs w:val="22"/>
+        </w:rPr>
+        <w:fldChar w:fldCharType="end"/>
+      </w:r>
+      <w:r>
+        <w:rPr>
+          <w:b w:val="0"/>
+          <w:color w:val="auto"/>
+          <w:sz w:val="22"/>
+          <w:szCs w:val="22"/>
+        </w:rPr>
+        <w:t xml:space="preserve"> Luokan rakenteen, olioiden luomisen</w:t>
+      </w:r>
+      <w:r>
+        <w:rPr>
+          <w:b w:val="0"/>
+          <w:noProof/>
+          <w:color w:val="auto"/>
+          <w:sz w:val="22"/>
+          <w:szCs w:val="22"/>
+        </w:rPr>
+        <w:t xml:space="preserve"> ja käyttämisen havainnollistaminen</w:t>
+      </w:r>
+    </w:p>
+    <w:p/>
+    <w:p>
+      <w:r>
+        <w:t xml:space="preserve">Kuvassa 5 on ensin esitettynä Koira -luokka, joka sisältää </w:t>
+      </w:r>
+      <w:proofErr w:type="spellStart"/>
+      <w:r>
+        <w:t>String</w:t>
+      </w:r>
+      <w:proofErr w:type="spellEnd"/>
+      <w:r>
+        <w:t xml:space="preserve"> -tyyppisen muuttujan </w:t>
+      </w:r>
+      <w:proofErr w:type="spellStart"/>
+      <w:r>
+        <w:rPr>
+          <w:i/>
+        </w:rPr>
+        <w:t>koiranNimi</w:t>
+      </w:r>
+      <w:proofErr w:type="spellEnd"/>
+      <w:r>
+        <w:t xml:space="preserve">, luokan </w:t>
+      </w:r>
+      <w:proofErr w:type="spellStart"/>
+      <w:r>
+        <w:t>konstruktori</w:t>
+      </w:r>
+      <w:proofErr w:type="spellEnd"/>
+      <w:r>
+        <w:t xml:space="preserve">, joka ottaa vastaan </w:t>
+      </w:r>
+      <w:proofErr w:type="spellStart"/>
+      <w:r>
+        <w:t>String</w:t>
+      </w:r>
+      <w:proofErr w:type="spellEnd"/>
+      <w:r>
+        <w:t xml:space="preserve"> tyyppisen muuttujan </w:t>
+      </w:r>
+      <w:r>
+        <w:rPr>
+          <w:i/>
+        </w:rPr>
+        <w:t>nimi</w:t>
+      </w:r>
+      <w:r>
+        <w:t xml:space="preserve">, joka sitten asetetaan edellä mainittuun </w:t>
+      </w:r>
+      <w:proofErr w:type="spellStart"/>
+      <w:r>
+        <w:rPr>
+          <w:i/>
+        </w:rPr>
+        <w:t>koiranNimi</w:t>
+      </w:r>
+      <w:proofErr w:type="spellEnd"/>
+      <w:r>
+        <w:rPr>
+          <w:i/>
+        </w:rPr>
+        <w:t xml:space="preserve"> -</w:t>
+      </w:r>
+      <w:r>
+        <w:t>muuttujaan</w:t>
+      </w:r>
+      <w:r>
+        <w:t xml:space="preserve">. </w:t>
+      </w:r>
+      <w:r>
+        <w:t>V</w:t>
+      </w:r>
+      <w:r>
+        <w:t>iimeiseksi luokasta löytyy funktio, joka tulostaa</w:t>
+      </w:r>
+      <w:r>
+        <w:t xml:space="preserve"> tekstin konsoliin. Seuraavaksi on esitelty ohjelman pääluokka, jossa on ensin määritettynä kaksi </w:t>
       </w:r>
       <w:r>
         <w:rPr>
           <w:b/>
         </w:rPr>
-        <w:t>//TODO: ESIMERKKIKOODI LUOKASTA JA SIITÄ OLION LUOMINEN.</w:t>
+        <w:t>Koira</w:t>
+      </w:r>
+      <w:r>
+        <w:t xml:space="preserve"> -tyyppistä</w:t>
+      </w:r>
+      <w:r>
+        <w:t xml:space="preserve"> muuttujaa </w:t>
+      </w:r>
+      <w:proofErr w:type="spellStart"/>
+      <w:r>
+        <w:rPr>
+          <w:i/>
+        </w:rPr>
+        <w:t>musti</w:t>
+      </w:r>
+      <w:proofErr w:type="spellEnd"/>
+      <w:r>
+        <w:t xml:space="preserve"> ja </w:t>
+      </w:r>
+      <w:proofErr w:type="spellStart"/>
+      <w:r>
+        <w:rPr>
+          <w:i/>
+        </w:rPr>
+        <w:t>röffe</w:t>
+      </w:r>
+      <w:proofErr w:type="spellEnd"/>
+      <w:r>
+        <w:rPr>
+          <w:i/>
+        </w:rPr>
+        <w:t xml:space="preserve">. </w:t>
+      </w:r>
+      <w:r>
+        <w:t xml:space="preserve">Seuraavaksi näistä kahdesta muuttujasta luodaan oliot kutsumalla Koira -luokan </w:t>
+      </w:r>
+      <w:proofErr w:type="spellStart"/>
+      <w:r>
+        <w:t>kon</w:t>
+      </w:r>
+      <w:r>
+        <w:lastRenderedPageBreak/>
+        <w:t>struktoria</w:t>
+      </w:r>
+      <w:proofErr w:type="spellEnd"/>
+      <w:r>
+        <w:t xml:space="preserve">, joka ottaa vastaan nimen. Viimeiseksi molemmat oliot kutsuvat Koira -luokan funktiota </w:t>
+      </w:r>
+      <w:r>
+        <w:rPr>
+          <w:i/>
+        </w:rPr>
+        <w:t>hauku</w:t>
+      </w:r>
+      <w:r>
+        <w:rPr>
+          <w:i/>
+        </w:rPr>
+        <w:t xml:space="preserve">, </w:t>
+      </w:r>
+      <w:r>
+        <w:t>jonka jälkeen konsoliin tulostuu tekstiä</w:t>
       </w:r>
       <w:bookmarkStart w:id="5" w:name="_GoBack"/>
       <w:bookmarkEnd w:id="5"/>
       <w:r>
-        <w:t xml:space="preserve"> </w:t>
-      </w:r>
-    </w:p>
+        <w:t>.</w:t>
+      </w:r>
+    </w:p>
+    <w:p/>
+    <w:p/>
     <w:p>
       <w:pPr>
         <w:pStyle w:val="Heading1"/>
       </w:pPr>
-      <w:bookmarkStart w:id="6" w:name="_Toc443400477"/>
+      <w:bookmarkStart w:id="6" w:name="_Toc443898772"/>
       <w:proofErr w:type="gramStart"/>
       <w:r>
         <w:t>Insinöörityössä käytetyt työkalut</w:t>
@@ -4527,7 +4830,7 @@
       <w:pPr>
         <w:pStyle w:val="Heading2"/>
       </w:pPr>
-      <w:bookmarkStart w:id="7" w:name="_Toc443400478"/>
+      <w:bookmarkStart w:id="7" w:name="_Toc443898773"/>
       <w:r>
         <w:t>Android studio</w:t>
       </w:r>
@@ -4708,7 +5011,7 @@
       <w:pPr>
         <w:pStyle w:val="Heading2"/>
       </w:pPr>
-      <w:bookmarkStart w:id="8" w:name="_Toc443400479"/>
+      <w:bookmarkStart w:id="8" w:name="_Toc443898774"/>
       <w:r>
         <w:lastRenderedPageBreak/>
         <w:t>LibGDX viitekehys</w:t>
@@ -5355,7 +5658,7 @@
                     </pic:cNvPicPr>
                   </pic:nvPicPr>
                   <pic:blipFill>
-                    <a:blip r:embed="rId26">
+                    <a:blip r:embed="rId27">
                       <a:extLst>
                         <a:ext uri="{28A0092B-C50C-407E-A947-70E740481C1C}">
                           <a14:useLocalDpi xmlns:a14="http://schemas.microsoft.com/office/drawing/2010/main" val="0"/>
@@ -5726,7 +6029,7 @@
                     </pic:cNvPicPr>
                   </pic:nvPicPr>
                   <pic:blipFill>
-                    <a:blip r:embed="rId27">
+                    <a:blip r:embed="rId28">
                       <a:extLst>
                         <a:ext uri="{28A0092B-C50C-407E-A947-70E740481C1C}">
                           <a14:useLocalDpi xmlns:a14="http://schemas.microsoft.com/office/drawing/2010/main" val="0"/>
@@ -5900,7 +6203,7 @@
       <w:pPr>
         <w:pStyle w:val="Heading2"/>
       </w:pPr>
-      <w:bookmarkStart w:id="9" w:name="_Toc443400480"/>
+      <w:bookmarkStart w:id="9" w:name="_Toc443898775"/>
       <w:r>
         <w:t>Git-versionhallintajärjestelmä</w:t>
       </w:r>
@@ -6034,7 +6337,7 @@
                     </pic:cNvPicPr>
                   </pic:nvPicPr>
                   <pic:blipFill>
-                    <a:blip r:embed="rId28">
+                    <a:blip r:embed="rId29">
                       <a:extLst>
                         <a:ext uri="{28A0092B-C50C-407E-A947-70E740481C1C}">
                           <a14:useLocalDpi xmlns:a14="http://schemas.microsoft.com/office/drawing/2010/main" val="0"/>
@@ -6161,7 +6464,7 @@
                     </pic:cNvPicPr>
                   </pic:nvPicPr>
                   <pic:blipFill>
-                    <a:blip r:embed="rId29">
+                    <a:blip r:embed="rId30">
                       <a:extLst>
                         <a:ext uri="{28A0092B-C50C-407E-A947-70E740481C1C}">
                           <a14:useLocalDpi xmlns:a14="http://schemas.microsoft.com/office/drawing/2010/main" val="0"/>
@@ -6253,7 +6556,7 @@
       <w:pPr>
         <w:pStyle w:val="Heading2"/>
       </w:pPr>
-      <w:bookmarkStart w:id="10" w:name="_Toc443400481"/>
+      <w:bookmarkStart w:id="10" w:name="_Toc443898776"/>
       <w:r>
         <w:t>Asana –projektinhallintajärjestelmä</w:t>
       </w:r>
@@ -6263,7 +6566,7 @@
       <w:pPr>
         <w:pStyle w:val="Heading1"/>
       </w:pPr>
-      <w:bookmarkStart w:id="11" w:name="_Toc443400482"/>
+      <w:bookmarkStart w:id="11" w:name="_Toc443898777"/>
       <w:r>
         <w:t>SumTower</w:t>
       </w:r>
@@ -6276,7 +6579,7 @@
       <w:pPr>
         <w:pStyle w:val="Heading2"/>
       </w:pPr>
-      <w:bookmarkStart w:id="12" w:name="_Toc443400483"/>
+      <w:bookmarkStart w:id="12" w:name="_Toc443898778"/>
       <w:r>
         <w:t>Pelimuodot</w:t>
       </w:r>
@@ -6286,7 +6589,7 @@
       <w:pPr>
         <w:pStyle w:val="Heading1"/>
       </w:pPr>
-      <w:bookmarkStart w:id="13" w:name="_Toc443400484"/>
+      <w:bookmarkStart w:id="13" w:name="_Toc443898779"/>
       <w:r>
         <w:t>Pelin toteutus</w:t>
       </w:r>
@@ -6296,7 +6599,7 @@
       <w:pPr>
         <w:pStyle w:val="Heading2"/>
       </w:pPr>
-      <w:bookmarkStart w:id="14" w:name="_Toc443400485"/>
+      <w:bookmarkStart w:id="14" w:name="_Toc443898780"/>
       <w:r>
         <w:t>Projektin luonti</w:t>
       </w:r>
@@ -6306,7 +6609,7 @@
       <w:pPr>
         <w:pStyle w:val="Heading2"/>
       </w:pPr>
-      <w:bookmarkStart w:id="15" w:name="_Toc443400486"/>
+      <w:bookmarkStart w:id="15" w:name="_Toc443898781"/>
       <w:r>
         <w:t>Pelimekaniikka</w:t>
       </w:r>
@@ -6316,7 +6619,7 @@
       <w:pPr>
         <w:pStyle w:val="Heading2"/>
       </w:pPr>
-      <w:bookmarkStart w:id="16" w:name="_Toc443400487"/>
+      <w:bookmarkStart w:id="16" w:name="_Toc443898782"/>
       <w:r>
         <w:t>Käyttöliittymä</w:t>
       </w:r>
@@ -6326,7 +6629,7 @@
       <w:pPr>
         <w:pStyle w:val="Heading1"/>
       </w:pPr>
-      <w:bookmarkStart w:id="17" w:name="_Toc443400488"/>
+      <w:bookmarkStart w:id="17" w:name="_Toc443898783"/>
       <w:r>
         <w:t>Pohdinta</w:t>
       </w:r>
@@ -6337,7 +6640,7 @@
         <w:pStyle w:val="Lhdeluettelonotsikko"/>
       </w:pPr>
       <w:bookmarkStart w:id="18" w:name="_Toc278793827"/>
-      <w:bookmarkStart w:id="19" w:name="_Toc443400489"/>
+      <w:bookmarkStart w:id="19" w:name="_Toc443898784"/>
       <w:r>
         <w:lastRenderedPageBreak/>
         <w:t>Lähteet</w:t>
@@ -6582,7 +6885,13 @@
         <w:t xml:space="preserve">OOP - Object Oriented Programming Definition. </w:t>
       </w:r>
       <w:r>
-        <w:t xml:space="preserve">&lt;http://www.webopedia.com/TERM/O/object_oriented_programming_OOP.html&gt;. Verkkodokumentti. </w:t>
+        <w:rPr>
+          <w:lang w:val="en-US"/>
+        </w:rPr>
+        <w:t xml:space="preserve">&lt;http://www.webopedia.com/TERM/O/object_oriented_programming_OOP.html&gt;. </w:t>
+      </w:r>
+      <w:r>
+        <w:t xml:space="preserve">Verkkodokumentti. </w:t>
       </w:r>
       <w:proofErr w:type="gramStart"/>
       <w:r>
@@ -6606,11 +6915,186 @@
         </w:rPr>
         <w:t xml:space="preserve">verview. </w:t>
       </w:r>
+      <w:r>
+        <w:t>Verkkodokumentti. &lt;http://developer.android.com/tools/studio/index.html</w:t>
+      </w:r>
+      <w:r>
+        <w:t>&gt; Lu</w:t>
+      </w:r>
+      <w:r>
+        <w:t>ettu 2.1.2016.</w:t>
+      </w:r>
+    </w:p>
+    <w:p>
+      <w:pPr>
+        <w:pStyle w:val="Numeroidutlhteet"/>
+      </w:pPr>
+      <w:r>
+        <w:t>Github</w:t>
+      </w:r>
+      <w:r>
+        <w:t>.</w:t>
+      </w:r>
+      <w:r>
+        <w:t xml:space="preserve"> </w:t>
+      </w:r>
+      <w:r>
+        <w:t>2015.</w:t>
+      </w:r>
+      <w:r>
+        <w:t xml:space="preserve"> </w:t>
+      </w:r>
+      <w:r>
+        <w:t xml:space="preserve">Libgdx. </w:t>
+      </w:r>
+      <w:r>
+        <w:t>Introduction.</w:t>
+      </w:r>
+      <w:r>
+        <w:t xml:space="preserve"> </w:t>
+      </w:r>
+      <w:r>
+        <w:t>Verkkodokumentti. &lt;</w:t>
+      </w:r>
+      <w:r>
+        <w:t>https://github.com/libgdx/libgdx/wiki/Introduction</w:t>
+      </w:r>
+      <w:r>
+        <w:t>&gt;</w:t>
+      </w:r>
+      <w:r>
+        <w:t xml:space="preserve"> </w:t>
+      </w:r>
+      <w:r>
+        <w:t>29.7.2015</w:t>
+      </w:r>
+      <w:r>
+        <w:t>.</w:t>
+      </w:r>
+      <w:r>
+        <w:t xml:space="preserve"> </w:t>
+      </w:r>
+      <w:r>
+        <w:t>Luettu 2.1.2016</w:t>
+      </w:r>
+      <w:r>
+        <w:t>.</w:t>
+      </w:r>
+      <w:r>
+        <w:t xml:space="preserve"> </w:t>
+      </w:r>
+    </w:p>
+    <w:p>
+      <w:pPr>
+        <w:pStyle w:val="Numeroidutlhteet"/>
+      </w:pPr>
+      <w:r>
+        <w:t xml:space="preserve">Techopedia. 2015. Native code. </w:t>
+      </w:r>
+      <w:r>
+        <w:t xml:space="preserve">Verkkodokumentti. </w:t>
+      </w:r>
+      <w:r>
+        <w:t>&lt;</w:t>
+      </w:r>
+      <w:r>
+        <w:t>https://www.techopedia.com/definition/3846/native-code&gt;</w:t>
+      </w:r>
+      <w:r>
+        <w:t xml:space="preserve"> Luettu 2.1.2016.</w:t>
+      </w:r>
+    </w:p>
+    <w:p>
+      <w:pPr>
+        <w:pStyle w:val="Numeroidutlhteet"/>
+      </w:pPr>
       <w:proofErr w:type="spellStart"/>
       <w:r>
         <w:rPr>
           <w:lang w:val="en-US"/>
         </w:rPr>
+        <w:t>Github</w:t>
+      </w:r>
+      <w:proofErr w:type="spellEnd"/>
+      <w:r>
+        <w:rPr>
+          <w:lang w:val="en-US"/>
+        </w:rPr>
+        <w:t xml:space="preserve">. 2015. </w:t>
+      </w:r>
+      <w:proofErr w:type="spellStart"/>
+      <w:r>
+        <w:rPr>
+          <w:lang w:val="en-US"/>
+        </w:rPr>
+        <w:t>Libgdx</w:t>
+      </w:r>
+      <w:proofErr w:type="spellEnd"/>
+      <w:r>
+        <w:rPr>
+          <w:lang w:val="en-US"/>
+        </w:rPr>
+        <w:t xml:space="preserve">. </w:t>
+      </w:r>
+      <w:r>
+        <w:rPr>
+          <w:lang w:val="en-US"/>
+        </w:rPr>
+        <w:t xml:space="preserve">The life cycle. </w:t>
+      </w:r>
+      <w:r>
+        <w:t>Verkkodokumentti. &lt;https://github.com/libgdx/libgdx/wiki/The-life-cycle&gt; Lu</w:t>
+      </w:r>
+      <w:r>
+        <w:t>ettu 14.1.2016</w:t>
+      </w:r>
+    </w:p>
+    <w:p>
+      <w:pPr>
+        <w:pStyle w:val="Numeroidutlhteet"/>
+        <w:rPr>
+          <w:lang w:val="en-US"/>
+        </w:rPr>
+      </w:pPr>
+      <w:proofErr w:type="spellStart"/>
+      <w:r>
+        <w:rPr>
+          <w:lang w:val="en-US"/>
+        </w:rPr>
+        <w:t>Github</w:t>
+      </w:r>
+      <w:proofErr w:type="spellEnd"/>
+      <w:r>
+        <w:rPr>
+          <w:lang w:val="en-US"/>
+        </w:rPr>
+        <w:t xml:space="preserve">. 2015. </w:t>
+      </w:r>
+      <w:proofErr w:type="spellStart"/>
+      <w:r>
+        <w:rPr>
+          <w:lang w:val="en-US"/>
+        </w:rPr>
+        <w:t>Libgdx</w:t>
+      </w:r>
+      <w:proofErr w:type="spellEnd"/>
+      <w:r>
+        <w:rPr>
+          <w:lang w:val="en-US"/>
+        </w:rPr>
+        <w:t>. The application f</w:t>
+      </w:r>
+      <w:r>
+        <w:rPr>
+          <w:lang w:val="en-US"/>
+        </w:rPr>
+        <w:t xml:space="preserve">ramework. </w:t>
+      </w:r>
+      <w:proofErr w:type="spellStart"/>
+      <w:r>
+        <w:rPr>
+          <w:lang w:val="en-US"/>
+        </w:rPr>
         <w:t>Verkkodokumentti</w:t>
       </w:r>
       <w:proofErr w:type="spellEnd"/>
@@ -6618,259 +7102,96 @@
         <w:rPr>
           <w:lang w:val="en-US"/>
         </w:rPr>
-        <w:t>. &lt;http://developer.android.com/tools/studio/index.html</w:t>
-      </w:r>
-      <w:r>
-        <w:t>&gt; Lu</w:t>
-      </w:r>
-      <w:r>
-        <w:t>ettu 2.1.2016.</w:t>
+        <w:t>. &lt;https://github.com/libgdx/libgdx/wiki/The-applica</w:t>
+      </w:r>
+      <w:r>
+        <w:rPr>
+          <w:lang w:val="en-US"/>
+        </w:rPr>
+        <w:t xml:space="preserve">tion-framework&gt; </w:t>
+      </w:r>
+      <w:proofErr w:type="spellStart"/>
+      <w:r>
+        <w:rPr>
+          <w:lang w:val="en-US"/>
+        </w:rPr>
+        <w:t>Luettu</w:t>
+      </w:r>
+      <w:proofErr w:type="spellEnd"/>
+      <w:r>
+        <w:rPr>
+          <w:lang w:val="en-US"/>
+        </w:rPr>
+        <w:t xml:space="preserve"> 4.1.2016</w:t>
       </w:r>
     </w:p>
     <w:p>
       <w:pPr>
         <w:pStyle w:val="Numeroidutlhteet"/>
-      </w:pPr>
-      <w:r>
-        <w:t>Github</w:t>
-      </w:r>
-      <w:r>
+        <w:rPr>
+          <w:lang w:val="en-US"/>
+        </w:rPr>
+      </w:pPr>
+      <w:r>
+        <w:rPr>
+          <w:lang w:val="en-US"/>
+        </w:rPr>
+        <w:t xml:space="preserve">Chacon, Scott &amp; Straub, Ben. 2014. Pro </w:t>
+      </w:r>
+      <w:proofErr w:type="spellStart"/>
+      <w:r>
+        <w:rPr>
+          <w:lang w:val="en-US"/>
+        </w:rPr>
+        <w:t>Git</w:t>
+      </w:r>
+      <w:proofErr w:type="spellEnd"/>
+      <w:r>
+        <w:rPr>
+          <w:lang w:val="en-US"/>
+        </w:rPr>
+        <w:t xml:space="preserve">. </w:t>
+      </w:r>
+      <w:proofErr w:type="spellStart"/>
+      <w:r>
+        <w:rPr>
+          <w:lang w:val="en-US"/>
+        </w:rPr>
+        <w:t>Apress</w:t>
+      </w:r>
+      <w:proofErr w:type="spellEnd"/>
+      <w:r>
+        <w:rPr>
+          <w:lang w:val="en-US"/>
+        </w:rPr>
         <w:t>.</w:t>
       </w:r>
-      <w:r>
-        <w:t xml:space="preserve"> </w:t>
-      </w:r>
-      <w:r>
-        <w:t>2015.</w:t>
-      </w:r>
-      <w:r>
-        <w:t xml:space="preserve"> </w:t>
-      </w:r>
-      <w:r>
-        <w:t xml:space="preserve">Libgdx. </w:t>
-      </w:r>
-      <w:r>
-        <w:t>Introduction.</w:t>
-      </w:r>
-      <w:r>
-        <w:t xml:space="preserve"> </w:t>
-      </w:r>
-      <w:r>
-        <w:t>Verkkodokumentti. &lt;</w:t>
-      </w:r>
-      <w:r>
-        <w:t>https://github.com/libgdx/libgdx/wiki/Introduction</w:t>
-      </w:r>
-      <w:r>
-        <w:t>&gt;</w:t>
-      </w:r>
-      <w:r>
-        <w:t xml:space="preserve"> </w:t>
-      </w:r>
-      <w:r>
-        <w:t>29.7.2015</w:t>
-      </w:r>
-      <w:r>
-        <w:t>.</w:t>
-      </w:r>
-      <w:r>
-        <w:t xml:space="preserve"> </w:t>
-      </w:r>
-      <w:r>
-        <w:t>Luettu 2.1.2016</w:t>
-      </w:r>
-      <w:r>
-        <w:t>.</w:t>
-      </w:r>
-      <w:r>
-        <w:t xml:space="preserve"> </w:t>
-      </w:r>
-    </w:p>
-    <w:p>
-      <w:pPr>
-        <w:pStyle w:val="Numeroidutlhteet"/>
-      </w:pPr>
-      <w:r>
-        <w:t xml:space="preserve">Techopedia. 2015. Native code. </w:t>
-      </w:r>
-      <w:r>
-        <w:t xml:space="preserve">Verkkodokumentti. </w:t>
-      </w:r>
-      <w:r>
-        <w:t>&lt;</w:t>
-      </w:r>
-      <w:r>
-        <w:t>https://www.techopedia.com/definition/3846/native-code&gt;</w:t>
-      </w:r>
-      <w:r>
-        <w:t xml:space="preserve"> Luettu 2.1.2016.</w:t>
-      </w:r>
-    </w:p>
-    <w:p>
-      <w:pPr>
-        <w:pStyle w:val="Numeroidutlhteet"/>
-      </w:pPr>
-      <w:proofErr w:type="spellStart"/>
-      <w:r>
+    </w:p>
+    <w:p>
+      <w:pPr>
+        <w:pStyle w:val="leipteksti"/>
         <w:rPr>
           <w:lang w:val="en-US"/>
         </w:rPr>
-        <w:t>Github</w:t>
-      </w:r>
-      <w:proofErr w:type="spellEnd"/>
-      <w:r>
+      </w:pPr>
+    </w:p>
+    <w:p>
+      <w:pPr>
+        <w:pStyle w:val="leipteksti"/>
         <w:rPr>
           <w:lang w:val="en-US"/>
         </w:rPr>
-        <w:t xml:space="preserve">. 2015. </w:t>
-      </w:r>
-      <w:proofErr w:type="spellStart"/>
-      <w:r>
+      </w:pPr>
+    </w:p>
+    <w:p>
+      <w:pPr>
+        <w:pStyle w:val="leipteksti"/>
         <w:rPr>
           <w:lang w:val="en-US"/>
         </w:rPr>
-        <w:t>Libgdx</w:t>
-      </w:r>
-      <w:proofErr w:type="spellEnd"/>
-      <w:r>
-        <w:rPr>
-          <w:lang w:val="en-US"/>
-        </w:rPr>
-        <w:t xml:space="preserve">. </w:t>
-      </w:r>
-      <w:r>
-        <w:rPr>
-          <w:lang w:val="en-US"/>
-        </w:rPr>
-        <w:t xml:space="preserve">The life cycle. </w:t>
-      </w:r>
-      <w:r>
-        <w:t>Verkkodokumentti. &lt;https://github.com/libgdx/libgdx/wiki/The-life-cycle&gt; Lu</w:t>
-      </w:r>
-      <w:r>
-        <w:t>ettu 14.1.2016</w:t>
-      </w:r>
-    </w:p>
-    <w:p>
-      <w:pPr>
-        <w:pStyle w:val="Numeroidutlhteet"/>
-      </w:pPr>
-      <w:proofErr w:type="spellStart"/>
-      <w:r>
-        <w:rPr>
-          <w:lang w:val="en-US"/>
-        </w:rPr>
-        <w:t>Github</w:t>
-      </w:r>
-      <w:proofErr w:type="spellEnd"/>
-      <w:r>
-        <w:rPr>
-          <w:lang w:val="en-US"/>
-        </w:rPr>
-        <w:t xml:space="preserve">. 2015. </w:t>
-      </w:r>
-      <w:proofErr w:type="spellStart"/>
-      <w:r>
-        <w:rPr>
-          <w:lang w:val="en-US"/>
-        </w:rPr>
-        <w:t>Libgdx</w:t>
-      </w:r>
-      <w:proofErr w:type="spellEnd"/>
-      <w:r>
-        <w:rPr>
-          <w:lang w:val="en-US"/>
-        </w:rPr>
-        <w:t>. The application f</w:t>
-      </w:r>
-      <w:r>
-        <w:rPr>
-          <w:lang w:val="en-US"/>
-        </w:rPr>
-        <w:t xml:space="preserve">ramework. </w:t>
-      </w:r>
-      <w:r>
-        <w:t>Verkkodokumentti. &lt;https</w:t>
-      </w:r>
-      <w:proofErr w:type="gramStart"/>
-      <w:r>
-        <w:t>://</w:t>
-      </w:r>
-      <w:proofErr w:type="gramEnd"/>
-      <w:r>
-        <w:t>github.com/libgdx/libgdx/wiki/The-applica</w:t>
-      </w:r>
-      <w:r>
-        <w:t>tion-framework&gt; Luettu 4.1.2016</w:t>
-      </w:r>
-    </w:p>
-    <w:p>
-      <w:pPr>
-        <w:pStyle w:val="Numeroidutlhteet"/>
-        <w:rPr>
-          <w:lang w:val="en-US"/>
-        </w:rPr>
-      </w:pPr>
-      <w:r>
-        <w:rPr>
-          <w:lang w:val="en-US"/>
-        </w:rPr>
-        <w:t xml:space="preserve">Chacon, Scott &amp; Straub, Ben. 2014. Pro </w:t>
-      </w:r>
-      <w:proofErr w:type="spellStart"/>
-      <w:r>
-        <w:rPr>
-          <w:lang w:val="en-US"/>
-        </w:rPr>
-        <w:t>Git</w:t>
-      </w:r>
-      <w:proofErr w:type="spellEnd"/>
-      <w:r>
-        <w:rPr>
-          <w:lang w:val="en-US"/>
-        </w:rPr>
-        <w:t xml:space="preserve">. </w:t>
-      </w:r>
-      <w:proofErr w:type="spellStart"/>
-      <w:r>
-        <w:rPr>
-          <w:lang w:val="en-US"/>
-        </w:rPr>
-        <w:t>Apress</w:t>
-      </w:r>
-      <w:proofErr w:type="spellEnd"/>
-      <w:r>
-        <w:rPr>
-          <w:lang w:val="en-US"/>
-        </w:rPr>
-        <w:t>.</w:t>
-      </w:r>
-    </w:p>
-    <w:p>
-      <w:pPr>
-        <w:pStyle w:val="leipteksti"/>
-        <w:rPr>
-          <w:lang w:val="en-US"/>
-        </w:rPr>
-      </w:pPr>
-    </w:p>
-    <w:p>
-      <w:pPr>
-        <w:pStyle w:val="leipteksti"/>
-        <w:rPr>
-          <w:lang w:val="en-US"/>
-        </w:rPr>
-      </w:pPr>
-    </w:p>
-    <w:p>
-      <w:pPr>
-        <w:pStyle w:val="leipteksti"/>
-        <w:rPr>
-          <w:lang w:val="en-US"/>
-        </w:rPr>
         <w:sectPr>
-          <w:headerReference w:type="default" r:id="rId30"/>
-          <w:footerReference w:type="default" r:id="rId31"/>
+          <w:headerReference w:type="default" r:id="rId31"/>
+          <w:footerReference w:type="default" r:id="rId32"/>
           <w:pgSz w:w="11906" w:h="16838"/>
           <w:pgMar w:top="1418" w:right="1134" w:bottom="1701" w:left="2268" w:header="567" w:footer="567" w:gutter="0"/>
           <w:pgNumType w:start="1"/>
@@ -6928,7 +7249,7 @@
                     </pic:cNvPicPr>
                   </pic:nvPicPr>
                   <pic:blipFill>
-                    <a:blip r:embed="rId32">
+                    <a:blip r:embed="rId33">
                       <a:extLst>
                         <a:ext uri="{28A0092B-C50C-407E-A947-70E740481C1C}">
                           <a14:useLocalDpi xmlns:a14="http://schemas.microsoft.com/office/drawing/2010/main" val="0"/>
@@ -7125,7 +7446,7 @@
       <w:pPr>
         <w:pStyle w:val="leipteksti"/>
         <w:sectPr>
-          <w:headerReference w:type="default" r:id="rId33"/>
+          <w:headerReference w:type="default" r:id="rId34"/>
           <w:pgSz w:w="11906" w:h="16838" w:code="9"/>
           <w:pgMar w:top="1134" w:right="1134" w:bottom="1701" w:left="2268" w:header="567" w:footer="567" w:gutter="0"/>
           <w:pgNumType w:start="1"/>
@@ -7155,7 +7476,7 @@
     </w:p>
     <w:p/>
     <w:sectPr>
-      <w:headerReference w:type="default" r:id="rId34"/>
+      <w:headerReference w:type="default" r:id="rId35"/>
       <w:pgSz w:w="11906" w:h="16838" w:code="9"/>
       <w:pgMar w:top="1134" w:right="1134" w:bottom="1701" w:left="2268" w:header="567" w:footer="567" w:gutter="0"/>
       <w:pgNumType w:start="1"/>
@@ -7455,27 +7776,14 @@
           </w:rPr>
           <w:t xml:space="preserve"> (</w:t>
         </w:r>
-        <w:r>
-          <w:fldChar w:fldCharType="begin"/>
-        </w:r>
-        <w:r>
-          <w:instrText xml:space="preserve"> SECTIONPAGES  \* Arabic  \* MERGEFORMAT </w:instrText>
-        </w:r>
-        <w:r>
-          <w:fldChar w:fldCharType="separate"/>
-        </w:r>
-        <w:r>
-          <w:rPr>
-            <w:noProof/>
-          </w:rPr>
-          <w:t>1</w:t>
-        </w:r>
-        <w:r>
-          <w:rPr>
-            <w:noProof/>
-          </w:rPr>
-          <w:fldChar w:fldCharType="end"/>
-        </w:r>
+        <w:fldSimple w:instr=" SECTIONPAGES  \* Arabic  \* MERGEFORMAT ">
+          <w:r>
+            <w:rPr>
+              <w:noProof/>
+            </w:rPr>
+            <w:t>1</w:t>
+          </w:r>
+        </w:fldSimple>
         <w:r>
           <w:rPr>
             <w:noProof/>
@@ -7633,7 +7941,7 @@
           <w:rPr>
             <w:noProof/>
           </w:rPr>
-          <w:t>14</w:t>
+          <w:t>6</w:t>
         </w:r>
         <w:r>
           <w:rPr>
@@ -7714,27 +8022,14 @@
           </w:rPr>
           <w:t xml:space="preserve"> (</w:t>
         </w:r>
-        <w:r>
-          <w:fldChar w:fldCharType="begin"/>
-        </w:r>
-        <w:r>
-          <w:instrText xml:space="preserve"> SECTIONPAGES  \* Arabic  \* MERGEFORMAT </w:instrText>
-        </w:r>
-        <w:r>
-          <w:fldChar w:fldCharType="separate"/>
-        </w:r>
-        <w:r>
-          <w:rPr>
-            <w:noProof/>
-          </w:rPr>
-          <w:t>1</w:t>
-        </w:r>
-        <w:r>
-          <w:rPr>
-            <w:noProof/>
-          </w:rPr>
-          <w:fldChar w:fldCharType="end"/>
-        </w:r>
+        <w:fldSimple w:instr=" SECTIONPAGES  \* Arabic  \* MERGEFORMAT ">
+          <w:r>
+            <w:rPr>
+              <w:noProof/>
+            </w:rPr>
+            <w:t>1</w:t>
+          </w:r>
+        </w:fldSimple>
         <w:r>
           <w:rPr>
             <w:noProof/>
@@ -11997,7 +12292,7 @@
 </file>
 
 <file path=customXml/itemProps1.xml><?xml version="1.0" encoding="utf-8"?>
-<ds:datastoreItem xmlns:ds="http://schemas.openxmlformats.org/officeDocument/2006/customXml" ds:itemID="{773CDF55-124C-4E17-A102-3B9A81CDCB86}">
+<ds:datastoreItem xmlns:ds="http://schemas.openxmlformats.org/officeDocument/2006/customXml" ds:itemID="{2A26C950-F97C-442A-A33D-5BCD00659FB0}">
   <ds:schemaRefs>
     <ds:schemaRef ds:uri="http://schemas.openxmlformats.org/officeDocument/2006/bibliography"/>
   </ds:schemaRefs>

</xml_diff>